<commit_message>
:art: Introduced a normal distribution method
Changed the simple two-means approach into a better normal distribution approach in the numeric_analysis part.
</commit_message>
<xml_diff>
--- a/CISC3014_Project.docx
+++ b/CISC3014_Project.docx
@@ -10414,7 +10414,23 @@
                 <w:sz w:val="18"/>
                 <w:szCs w:val="18"/>
               </w:rPr>
-              <w:t>) * (a_log_a - b_log_b)</w:t>
+              <w:t xml:space="preserve">) * (a_log_a </w:t>
+            </w:r>
+            <w:r>
+              <w:rPr>
+                <w:color w:val="BCBEC4"/>
+                <w:sz w:val="18"/>
+                <w:szCs w:val="18"/>
+              </w:rPr>
+              <w:t>+</w:t>
+            </w:r>
+            <w:r>
+              <w:rPr>
+                <w:color w:val="BCBEC4"/>
+                <w:sz w:val="18"/>
+                <w:szCs w:val="18"/>
+              </w:rPr>
+              <w:t xml:space="preserve"> b_log_b)</w:t>
             </w:r>
             <w:r>
               <w:rPr>
@@ -15347,12 +15363,32 @@
       </w:r>
     </w:p>
     <w:p>
-      <w:r>
-        <w:tab/>
-        <w:t>To make it simpler, we make T1 be the lower average (i.e. average of mean and minimum value among the condition scores) and T2 be the higher average (likewise).</w:t>
-      </w:r>
-      <w:r>
-        <w:t xml:space="preserve"> </w:t>
+      <w:pPr>
+        <w:ind w:firstLine="720"/>
+      </w:pPr>
+      <w:r>
+        <w:t xml:space="preserve">According to the Central Limit Theorem, the distribugtion of sample means </w:t>
+      </w:r>
+      <w:r>
+        <w:rPr>
+          <w:rFonts w:hint="eastAsia"/>
+        </w:rPr>
+        <w:t>approximates</w:t>
+      </w:r>
+      <w:r>
+        <w:t xml:space="preserve"> a normal distribution as the sample size gets larger</w:t>
+      </w:r>
+      <w:r>
+        <w:t xml:space="preserve"> (usually greater than 30)</w:t>
+      </w:r>
+      <w:r>
+        <w:t xml:space="preserve">, regardless of the population’s distribution. Sicne our sample size is 117, i.e. there are totally 117 records of condition values, it is safe to use a normal distribution </w:t>
+      </w:r>
+      <w:r>
+        <w:t xml:space="preserve">approach </w:t>
+      </w:r>
+      <w:r>
+        <w:t>to find the two thresholds.</w:t>
       </w:r>
     </w:p>
     <w:p/>
@@ -15424,6 +15460,8 @@
               <w:shd w:val="clear" w:color="auto" w:fill="1E1F22"/>
               <w:rPr>
                 <w:color w:val="BCBEC4"/>
+                <w:sz w:val="18"/>
+                <w:szCs w:val="18"/>
               </w:rPr>
             </w:pPr>
             <w:r>
@@ -15457,7 +15495,122 @@
                 <w:szCs w:val="18"/>
               </w:rPr>
               <w:br/>
-              <w:t xml:space="preserve">left_mean = (condition.min() + mean_val) / </w:t>
+            </w:r>
+            <w:r>
+              <w:rPr>
+                <w:color w:val="BCBEC4"/>
+                <w:sz w:val="18"/>
+                <w:szCs w:val="18"/>
+              </w:rPr>
+              <w:br/>
+            </w:r>
+            <w:r>
+              <w:rPr>
+                <w:color w:val="CF8E6D"/>
+                <w:sz w:val="18"/>
+                <w:szCs w:val="18"/>
+              </w:rPr>
+              <w:t xml:space="preserve">if </w:t>
+            </w:r>
+            <w:r>
+              <w:rPr>
+                <w:color w:val="BCBEC4"/>
+                <w:sz w:val="18"/>
+                <w:szCs w:val="18"/>
+              </w:rPr>
+              <w:t xml:space="preserve">method == </w:t>
+            </w:r>
+            <w:r>
+              <w:rPr>
+                <w:color w:val="6AAB73"/>
+                <w:sz w:val="18"/>
+                <w:szCs w:val="18"/>
+              </w:rPr>
+              <w:t>"normal_dist"</w:t>
+            </w:r>
+            <w:r>
+              <w:rPr>
+                <w:color w:val="BCBEC4"/>
+                <w:sz w:val="18"/>
+                <w:szCs w:val="18"/>
+              </w:rPr>
+              <w:t>:</w:t>
+            </w:r>
+            <w:r>
+              <w:rPr>
+                <w:color w:val="BCBEC4"/>
+                <w:sz w:val="18"/>
+                <w:szCs w:val="18"/>
+              </w:rPr>
+              <w:br/>
+              <w:t xml:space="preserve">    </w:t>
+            </w:r>
+            <w:r>
+              <w:rPr>
+                <w:color w:val="7A7E85"/>
+                <w:sz w:val="18"/>
+                <w:szCs w:val="18"/>
+              </w:rPr>
+              <w:t># Normal distribution</w:t>
+            </w:r>
+            <w:r>
+              <w:rPr>
+                <w:color w:val="7A7E85"/>
+                <w:sz w:val="18"/>
+                <w:szCs w:val="18"/>
+              </w:rPr>
+              <w:br/>
+              <w:t xml:space="preserve">    </w:t>
+            </w:r>
+            <w:r>
+              <w:rPr>
+                <w:color w:val="BCBEC4"/>
+                <w:sz w:val="18"/>
+                <w:szCs w:val="18"/>
+              </w:rPr>
+              <w:t>left_thresh = mean_val - degree * condition.std()</w:t>
+            </w:r>
+            <w:r>
+              <w:rPr>
+                <w:color w:val="BCBEC4"/>
+                <w:sz w:val="18"/>
+                <w:szCs w:val="18"/>
+              </w:rPr>
+              <w:br/>
+              <w:t xml:space="preserve">    right_thresh = mean_val + degree * condition.std()</w:t>
+            </w:r>
+            <w:r>
+              <w:rPr>
+                <w:color w:val="BCBEC4"/>
+                <w:sz w:val="18"/>
+                <w:szCs w:val="18"/>
+              </w:rPr>
+              <w:br/>
+            </w:r>
+            <w:r>
+              <w:rPr>
+                <w:color w:val="CF8E6D"/>
+                <w:sz w:val="18"/>
+                <w:szCs w:val="18"/>
+              </w:rPr>
+              <w:t>else</w:t>
+            </w:r>
+            <w:r>
+              <w:rPr>
+                <w:color w:val="BCBEC4"/>
+                <w:sz w:val="18"/>
+                <w:szCs w:val="18"/>
+              </w:rPr>
+              <w:t>:</w:t>
+            </w:r>
+            <w:r>
+              <w:rPr>
+                <w:color w:val="BCBEC4"/>
+                <w:sz w:val="18"/>
+                <w:szCs w:val="18"/>
+              </w:rPr>
+              <w:br/>
+              <w:t xml:space="preserve">    left_thresh = (condition.min() + mean_val) / </w:t>
             </w:r>
             <w:r>
               <w:rPr>
@@ -15474,14 +15627,15 @@
                 <w:szCs w:val="18"/>
               </w:rPr>
               <w:br/>
-            </w:r>
-            <w:r>
-              <w:rPr>
-                <w:color w:val="BCBEC4"/>
-                <w:sz w:val="18"/>
-                <w:szCs w:val="18"/>
-              </w:rPr>
-              <w:t xml:space="preserve">right_mean = (condition.max() + mean_val) / </w:t>
+              <w:t xml:space="preserve">    </w:t>
+            </w:r>
+            <w:r>
+              <w:rPr>
+                <w:color w:val="BCBEC4"/>
+                <w:sz w:val="18"/>
+                <w:szCs w:val="18"/>
+              </w:rPr>
+              <w:t xml:space="preserve">right_thresh = (condition.max() + mean_val) / </w:t>
             </w:r>
             <w:r>
               <w:rPr>
@@ -15498,7 +15652,224 @@
     <w:p/>
     <w:p>
       <w:r>
+        <w:lastRenderedPageBreak/>
         <w:tab/>
+      </w:r>
+      <w:r>
+        <w:t xml:space="preserve">We kept our original dividing method, i.e. the “two-means” approach </w:t>
+      </w:r>
+      <w:r>
+        <w:t xml:space="preserve">in the code </w:t>
+      </w:r>
+      <w:r>
+        <w:t xml:space="preserve">to compare the differences </w:t>
+      </w:r>
+      <w:r>
+        <w:t xml:space="preserve">of purity </w:t>
+      </w:r>
+      <w:r>
+        <w:t xml:space="preserve">of </w:t>
+      </w:r>
+      <w:r>
+        <w:t>the two methods</w:t>
+      </w:r>
+      <w:r>
+        <w:t>.</w:t>
+      </w:r>
+      <w:r>
+        <w:t xml:space="preserve"> According to our experiment, when the degree of normal distribution based dividing is 0.4</w:t>
+      </w:r>
+      <w:r>
+        <w:t xml:space="preserve"> and 0.5 for </w:t>
+      </w:r>
+      <w:r>
+        <w:rPr>
+          <w:i/>
+          <w:iCs/>
+        </w:rPr>
+        <w:t>audience_score</w:t>
+      </w:r>
+      <w:r>
+        <w:t xml:space="preserve"> and </w:t>
+      </w:r>
+      <w:r>
+        <w:rPr>
+          <w:i/>
+          <w:iCs/>
+        </w:rPr>
+        <w:t>critics_score</w:t>
+      </w:r>
+      <w:r>
+        <w:t xml:space="preserve"> respectively</w:t>
+      </w:r>
+      <w:r>
+        <w:t>, its information gain exceeds the “two-means” approach</w:t>
+      </w:r>
+      <w:r>
+        <w:t>, and is also optimized</w:t>
+      </w:r>
+      <w:r>
+        <w:rPr>
+          <w:rStyle w:val="FootnoteReference"/>
+        </w:rPr>
+        <w:footnoteReference w:id="2"/>
+      </w:r>
+      <w:r>
+        <w:t>.</w:t>
+      </w:r>
+      <w:r>
+        <w:t xml:space="preserve"> </w:t>
+      </w:r>
+    </w:p>
+    <w:p/>
+    <w:tbl>
+      <w:tblPr>
+        <w:tblStyle w:val="TableGrid"/>
+        <w:tblW w:w="0" w:type="auto"/>
+        <w:tblLook w:val="04A0" w:firstRow="1" w:lastRow="0" w:firstColumn="1" w:lastColumn="0" w:noHBand="0" w:noVBand="1"/>
+      </w:tblPr>
+      <w:tblGrid>
+        <w:gridCol w:w="9350"/>
+      </w:tblGrid>
+      <w:tr>
+        <w:tc>
+          <w:tcPr>
+            <w:tcW w:w="9350" w:type="dxa"/>
+          </w:tcPr>
+          <w:p>
+            <w:r>
+              <w:t>Info Gain: Two-means approach</w:t>
+            </w:r>
+          </w:p>
+        </w:tc>
+      </w:tr>
+      <w:tr>
+        <w:tc>
+          <w:tcPr>
+            <w:tcW w:w="9350" w:type="dxa"/>
+          </w:tcPr>
+          <w:p>
+            <w:pPr>
+              <w:jc w:val="center"/>
+            </w:pPr>
+            <w:r>
+              <w:drawing>
+                <wp:inline distT="0" distB="0" distL="0" distR="0" wp14:anchorId="18BFFF16" wp14:editId="65A515F8">
+                  <wp:extent cx="3120551" cy="642348"/>
+                  <wp:effectExtent l="0" t="0" r="3810" b="5715"/>
+                  <wp:docPr id="927297398" name="Picture 1"/>
+                  <wp:cNvGraphicFramePr>
+                    <a:graphicFrameLocks xmlns:a="http://schemas.openxmlformats.org/drawingml/2006/main" noChangeAspect="1"/>
+                  </wp:cNvGraphicFramePr>
+                  <a:graphic xmlns:a="http://schemas.openxmlformats.org/drawingml/2006/main">
+                    <a:graphicData uri="http://schemas.openxmlformats.org/drawingml/2006/picture">
+                      <pic:pic xmlns:pic="http://schemas.openxmlformats.org/drawingml/2006/picture">
+                        <pic:nvPicPr>
+                          <pic:cNvPr id="927297398" name=""/>
+                          <pic:cNvPicPr/>
+                        </pic:nvPicPr>
+                        <pic:blipFill rotWithShape="1">
+                          <a:blip r:embed="rId13"/>
+                          <a:srcRect b="29605"/>
+                          <a:stretch/>
+                        </pic:blipFill>
+                        <pic:spPr bwMode="auto">
+                          <a:xfrm>
+                            <a:off x="0" y="0"/>
+                            <a:ext cx="3181280" cy="654849"/>
+                          </a:xfrm>
+                          <a:prstGeom prst="rect">
+                            <a:avLst/>
+                          </a:prstGeom>
+                          <a:ln>
+                            <a:noFill/>
+                          </a:ln>
+                          <a:extLst>
+                            <a:ext uri="{53640926-AAD7-44D8-BBD7-CCE9431645EC}">
+                              <a14:shadowObscured xmlns:a14="http://schemas.microsoft.com/office/drawing/2010/main"/>
+                            </a:ext>
+                          </a:extLst>
+                        </pic:spPr>
+                      </pic:pic>
+                    </a:graphicData>
+                  </a:graphic>
+                </wp:inline>
+              </w:drawing>
+            </w:r>
+          </w:p>
+        </w:tc>
+      </w:tr>
+      <w:tr>
+        <w:tc>
+          <w:tcPr>
+            <w:tcW w:w="9350" w:type="dxa"/>
+          </w:tcPr>
+          <w:p>
+            <w:r>
+              <w:t xml:space="preserve">Info Gain: Normal Distribution with degree </w:t>
+            </w:r>
+            <w:r>
+              <w:t>0.4, 0.5</w:t>
+            </w:r>
+          </w:p>
+        </w:tc>
+      </w:tr>
+      <w:tr>
+        <w:tc>
+          <w:tcPr>
+            <w:tcW w:w="9350" w:type="dxa"/>
+          </w:tcPr>
+          <w:p>
+            <w:pPr>
+              <w:jc w:val="center"/>
+            </w:pPr>
+            <w:r>
+              <w:drawing>
+                <wp:inline distT="0" distB="0" distL="0" distR="0" wp14:anchorId="28CAD3C5" wp14:editId="1C957501">
+                  <wp:extent cx="3105112" cy="619676"/>
+                  <wp:effectExtent l="0" t="0" r="0" b="3175"/>
+                  <wp:docPr id="310238509" name="Picture 1"/>
+                  <wp:cNvGraphicFramePr>
+                    <a:graphicFrameLocks xmlns:a="http://schemas.openxmlformats.org/drawingml/2006/main" noChangeAspect="1"/>
+                  </wp:cNvGraphicFramePr>
+                  <a:graphic xmlns:a="http://schemas.openxmlformats.org/drawingml/2006/main">
+                    <a:graphicData uri="http://schemas.openxmlformats.org/drawingml/2006/picture">
+                      <pic:pic xmlns:pic="http://schemas.openxmlformats.org/drawingml/2006/picture">
+                        <pic:nvPicPr>
+                          <pic:cNvPr id="310238509" name=""/>
+                          <pic:cNvPicPr/>
+                        </pic:nvPicPr>
+                        <pic:blipFill>
+                          <a:blip r:embed="rId14"/>
+                          <a:stretch>
+                            <a:fillRect/>
+                          </a:stretch>
+                        </pic:blipFill>
+                        <pic:spPr>
+                          <a:xfrm>
+                            <a:off x="0" y="0"/>
+                            <a:ext cx="3273180" cy="653217"/>
+                          </a:xfrm>
+                          <a:prstGeom prst="rect">
+                            <a:avLst/>
+                          </a:prstGeom>
+                        </pic:spPr>
+                      </pic:pic>
+                    </a:graphicData>
+                  </a:graphic>
+                </wp:inline>
+              </w:drawing>
+            </w:r>
+          </w:p>
+        </w:tc>
+      </w:tr>
+    </w:tbl>
+    <w:p/>
+    <w:p>
+      <w:pPr>
+        <w:ind w:firstLine="720"/>
+      </w:pPr>
+      <w:r>
         <w:t xml:space="preserve">The rest part is essentially the same. </w:t>
       </w:r>
       <w:r>
@@ -15639,7 +16010,6 @@
                 <w:sz w:val="18"/>
                 <w:szCs w:val="18"/>
               </w:rPr>
-              <w:lastRenderedPageBreak/>
               <w:t xml:space="preserve">id_cond_medium = []         </w:t>
             </w:r>
             <w:r>
@@ -16052,6 +16422,38 @@
                 <w:sz w:val="18"/>
                 <w:szCs w:val="18"/>
               </w:rPr>
+              <w:t>, method=</w:t>
+            </w:r>
+            <w:r>
+              <w:rPr>
+                <w:color w:val="6AAB73"/>
+                <w:sz w:val="18"/>
+                <w:szCs w:val="18"/>
+              </w:rPr>
+              <w:t>"normal_dist"</w:t>
+            </w:r>
+            <w:r>
+              <w:rPr>
+                <w:color w:val="BCBEC4"/>
+                <w:sz w:val="18"/>
+                <w:szCs w:val="18"/>
+              </w:rPr>
+              <w:t>, degree=</w:t>
+            </w:r>
+            <w:r>
+              <w:rPr>
+                <w:color w:val="2AACB8"/>
+                <w:sz w:val="18"/>
+                <w:szCs w:val="18"/>
+              </w:rPr>
+              <w:t>0.4</w:t>
+            </w:r>
+            <w:r>
+              <w:rPr>
+                <w:color w:val="BCBEC4"/>
+                <w:sz w:val="18"/>
+                <w:szCs w:val="18"/>
+              </w:rPr>
               <w:t>):</w:t>
             </w:r>
             <w:r>
@@ -16095,7 +16497,124 @@
                 <w:szCs w:val="18"/>
               </w:rPr>
               <w:br/>
-              <w:t xml:space="preserve">    left_mean = (condition.min() + mean_val) / </w:t>
+              <w:t xml:space="preserve">    </w:t>
+            </w:r>
+            <w:r>
+              <w:rPr>
+                <w:color w:val="CF8E6D"/>
+                <w:sz w:val="18"/>
+                <w:szCs w:val="18"/>
+              </w:rPr>
+              <w:t xml:space="preserve">if </w:t>
+            </w:r>
+            <w:r>
+              <w:rPr>
+                <w:color w:val="BCBEC4"/>
+                <w:sz w:val="18"/>
+                <w:szCs w:val="18"/>
+              </w:rPr>
+              <w:t xml:space="preserve">method == </w:t>
+            </w:r>
+            <w:r>
+              <w:rPr>
+                <w:color w:val="6AAB73"/>
+                <w:sz w:val="18"/>
+                <w:szCs w:val="18"/>
+              </w:rPr>
+              <w:t>"normal_dist"</w:t>
+            </w:r>
+            <w:r>
+              <w:rPr>
+                <w:color w:val="BCBEC4"/>
+                <w:sz w:val="18"/>
+                <w:szCs w:val="18"/>
+              </w:rPr>
+              <w:t>:</w:t>
+            </w:r>
+            <w:r>
+              <w:rPr>
+                <w:color w:val="BCBEC4"/>
+                <w:sz w:val="18"/>
+                <w:szCs w:val="18"/>
+              </w:rPr>
+              <w:br/>
+              <w:t xml:space="preserve">        </w:t>
+            </w:r>
+            <w:r>
+              <w:rPr>
+                <w:color w:val="7A7E85"/>
+                <w:sz w:val="18"/>
+                <w:szCs w:val="18"/>
+              </w:rPr>
+              <w:t># Normal distribution</w:t>
+            </w:r>
+            <w:r>
+              <w:rPr>
+                <w:color w:val="7A7E85"/>
+                <w:sz w:val="18"/>
+                <w:szCs w:val="18"/>
+              </w:rPr>
+              <w:br/>
+            </w:r>
+            <w:r>
+              <w:rPr>
+                <w:color w:val="7A7E85"/>
+                <w:sz w:val="18"/>
+                <w:szCs w:val="18"/>
+              </w:rPr>
+              <w:lastRenderedPageBreak/>
+              <w:t xml:space="preserve">        </w:t>
+            </w:r>
+            <w:r>
+              <w:rPr>
+                <w:color w:val="BCBEC4"/>
+                <w:sz w:val="18"/>
+                <w:szCs w:val="18"/>
+              </w:rPr>
+              <w:t>left_thresh = mean_val - degree * condition.std()</w:t>
+            </w:r>
+            <w:r>
+              <w:rPr>
+                <w:color w:val="BCBEC4"/>
+                <w:sz w:val="18"/>
+                <w:szCs w:val="18"/>
+              </w:rPr>
+              <w:br/>
+              <w:t xml:space="preserve">        right_thresh = mean_val + degree * condition.std()</w:t>
+            </w:r>
+            <w:r>
+              <w:rPr>
+                <w:color w:val="BCBEC4"/>
+                <w:sz w:val="18"/>
+                <w:szCs w:val="18"/>
+              </w:rPr>
+              <w:br/>
+              <w:t xml:space="preserve">    </w:t>
+            </w:r>
+            <w:r>
+              <w:rPr>
+                <w:color w:val="CF8E6D"/>
+                <w:sz w:val="18"/>
+                <w:szCs w:val="18"/>
+              </w:rPr>
+              <w:t>else</w:t>
+            </w:r>
+            <w:r>
+              <w:rPr>
+                <w:color w:val="BCBEC4"/>
+                <w:sz w:val="18"/>
+                <w:szCs w:val="18"/>
+              </w:rPr>
+              <w:t>:</w:t>
+            </w:r>
+            <w:r>
+              <w:rPr>
+                <w:color w:val="BCBEC4"/>
+                <w:sz w:val="18"/>
+                <w:szCs w:val="18"/>
+              </w:rPr>
+              <w:br/>
+              <w:t xml:space="preserve">        left_thresh = (condition.min() + mean_val) / </w:t>
             </w:r>
             <w:r>
               <w:rPr>
@@ -16112,15 +16631,393 @@
                 <w:szCs w:val="18"/>
               </w:rPr>
               <w:br/>
+              <w:t xml:space="preserve">        </w:t>
+            </w:r>
+            <w:r>
+              <w:rPr>
+                <w:color w:val="BCBEC4"/>
+                <w:sz w:val="18"/>
+                <w:szCs w:val="18"/>
+              </w:rPr>
+              <w:t xml:space="preserve">right_thresh = (condition.max() + mean_val) / </w:t>
+            </w:r>
+            <w:r>
+              <w:rPr>
+                <w:color w:val="2AACB8"/>
+                <w:sz w:val="18"/>
+                <w:szCs w:val="18"/>
+              </w:rPr>
+              <w:t>2</w:t>
+            </w:r>
+            <w:r>
+              <w:rPr>
+                <w:color w:val="2AACB8"/>
+                <w:sz w:val="18"/>
+                <w:szCs w:val="18"/>
+              </w:rPr>
+              <w:br/>
+            </w:r>
+            <w:r>
+              <w:rPr>
+                <w:color w:val="2AACB8"/>
+                <w:sz w:val="18"/>
+                <w:szCs w:val="18"/>
+              </w:rPr>
+              <w:br/>
               <w:t xml:space="preserve">    </w:t>
             </w:r>
             <w:r>
               <w:rPr>
-                <w:color w:val="BCBEC4"/>
-                <w:sz w:val="18"/>
-                <w:szCs w:val="18"/>
-              </w:rPr>
-              <w:t xml:space="preserve">right_mean = (condition.max() + mean_val) / </w:t>
+                <w:color w:val="7A7E85"/>
+                <w:sz w:val="18"/>
+                <w:szCs w:val="18"/>
+              </w:rPr>
+              <w:t># Categorize into 3 conditions: small, medium, and large</w:t>
+            </w:r>
+            <w:r>
+              <w:rPr>
+                <w:color w:val="7A7E85"/>
+                <w:sz w:val="18"/>
+                <w:szCs w:val="18"/>
+              </w:rPr>
+              <w:br/>
+              <w:t xml:space="preserve">    </w:t>
+            </w:r>
+            <w:r>
+              <w:rPr>
+                <w:color w:val="BCBEC4"/>
+                <w:sz w:val="18"/>
+                <w:szCs w:val="18"/>
+              </w:rPr>
+              <w:t xml:space="preserve">id_cond_small = []          </w:t>
+            </w:r>
+            <w:r>
+              <w:rPr>
+                <w:color w:val="7A7E85"/>
+                <w:sz w:val="18"/>
+                <w:szCs w:val="18"/>
+              </w:rPr>
+              <w:t># condition small</w:t>
+            </w:r>
+            <w:r>
+              <w:rPr>
+                <w:color w:val="7A7E85"/>
+                <w:sz w:val="18"/>
+                <w:szCs w:val="18"/>
+              </w:rPr>
+              <w:br/>
+              <w:t xml:space="preserve">    </w:t>
+            </w:r>
+            <w:r>
+              <w:rPr>
+                <w:color w:val="BCBEC4"/>
+                <w:sz w:val="18"/>
+                <w:szCs w:val="18"/>
+              </w:rPr>
+              <w:t xml:space="preserve">id_cond_medium = []         </w:t>
+            </w:r>
+            <w:r>
+              <w:rPr>
+                <w:color w:val="7A7E85"/>
+                <w:sz w:val="18"/>
+                <w:szCs w:val="18"/>
+              </w:rPr>
+              <w:t># condition medium</w:t>
+            </w:r>
+            <w:r>
+              <w:rPr>
+                <w:color w:val="7A7E85"/>
+                <w:sz w:val="18"/>
+                <w:szCs w:val="18"/>
+              </w:rPr>
+              <w:br/>
+              <w:t xml:space="preserve">    </w:t>
+            </w:r>
+            <w:r>
+              <w:rPr>
+                <w:color w:val="BCBEC4"/>
+                <w:sz w:val="18"/>
+                <w:szCs w:val="18"/>
+              </w:rPr>
+              <w:t xml:space="preserve">id_cond_large = []          </w:t>
+            </w:r>
+            <w:r>
+              <w:rPr>
+                <w:color w:val="7A7E85"/>
+                <w:sz w:val="18"/>
+                <w:szCs w:val="18"/>
+              </w:rPr>
+              <w:t># condition large</w:t>
+            </w:r>
+            <w:r>
+              <w:rPr>
+                <w:color w:val="7A7E85"/>
+                <w:sz w:val="18"/>
+                <w:szCs w:val="18"/>
+              </w:rPr>
+              <w:br/>
+            </w:r>
+            <w:r>
+              <w:rPr>
+                <w:color w:val="7A7E85"/>
+                <w:sz w:val="18"/>
+                <w:szCs w:val="18"/>
+              </w:rPr>
+              <w:br/>
+              <w:t xml:space="preserve">    </w:t>
+            </w:r>
+            <w:r>
+              <w:rPr>
+                <w:color w:val="CF8E6D"/>
+                <w:sz w:val="18"/>
+                <w:szCs w:val="18"/>
+              </w:rPr>
+              <w:t xml:space="preserve">for </w:t>
+            </w:r>
+            <w:r>
+              <w:rPr>
+                <w:color w:val="BCBEC4"/>
+                <w:sz w:val="18"/>
+                <w:szCs w:val="18"/>
+              </w:rPr>
+              <w:t xml:space="preserve">index, row </w:t>
+            </w:r>
+            <w:r>
+              <w:rPr>
+                <w:color w:val="CF8E6D"/>
+                <w:sz w:val="18"/>
+                <w:szCs w:val="18"/>
+              </w:rPr>
+              <w:t xml:space="preserve">in </w:t>
+            </w:r>
+            <w:r>
+              <w:rPr>
+                <w:color w:val="8888C6"/>
+                <w:sz w:val="18"/>
+                <w:szCs w:val="18"/>
+              </w:rPr>
+              <w:t>enumerate</w:t>
+            </w:r>
+            <w:r>
+              <w:rPr>
+                <w:color w:val="BCBEC4"/>
+                <w:sz w:val="18"/>
+                <w:szCs w:val="18"/>
+              </w:rPr>
+              <w:t>(condition):</w:t>
+            </w:r>
+            <w:r>
+              <w:rPr>
+                <w:color w:val="BCBEC4"/>
+                <w:sz w:val="18"/>
+                <w:szCs w:val="18"/>
+              </w:rPr>
+              <w:br/>
+              <w:t xml:space="preserve">        </w:t>
+            </w:r>
+            <w:r>
+              <w:rPr>
+                <w:color w:val="CF8E6D"/>
+                <w:sz w:val="18"/>
+                <w:szCs w:val="18"/>
+              </w:rPr>
+              <w:t xml:space="preserve">if </w:t>
+            </w:r>
+            <w:r>
+              <w:rPr>
+                <w:color w:val="BCBEC4"/>
+                <w:sz w:val="18"/>
+                <w:szCs w:val="18"/>
+              </w:rPr>
+              <w:t>row &lt; left_thresh:</w:t>
+            </w:r>
+            <w:r>
+              <w:rPr>
+                <w:color w:val="BCBEC4"/>
+                <w:sz w:val="18"/>
+                <w:szCs w:val="18"/>
+              </w:rPr>
+              <w:br/>
+              <w:t xml:space="preserve">            id_cond_small.append(index)</w:t>
+            </w:r>
+            <w:r>
+              <w:rPr>
+                <w:color w:val="BCBEC4"/>
+                <w:sz w:val="18"/>
+                <w:szCs w:val="18"/>
+              </w:rPr>
+              <w:br/>
+              <w:t xml:space="preserve">        </w:t>
+            </w:r>
+            <w:r>
+              <w:rPr>
+                <w:color w:val="CF8E6D"/>
+                <w:sz w:val="18"/>
+                <w:szCs w:val="18"/>
+              </w:rPr>
+              <w:t xml:space="preserve">elif </w:t>
+            </w:r>
+            <w:r>
+              <w:rPr>
+                <w:color w:val="BCBEC4"/>
+                <w:sz w:val="18"/>
+                <w:szCs w:val="18"/>
+              </w:rPr>
+              <w:t>row &gt; right_thresh:</w:t>
+            </w:r>
+            <w:r>
+              <w:rPr>
+                <w:color w:val="BCBEC4"/>
+                <w:sz w:val="18"/>
+                <w:szCs w:val="18"/>
+              </w:rPr>
+              <w:br/>
+              <w:t xml:space="preserve">            id_cond_large.append(index)</w:t>
+            </w:r>
+            <w:r>
+              <w:rPr>
+                <w:color w:val="BCBEC4"/>
+                <w:sz w:val="18"/>
+                <w:szCs w:val="18"/>
+              </w:rPr>
+              <w:br/>
+              <w:t xml:space="preserve">        </w:t>
+            </w:r>
+            <w:r>
+              <w:rPr>
+                <w:color w:val="CF8E6D"/>
+                <w:sz w:val="18"/>
+                <w:szCs w:val="18"/>
+              </w:rPr>
+              <w:t>else</w:t>
+            </w:r>
+            <w:r>
+              <w:rPr>
+                <w:color w:val="BCBEC4"/>
+                <w:sz w:val="18"/>
+                <w:szCs w:val="18"/>
+              </w:rPr>
+              <w:t>:</w:t>
+            </w:r>
+            <w:r>
+              <w:rPr>
+                <w:color w:val="BCBEC4"/>
+                <w:sz w:val="18"/>
+                <w:szCs w:val="18"/>
+              </w:rPr>
+              <w:br/>
+              <w:t xml:space="preserve">            id_cond_medium.append(index)</w:t>
+            </w:r>
+            <w:r>
+              <w:rPr>
+                <w:color w:val="BCBEC4"/>
+                <w:sz w:val="18"/>
+                <w:szCs w:val="18"/>
+              </w:rPr>
+              <w:br/>
+            </w:r>
+            <w:r>
+              <w:rPr>
+                <w:color w:val="BCBEC4"/>
+                <w:sz w:val="18"/>
+                <w:szCs w:val="18"/>
+              </w:rPr>
+              <w:br/>
+              <w:t xml:space="preserve">    </w:t>
+            </w:r>
+            <w:r>
+              <w:rPr>
+                <w:color w:val="7A7E85"/>
+                <w:sz w:val="18"/>
+                <w:szCs w:val="18"/>
+              </w:rPr>
+              <w:t># Negative and positive part of each conditions</w:t>
+            </w:r>
+            <w:r>
+              <w:rPr>
+                <w:color w:val="7A7E85"/>
+                <w:sz w:val="18"/>
+                <w:szCs w:val="18"/>
+              </w:rPr>
+              <w:br/>
+              <w:t xml:space="preserve">    </w:t>
+            </w:r>
+            <w:r>
+              <w:rPr>
+                <w:color w:val="BCBEC4"/>
+                <w:sz w:val="18"/>
+                <w:szCs w:val="18"/>
+              </w:rPr>
+              <w:t>[s_neg, s_pos] = count_within_condition(id_cond_small, target)</w:t>
+            </w:r>
+            <w:r>
+              <w:rPr>
+                <w:color w:val="BCBEC4"/>
+                <w:sz w:val="18"/>
+                <w:szCs w:val="18"/>
+              </w:rPr>
+              <w:br/>
+              <w:t xml:space="preserve">    [m_neg, m_pos] = count_within_condition(id_cond_medium, target)</w:t>
+            </w:r>
+            <w:r>
+              <w:rPr>
+                <w:color w:val="BCBEC4"/>
+                <w:sz w:val="18"/>
+                <w:szCs w:val="18"/>
+              </w:rPr>
+              <w:br/>
+              <w:t xml:space="preserve">    [l_neg, l_pos] = count_within_condition(id_cond_large, target)</w:t>
+            </w:r>
+            <w:r>
+              <w:rPr>
+                <w:color w:val="BCBEC4"/>
+                <w:sz w:val="18"/>
+                <w:szCs w:val="18"/>
+              </w:rPr>
+              <w:br/>
+            </w:r>
+            <w:r>
+              <w:rPr>
+                <w:color w:val="BCBEC4"/>
+                <w:sz w:val="18"/>
+                <w:szCs w:val="18"/>
+              </w:rPr>
+              <w:br/>
+              <w:t xml:space="preserve">    </w:t>
+            </w:r>
+            <w:r>
+              <w:rPr>
+                <w:color w:val="7A7E85"/>
+                <w:sz w:val="18"/>
+                <w:szCs w:val="18"/>
+              </w:rPr>
+              <w:t># Compute Entropy</w:t>
+            </w:r>
+            <w:r>
+              <w:rPr>
+                <w:color w:val="7A7E85"/>
+                <w:sz w:val="18"/>
+                <w:szCs w:val="18"/>
+              </w:rPr>
+              <w:br/>
+              <w:t xml:space="preserve">    # Compute number of target neg &amp; pos</w:t>
+            </w:r>
+            <w:r>
+              <w:rPr>
+                <w:color w:val="7A7E85"/>
+                <w:sz w:val="18"/>
+                <w:szCs w:val="18"/>
+              </w:rPr>
+              <w:br/>
+              <w:t xml:space="preserve">    </w:t>
+            </w:r>
+            <w:r>
+              <w:rPr>
+                <w:color w:val="BCBEC4"/>
+                <w:sz w:val="18"/>
+                <w:szCs w:val="18"/>
+              </w:rPr>
+              <w:t xml:space="preserve">num_targ_neg = </w:t>
             </w:r>
             <w:r>
               <w:rPr>
@@ -16128,7 +17025,7 @@
                 <w:sz w:val="18"/>
                 <w:szCs w:val="18"/>
               </w:rPr>
-              <w:t>2</w:t>
+              <w:t>0</w:t>
             </w:r>
             <w:r>
               <w:rPr>
@@ -16137,6 +17034,15 @@
                 <w:szCs w:val="18"/>
               </w:rPr>
               <w:br/>
+              <w:t xml:space="preserve">    </w:t>
+            </w:r>
+            <w:r>
+              <w:rPr>
+                <w:color w:val="BCBEC4"/>
+                <w:sz w:val="18"/>
+                <w:szCs w:val="18"/>
+              </w:rPr>
+              <w:t xml:space="preserve">num_targ_pos = </w:t>
             </w:r>
             <w:r>
               <w:rPr>
@@ -16144,16 +17050,173 @@
                 <w:sz w:val="18"/>
                 <w:szCs w:val="18"/>
               </w:rPr>
+              <w:t>0</w:t>
+            </w:r>
+            <w:r>
+              <w:rPr>
+                <w:color w:val="2AACB8"/>
+                <w:sz w:val="18"/>
+                <w:szCs w:val="18"/>
+              </w:rPr>
               <w:br/>
               <w:t xml:space="preserve">    </w:t>
             </w:r>
             <w:r>
               <w:rPr>
+                <w:color w:val="CF8E6D"/>
+                <w:sz w:val="18"/>
+                <w:szCs w:val="18"/>
+              </w:rPr>
+              <w:t xml:space="preserve">for </w:t>
+            </w:r>
+            <w:r>
+              <w:rPr>
+                <w:color w:val="BCBEC4"/>
+                <w:sz w:val="18"/>
+                <w:szCs w:val="18"/>
+              </w:rPr>
+              <w:t xml:space="preserve">target_value </w:t>
+            </w:r>
+            <w:r>
+              <w:rPr>
+                <w:color w:val="CF8E6D"/>
+                <w:sz w:val="18"/>
+                <w:szCs w:val="18"/>
+              </w:rPr>
+              <w:t xml:space="preserve">in </w:t>
+            </w:r>
+            <w:r>
+              <w:rPr>
+                <w:color w:val="BCBEC4"/>
+                <w:sz w:val="18"/>
+                <w:szCs w:val="18"/>
+              </w:rPr>
+              <w:t>target:</w:t>
+            </w:r>
+            <w:r>
+              <w:rPr>
+                <w:color w:val="BCBEC4"/>
+                <w:sz w:val="18"/>
+                <w:szCs w:val="18"/>
+              </w:rPr>
+              <w:br/>
+              <w:t xml:space="preserve">        </w:t>
+            </w:r>
+            <w:r>
+              <w:rPr>
+                <w:color w:val="CF8E6D"/>
+                <w:sz w:val="18"/>
+                <w:szCs w:val="18"/>
+              </w:rPr>
+              <w:t xml:space="preserve">if </w:t>
+            </w:r>
+            <w:r>
+              <w:rPr>
+                <w:color w:val="BCBEC4"/>
+                <w:sz w:val="18"/>
+                <w:szCs w:val="18"/>
+              </w:rPr>
+              <w:t xml:space="preserve">target_value == </w:t>
+            </w:r>
+            <w:r>
+              <w:rPr>
+                <w:color w:val="2AACB8"/>
+                <w:sz w:val="18"/>
+                <w:szCs w:val="18"/>
+              </w:rPr>
+              <w:t>0</w:t>
+            </w:r>
+            <w:r>
+              <w:rPr>
+                <w:color w:val="BCBEC4"/>
+                <w:sz w:val="18"/>
+                <w:szCs w:val="18"/>
+              </w:rPr>
+              <w:t>:</w:t>
+            </w:r>
+            <w:r>
+              <w:rPr>
+                <w:color w:val="BCBEC4"/>
+                <w:sz w:val="18"/>
+                <w:szCs w:val="18"/>
+              </w:rPr>
+              <w:br/>
+              <w:t xml:space="preserve">            num_targ_neg += </w:t>
+            </w:r>
+            <w:r>
+              <w:rPr>
+                <w:color w:val="2AACB8"/>
+                <w:sz w:val="18"/>
+                <w:szCs w:val="18"/>
+              </w:rPr>
+              <w:t>1</w:t>
+            </w:r>
+            <w:r>
+              <w:rPr>
+                <w:color w:val="2AACB8"/>
+                <w:sz w:val="18"/>
+                <w:szCs w:val="18"/>
+              </w:rPr>
+              <w:br/>
+              <w:t xml:space="preserve">        </w:t>
+            </w:r>
+            <w:r>
+              <w:rPr>
+                <w:color w:val="CF8E6D"/>
+                <w:sz w:val="18"/>
+                <w:szCs w:val="18"/>
+              </w:rPr>
+              <w:t>else</w:t>
+            </w:r>
+            <w:r>
+              <w:rPr>
+                <w:color w:val="BCBEC4"/>
+                <w:sz w:val="18"/>
+                <w:szCs w:val="18"/>
+              </w:rPr>
+              <w:t>:</w:t>
+            </w:r>
+            <w:r>
+              <w:rPr>
+                <w:color w:val="BCBEC4"/>
+                <w:sz w:val="18"/>
+                <w:szCs w:val="18"/>
+              </w:rPr>
+              <w:br/>
+              <w:t xml:space="preserve">            num_targ_pos += </w:t>
+            </w:r>
+            <w:r>
+              <w:rPr>
+                <w:color w:val="2AACB8"/>
+                <w:sz w:val="18"/>
+                <w:szCs w:val="18"/>
+              </w:rPr>
+              <w:t>1</w:t>
+            </w:r>
+            <w:r>
+              <w:rPr>
+                <w:color w:val="2AACB8"/>
+                <w:sz w:val="18"/>
+                <w:szCs w:val="18"/>
+              </w:rPr>
+              <w:br/>
+            </w:r>
+            <w:r>
+              <w:rPr>
+                <w:color w:val="2AACB8"/>
+                <w:sz w:val="18"/>
+                <w:szCs w:val="18"/>
+              </w:rPr>
+              <w:br/>
+              <w:t xml:space="preserve">    </w:t>
+            </w:r>
+            <w:r>
+              <w:rPr>
                 <w:color w:val="7A7E85"/>
                 <w:sz w:val="18"/>
                 <w:szCs w:val="18"/>
               </w:rPr>
-              <w:t># Categorize into 3 conditions: small, medium, and large</w:t>
+              <w:t># Parent entropy</w:t>
             </w:r>
             <w:r>
               <w:rPr>
@@ -16170,7 +17233,33 @@
                 <w:sz w:val="18"/>
                 <w:szCs w:val="18"/>
               </w:rPr>
-              <w:t xml:space="preserve">id_cond_small = []          </w:t>
+              <w:t>num_total = num_targ_neg + num_targ_pos</w:t>
+            </w:r>
+            <w:r>
+              <w:rPr>
+                <w:color w:val="BCBEC4"/>
+                <w:sz w:val="18"/>
+                <w:szCs w:val="18"/>
+              </w:rPr>
+              <w:br/>
+              <w:t xml:space="preserve">    e_parent = get_entropy(num_targ_neg, num_targ_pos)</w:t>
+            </w:r>
+            <w:r>
+              <w:rPr>
+                <w:color w:val="BCBEC4"/>
+                <w:sz w:val="18"/>
+                <w:szCs w:val="18"/>
+              </w:rPr>
+              <w:br/>
+            </w:r>
+            <w:r>
+              <w:rPr>
+                <w:color w:val="BCBEC4"/>
+                <w:sz w:val="18"/>
+                <w:szCs w:val="18"/>
+              </w:rPr>
+              <w:br/>
+              <w:t xml:space="preserve">    </w:t>
             </w:r>
             <w:r>
               <w:rPr>
@@ -16178,7 +17267,7 @@
                 <w:sz w:val="18"/>
                 <w:szCs w:val="18"/>
               </w:rPr>
-              <w:t># condition small</w:t>
+              <w:t># Child entropy</w:t>
             </w:r>
             <w:r>
               <w:rPr>
@@ -16187,6 +17276,15 @@
                 <w:szCs w:val="18"/>
               </w:rPr>
               <w:br/>
+              <w:t xml:space="preserve">    # Number of instances in each condition</w:t>
+            </w:r>
+            <w:r>
+              <w:rPr>
+                <w:color w:val="7A7E85"/>
+                <w:sz w:val="18"/>
+                <w:szCs w:val="18"/>
+              </w:rPr>
+              <w:br/>
               <w:t xml:space="preserve">    </w:t>
             </w:r>
             <w:r>
@@ -16195,7 +17293,90 @@
                 <w:sz w:val="18"/>
                 <w:szCs w:val="18"/>
               </w:rPr>
-              <w:t xml:space="preserve">id_cond_medium = []         </w:t>
+              <w:t xml:space="preserve">num_cond_small = </w:t>
+            </w:r>
+            <w:r>
+              <w:rPr>
+                <w:color w:val="8888C6"/>
+                <w:sz w:val="18"/>
+                <w:szCs w:val="18"/>
+              </w:rPr>
+              <w:t>len</w:t>
+            </w:r>
+            <w:r>
+              <w:rPr>
+                <w:color w:val="BCBEC4"/>
+                <w:sz w:val="18"/>
+                <w:szCs w:val="18"/>
+              </w:rPr>
+              <w:t>(id_cond_small)</w:t>
+            </w:r>
+            <w:r>
+              <w:rPr>
+                <w:color w:val="BCBEC4"/>
+                <w:sz w:val="18"/>
+                <w:szCs w:val="18"/>
+              </w:rPr>
+              <w:br/>
+              <w:t xml:space="preserve">    num_cond_medium = </w:t>
+            </w:r>
+            <w:r>
+              <w:rPr>
+                <w:color w:val="8888C6"/>
+                <w:sz w:val="18"/>
+                <w:szCs w:val="18"/>
+              </w:rPr>
+              <w:t>len</w:t>
+            </w:r>
+            <w:r>
+              <w:rPr>
+                <w:color w:val="BCBEC4"/>
+                <w:sz w:val="18"/>
+                <w:szCs w:val="18"/>
+              </w:rPr>
+              <w:t>(id_cond_medium)</w:t>
+            </w:r>
+            <w:r>
+              <w:rPr>
+                <w:color w:val="BCBEC4"/>
+                <w:sz w:val="18"/>
+                <w:szCs w:val="18"/>
+              </w:rPr>
+              <w:br/>
+              <w:t xml:space="preserve">    num_cond_large = </w:t>
+            </w:r>
+            <w:r>
+              <w:rPr>
+                <w:color w:val="8888C6"/>
+                <w:sz w:val="18"/>
+                <w:szCs w:val="18"/>
+              </w:rPr>
+              <w:t>len</w:t>
+            </w:r>
+            <w:r>
+              <w:rPr>
+                <w:color w:val="BCBEC4"/>
+                <w:sz w:val="18"/>
+                <w:szCs w:val="18"/>
+              </w:rPr>
+              <w:t>(id_cond_large)</w:t>
+            </w:r>
+            <w:r>
+              <w:rPr>
+                <w:color w:val="BCBEC4"/>
+                <w:sz w:val="18"/>
+                <w:szCs w:val="18"/>
+              </w:rPr>
+              <w:br/>
+            </w:r>
+            <w:r>
+              <w:rPr>
+                <w:color w:val="BCBEC4"/>
+                <w:sz w:val="18"/>
+                <w:szCs w:val="18"/>
+              </w:rPr>
+              <w:br/>
+              <w:t xml:space="preserve">    </w:t>
             </w:r>
             <w:r>
               <w:rPr>
@@ -16203,7 +17384,7 @@
                 <w:sz w:val="18"/>
                 <w:szCs w:val="18"/>
               </w:rPr>
-              <w:t># condition medium</w:t>
+              <w:t># Weights of each condition</w:t>
             </w:r>
             <w:r>
               <w:rPr>
@@ -16220,7 +17401,178 @@
                 <w:sz w:val="18"/>
                 <w:szCs w:val="18"/>
               </w:rPr>
-              <w:t xml:space="preserve">id_cond_large = []          </w:t>
+              <w:t xml:space="preserve">cond_small_ratio = num_cond_small / num_total </w:t>
+            </w:r>
+            <w:r>
+              <w:rPr>
+                <w:color w:val="CF8E6D"/>
+                <w:sz w:val="18"/>
+                <w:szCs w:val="18"/>
+              </w:rPr>
+              <w:t xml:space="preserve">if </w:t>
+            </w:r>
+            <w:r>
+              <w:rPr>
+                <w:color w:val="BCBEC4"/>
+                <w:sz w:val="18"/>
+                <w:szCs w:val="18"/>
+              </w:rPr>
+              <w:t xml:space="preserve">num_total != </w:t>
+            </w:r>
+            <w:r>
+              <w:rPr>
+                <w:color w:val="2AACB8"/>
+                <w:sz w:val="18"/>
+                <w:szCs w:val="18"/>
+              </w:rPr>
+              <w:t xml:space="preserve">0 </w:t>
+            </w:r>
+            <w:r>
+              <w:rPr>
+                <w:color w:val="CF8E6D"/>
+                <w:sz w:val="18"/>
+                <w:szCs w:val="18"/>
+              </w:rPr>
+              <w:t xml:space="preserve">else </w:t>
+            </w:r>
+            <w:r>
+              <w:rPr>
+                <w:color w:val="2AACB8"/>
+                <w:sz w:val="18"/>
+                <w:szCs w:val="18"/>
+              </w:rPr>
+              <w:t>0</w:t>
+            </w:r>
+            <w:r>
+              <w:rPr>
+                <w:color w:val="2AACB8"/>
+                <w:sz w:val="18"/>
+                <w:szCs w:val="18"/>
+              </w:rPr>
+              <w:br/>
+              <w:t xml:space="preserve">    </w:t>
+            </w:r>
+            <w:r>
+              <w:rPr>
+                <w:color w:val="BCBEC4"/>
+                <w:sz w:val="18"/>
+                <w:szCs w:val="18"/>
+              </w:rPr>
+              <w:t xml:space="preserve">cond_medium_ratio = num_cond_medium / num_total </w:t>
+            </w:r>
+            <w:r>
+              <w:rPr>
+                <w:color w:val="CF8E6D"/>
+                <w:sz w:val="18"/>
+                <w:szCs w:val="18"/>
+              </w:rPr>
+              <w:t xml:space="preserve">if </w:t>
+            </w:r>
+            <w:r>
+              <w:rPr>
+                <w:color w:val="BCBEC4"/>
+                <w:sz w:val="18"/>
+                <w:szCs w:val="18"/>
+              </w:rPr>
+              <w:t xml:space="preserve">num_total != </w:t>
+            </w:r>
+            <w:r>
+              <w:rPr>
+                <w:color w:val="2AACB8"/>
+                <w:sz w:val="18"/>
+                <w:szCs w:val="18"/>
+              </w:rPr>
+              <w:t xml:space="preserve">0 </w:t>
+            </w:r>
+            <w:r>
+              <w:rPr>
+                <w:color w:val="CF8E6D"/>
+                <w:sz w:val="18"/>
+                <w:szCs w:val="18"/>
+              </w:rPr>
+              <w:t xml:space="preserve">else </w:t>
+            </w:r>
+            <w:r>
+              <w:rPr>
+                <w:color w:val="2AACB8"/>
+                <w:sz w:val="18"/>
+                <w:szCs w:val="18"/>
+              </w:rPr>
+              <w:t>0</w:t>
+            </w:r>
+            <w:r>
+              <w:rPr>
+                <w:color w:val="2AACB8"/>
+                <w:sz w:val="18"/>
+                <w:szCs w:val="18"/>
+              </w:rPr>
+              <w:br/>
+              <w:t xml:space="preserve">    </w:t>
+            </w:r>
+            <w:r>
+              <w:rPr>
+                <w:color w:val="BCBEC4"/>
+                <w:sz w:val="18"/>
+                <w:szCs w:val="18"/>
+              </w:rPr>
+              <w:t xml:space="preserve">cond_large_ratio = num_cond_large / num_total </w:t>
+            </w:r>
+            <w:r>
+              <w:rPr>
+                <w:color w:val="CF8E6D"/>
+                <w:sz w:val="18"/>
+                <w:szCs w:val="18"/>
+              </w:rPr>
+              <w:t xml:space="preserve">if </w:t>
+            </w:r>
+            <w:r>
+              <w:rPr>
+                <w:color w:val="BCBEC4"/>
+                <w:sz w:val="18"/>
+                <w:szCs w:val="18"/>
+              </w:rPr>
+              <w:t xml:space="preserve">num_total != </w:t>
+            </w:r>
+            <w:r>
+              <w:rPr>
+                <w:color w:val="2AACB8"/>
+                <w:sz w:val="18"/>
+                <w:szCs w:val="18"/>
+              </w:rPr>
+              <w:t xml:space="preserve">0 </w:t>
+            </w:r>
+            <w:r>
+              <w:rPr>
+                <w:color w:val="CF8E6D"/>
+                <w:sz w:val="18"/>
+                <w:szCs w:val="18"/>
+              </w:rPr>
+              <w:t xml:space="preserve">else </w:t>
+            </w:r>
+            <w:r>
+              <w:rPr>
+                <w:color w:val="2AACB8"/>
+                <w:sz w:val="18"/>
+                <w:szCs w:val="18"/>
+              </w:rPr>
+              <w:t>0</w:t>
+            </w:r>
+            <w:r>
+              <w:rPr>
+                <w:color w:val="2AACB8"/>
+                <w:sz w:val="18"/>
+                <w:szCs w:val="18"/>
+              </w:rPr>
+              <w:br/>
+            </w:r>
+            <w:r>
+              <w:rPr>
+                <w:color w:val="2AACB8"/>
+                <w:sz w:val="18"/>
+                <w:szCs w:val="18"/>
+              </w:rPr>
+              <w:br/>
+              <w:t xml:space="preserve">    </w:t>
             </w:r>
             <w:r>
               <w:rPr>
@@ -16228,7 +17580,7 @@
                 <w:sz w:val="18"/>
                 <w:szCs w:val="18"/>
               </w:rPr>
-              <w:t># condition large</w:t>
+              <w:t># Entropy of each condition</w:t>
             </w:r>
             <w:r>
               <w:rPr>
@@ -16237,6 +17589,50 @@
                 <w:szCs w:val="18"/>
               </w:rPr>
               <w:br/>
+              <w:t xml:space="preserve">    </w:t>
+            </w:r>
+            <w:r>
+              <w:rPr>
+                <w:color w:val="BCBEC4"/>
+                <w:sz w:val="18"/>
+                <w:szCs w:val="18"/>
+              </w:rPr>
+              <w:t>e_small = get_entropy(s_neg, s_pos)</w:t>
+            </w:r>
+            <w:r>
+              <w:rPr>
+                <w:color w:val="BCBEC4"/>
+                <w:sz w:val="18"/>
+                <w:szCs w:val="18"/>
+              </w:rPr>
+              <w:br/>
+              <w:t xml:space="preserve">    e_medium = get_entropy(m_neg, m_pos)</w:t>
+            </w:r>
+            <w:r>
+              <w:rPr>
+                <w:color w:val="BCBEC4"/>
+                <w:sz w:val="18"/>
+                <w:szCs w:val="18"/>
+              </w:rPr>
+              <w:br/>
+              <w:t xml:space="preserve">    e_large = get_entropy(l_neg, l_pos)</w:t>
+            </w:r>
+            <w:r>
+              <w:rPr>
+                <w:color w:val="BCBEC4"/>
+                <w:sz w:val="18"/>
+                <w:szCs w:val="18"/>
+              </w:rPr>
+              <w:br/>
+            </w:r>
+            <w:r>
+              <w:rPr>
+                <w:color w:val="BCBEC4"/>
+                <w:sz w:val="18"/>
+                <w:szCs w:val="18"/>
+              </w:rPr>
+              <w:br/>
+              <w:t xml:space="preserve">    </w:t>
             </w:r>
             <w:r>
               <w:rPr>
@@ -16244,1506 +17640,629 @@
                 <w:sz w:val="18"/>
                 <w:szCs w:val="18"/>
               </w:rPr>
+              <w:t># Information gain</w:t>
+            </w:r>
+            <w:r>
+              <w:rPr>
+                <w:color w:val="7A7E85"/>
+                <w:sz w:val="18"/>
+                <w:szCs w:val="18"/>
+              </w:rPr>
               <w:br/>
               <w:t xml:space="preserve">    </w:t>
             </w:r>
             <w:r>
               <w:rPr>
+                <w:color w:val="BCBEC4"/>
+                <w:sz w:val="18"/>
+                <w:szCs w:val="18"/>
+              </w:rPr>
+              <w:t>info_gain = e_parent - (</w:t>
+            </w:r>
+            <w:r>
+              <w:rPr>
+                <w:color w:val="BCBEC4"/>
+                <w:sz w:val="18"/>
+                <w:szCs w:val="18"/>
+              </w:rPr>
+              <w:br/>
+              <w:t xml:space="preserve">            cond_small_ratio * e_small +</w:t>
+            </w:r>
+            <w:r>
+              <w:rPr>
+                <w:color w:val="BCBEC4"/>
+                <w:sz w:val="18"/>
+                <w:szCs w:val="18"/>
+              </w:rPr>
+              <w:br/>
+              <w:t xml:space="preserve">            cond_medium_ratio * e_medium +</w:t>
+            </w:r>
+            <w:r>
+              <w:rPr>
+                <w:color w:val="BCBEC4"/>
+                <w:sz w:val="18"/>
+                <w:szCs w:val="18"/>
+              </w:rPr>
+              <w:br/>
+              <w:t xml:space="preserve">            cond_large_ratio * e_large</w:t>
+            </w:r>
+            <w:r>
+              <w:rPr>
+                <w:color w:val="BCBEC4"/>
+                <w:sz w:val="18"/>
+                <w:szCs w:val="18"/>
+              </w:rPr>
+              <w:br/>
+              <w:t xml:space="preserve">    )</w:t>
+            </w:r>
+            <w:r>
+              <w:rPr>
+                <w:color w:val="BCBEC4"/>
+                <w:sz w:val="18"/>
+                <w:szCs w:val="18"/>
+              </w:rPr>
+              <w:br/>
+            </w:r>
+            <w:r>
+              <w:rPr>
+                <w:color w:val="BCBEC4"/>
+                <w:sz w:val="18"/>
+                <w:szCs w:val="18"/>
+              </w:rPr>
+              <w:br/>
+              <w:t xml:space="preserve">    </w:t>
+            </w:r>
+            <w:r>
+              <w:rPr>
+                <w:color w:val="7A7E85"/>
+                <w:sz w:val="18"/>
+                <w:szCs w:val="18"/>
+              </w:rPr>
+              <w:t># Print result</w:t>
+            </w:r>
+            <w:r>
+              <w:rPr>
+                <w:color w:val="7A7E85"/>
+                <w:sz w:val="18"/>
+                <w:szCs w:val="18"/>
+              </w:rPr>
+              <w:br/>
+              <w:t xml:space="preserve">    </w:t>
+            </w:r>
+            <w:r>
+              <w:rPr>
+                <w:color w:val="BCBEC4"/>
+                <w:sz w:val="18"/>
+                <w:szCs w:val="18"/>
+              </w:rPr>
+              <w:t>data = {</w:t>
+            </w:r>
+            <w:r>
+              <w:rPr>
+                <w:color w:val="BCBEC4"/>
+                <w:sz w:val="18"/>
+                <w:szCs w:val="18"/>
+              </w:rPr>
+              <w:br/>
+            </w:r>
+            <w:r>
+              <w:rPr>
+                <w:color w:val="BCBEC4"/>
+                <w:sz w:val="18"/>
+                <w:szCs w:val="18"/>
+              </w:rPr>
+              <w:lastRenderedPageBreak/>
+              <w:t xml:space="preserve">        </w:t>
+            </w:r>
+            <w:r>
+              <w:rPr>
+                <w:color w:val="6AAB73"/>
+                <w:sz w:val="18"/>
+                <w:szCs w:val="18"/>
+              </w:rPr>
+              <w:t>"Name"</w:t>
+            </w:r>
+            <w:r>
+              <w:rPr>
+                <w:color w:val="BCBEC4"/>
+                <w:sz w:val="18"/>
+                <w:szCs w:val="18"/>
+              </w:rPr>
+              <w:t>: cond_name,</w:t>
+            </w:r>
+            <w:r>
+              <w:rPr>
+                <w:color w:val="BCBEC4"/>
+                <w:sz w:val="18"/>
+                <w:szCs w:val="18"/>
+              </w:rPr>
+              <w:br/>
+              <w:t xml:space="preserve">        </w:t>
+            </w:r>
+            <w:r>
+              <w:rPr>
+                <w:color w:val="6AAB73"/>
+                <w:sz w:val="18"/>
+                <w:szCs w:val="18"/>
+              </w:rPr>
+              <w:t>"Records"</w:t>
+            </w:r>
+            <w:r>
+              <w:rPr>
+                <w:color w:val="BCBEC4"/>
+                <w:sz w:val="18"/>
+                <w:szCs w:val="18"/>
+              </w:rPr>
+              <w:t>: {</w:t>
+            </w:r>
+            <w:r>
+              <w:rPr>
+                <w:color w:val="BCBEC4"/>
+                <w:sz w:val="18"/>
+                <w:szCs w:val="18"/>
+              </w:rPr>
+              <w:br/>
+              <w:t xml:space="preserve">            </w:t>
+            </w:r>
+            <w:r>
+              <w:rPr>
+                <w:color w:val="6AAB73"/>
+                <w:sz w:val="18"/>
+                <w:szCs w:val="18"/>
+              </w:rPr>
+              <w:t>"Num of condition small"</w:t>
+            </w:r>
+            <w:r>
+              <w:rPr>
+                <w:color w:val="BCBEC4"/>
+                <w:sz w:val="18"/>
+                <w:szCs w:val="18"/>
+              </w:rPr>
+              <w:t>: num_cond_small,</w:t>
+            </w:r>
+            <w:r>
+              <w:rPr>
+                <w:color w:val="BCBEC4"/>
+                <w:sz w:val="18"/>
+                <w:szCs w:val="18"/>
+              </w:rPr>
+              <w:br/>
+              <w:t xml:space="preserve">            </w:t>
+            </w:r>
+            <w:r>
+              <w:rPr>
+                <w:color w:val="6AAB73"/>
+                <w:sz w:val="18"/>
+                <w:szCs w:val="18"/>
+              </w:rPr>
+              <w:t>"Num of condition medium"</w:t>
+            </w:r>
+            <w:r>
+              <w:rPr>
+                <w:color w:val="BCBEC4"/>
+                <w:sz w:val="18"/>
+                <w:szCs w:val="18"/>
+              </w:rPr>
+              <w:t>: num_cond_medium,</w:t>
+            </w:r>
+            <w:r>
+              <w:rPr>
+                <w:color w:val="BCBEC4"/>
+                <w:sz w:val="18"/>
+                <w:szCs w:val="18"/>
+              </w:rPr>
+              <w:br/>
+              <w:t xml:space="preserve">            </w:t>
+            </w:r>
+            <w:r>
+              <w:rPr>
+                <w:color w:val="6AAB73"/>
+                <w:sz w:val="18"/>
+                <w:szCs w:val="18"/>
+              </w:rPr>
+              <w:t>"Num of condition large"</w:t>
+            </w:r>
+            <w:r>
+              <w:rPr>
+                <w:color w:val="BCBEC4"/>
+                <w:sz w:val="18"/>
+                <w:szCs w:val="18"/>
+              </w:rPr>
+              <w:t>: num_cond_large,</w:t>
+            </w:r>
+            <w:r>
+              <w:rPr>
+                <w:color w:val="BCBEC4"/>
+                <w:sz w:val="18"/>
+                <w:szCs w:val="18"/>
+              </w:rPr>
+              <w:br/>
+              <w:t xml:space="preserve">            </w:t>
+            </w:r>
+            <w:r>
+              <w:rPr>
+                <w:color w:val="6AAB73"/>
+                <w:sz w:val="18"/>
+                <w:szCs w:val="18"/>
+              </w:rPr>
+              <w:t>"Num of negative target"</w:t>
+            </w:r>
+            <w:r>
+              <w:rPr>
+                <w:color w:val="BCBEC4"/>
+                <w:sz w:val="18"/>
+                <w:szCs w:val="18"/>
+              </w:rPr>
+              <w:t>: num_targ_neg,</w:t>
+            </w:r>
+            <w:r>
+              <w:rPr>
+                <w:color w:val="BCBEC4"/>
+                <w:sz w:val="18"/>
+                <w:szCs w:val="18"/>
+              </w:rPr>
+              <w:br/>
+              <w:t xml:space="preserve">            </w:t>
+            </w:r>
+            <w:r>
+              <w:rPr>
+                <w:color w:val="6AAB73"/>
+                <w:sz w:val="18"/>
+                <w:szCs w:val="18"/>
+              </w:rPr>
+              <w:t>"Num of positive target"</w:t>
+            </w:r>
+            <w:r>
+              <w:rPr>
+                <w:color w:val="BCBEC4"/>
+                <w:sz w:val="18"/>
+                <w:szCs w:val="18"/>
+              </w:rPr>
+              <w:t>: num_targ_pos,</w:t>
+            </w:r>
+            <w:r>
+              <w:rPr>
+                <w:color w:val="BCBEC4"/>
+                <w:sz w:val="18"/>
+                <w:szCs w:val="18"/>
+              </w:rPr>
+              <w:br/>
+              <w:t xml:space="preserve">            </w:t>
+            </w:r>
+            <w:r>
+              <w:rPr>
+                <w:color w:val="6AAB73"/>
+                <w:sz w:val="18"/>
+                <w:szCs w:val="18"/>
+              </w:rPr>
+              <w:t>"Num of small ratio"</w:t>
+            </w:r>
+            <w:r>
+              <w:rPr>
+                <w:color w:val="BCBEC4"/>
+                <w:sz w:val="18"/>
+                <w:szCs w:val="18"/>
+              </w:rPr>
+              <w:t>: cond_small_ratio,</w:t>
+            </w:r>
+            <w:r>
+              <w:rPr>
+                <w:color w:val="BCBEC4"/>
+                <w:sz w:val="18"/>
+                <w:szCs w:val="18"/>
+              </w:rPr>
+              <w:br/>
+              <w:t xml:space="preserve">            </w:t>
+            </w:r>
+            <w:r>
+              <w:rPr>
+                <w:color w:val="6AAB73"/>
+                <w:sz w:val="18"/>
+                <w:szCs w:val="18"/>
+              </w:rPr>
+              <w:t>"Num of medium ratio"</w:t>
+            </w:r>
+            <w:r>
+              <w:rPr>
+                <w:color w:val="BCBEC4"/>
+                <w:sz w:val="18"/>
+                <w:szCs w:val="18"/>
+              </w:rPr>
+              <w:t>: cond_medium_ratio,</w:t>
+            </w:r>
+            <w:r>
+              <w:rPr>
+                <w:color w:val="BCBEC4"/>
+                <w:sz w:val="18"/>
+                <w:szCs w:val="18"/>
+              </w:rPr>
+              <w:br/>
+              <w:t xml:space="preserve">            </w:t>
+            </w:r>
+            <w:r>
+              <w:rPr>
+                <w:color w:val="6AAB73"/>
+                <w:sz w:val="18"/>
+                <w:szCs w:val="18"/>
+              </w:rPr>
+              <w:t>"Num of large ratio"</w:t>
+            </w:r>
+            <w:r>
+              <w:rPr>
+                <w:color w:val="BCBEC4"/>
+                <w:sz w:val="18"/>
+                <w:szCs w:val="18"/>
+              </w:rPr>
+              <w:t>: cond_large_ratio,</w:t>
+            </w:r>
+            <w:r>
+              <w:rPr>
+                <w:color w:val="BCBEC4"/>
+                <w:sz w:val="18"/>
+                <w:szCs w:val="18"/>
+              </w:rPr>
+              <w:br/>
+              <w:t xml:space="preserve">            </w:t>
+            </w:r>
+            <w:r>
+              <w:rPr>
+                <w:color w:val="6AAB73"/>
+                <w:sz w:val="18"/>
+                <w:szCs w:val="18"/>
+              </w:rPr>
+              <w:t>"Total record num"</w:t>
+            </w:r>
+            <w:r>
+              <w:rPr>
+                <w:color w:val="BCBEC4"/>
+                <w:sz w:val="18"/>
+                <w:szCs w:val="18"/>
+              </w:rPr>
+              <w:t>: num_total,</w:t>
+            </w:r>
+            <w:r>
+              <w:rPr>
+                <w:color w:val="BCBEC4"/>
+                <w:sz w:val="18"/>
+                <w:szCs w:val="18"/>
+              </w:rPr>
+              <w:br/>
+              <w:t xml:space="preserve">        },</w:t>
+            </w:r>
+            <w:r>
+              <w:rPr>
+                <w:color w:val="BCBEC4"/>
+                <w:sz w:val="18"/>
+                <w:szCs w:val="18"/>
+              </w:rPr>
+              <w:br/>
+              <w:t xml:space="preserve">        </w:t>
+            </w:r>
+            <w:r>
+              <w:rPr>
+                <w:color w:val="6AAB73"/>
+                <w:sz w:val="18"/>
+                <w:szCs w:val="18"/>
+              </w:rPr>
+              <w:t>"Entropy"</w:t>
+            </w:r>
+            <w:r>
+              <w:rPr>
+                <w:color w:val="BCBEC4"/>
+                <w:sz w:val="18"/>
+                <w:szCs w:val="18"/>
+              </w:rPr>
+              <w:t>: {</w:t>
+            </w:r>
+            <w:r>
+              <w:rPr>
+                <w:color w:val="BCBEC4"/>
+                <w:sz w:val="18"/>
+                <w:szCs w:val="18"/>
+              </w:rPr>
+              <w:br/>
+              <w:t xml:space="preserve">            </w:t>
+            </w:r>
+            <w:r>
+              <w:rPr>
+                <w:color w:val="6AAB73"/>
+                <w:sz w:val="18"/>
+                <w:szCs w:val="18"/>
+              </w:rPr>
+              <w:t>"Parent entropy"</w:t>
+            </w:r>
+            <w:r>
+              <w:rPr>
+                <w:color w:val="BCBEC4"/>
+                <w:sz w:val="18"/>
+                <w:szCs w:val="18"/>
+              </w:rPr>
+              <w:t>: e_parent,</w:t>
+            </w:r>
+            <w:r>
+              <w:rPr>
+                <w:color w:val="BCBEC4"/>
+                <w:sz w:val="18"/>
+                <w:szCs w:val="18"/>
+              </w:rPr>
+              <w:br/>
+              <w:t xml:space="preserve">            </w:t>
+            </w:r>
+            <w:r>
+              <w:rPr>
+                <w:color w:val="6AAB73"/>
+                <w:sz w:val="18"/>
+                <w:szCs w:val="18"/>
+              </w:rPr>
+              <w:t>"Entropy small"</w:t>
+            </w:r>
+            <w:r>
+              <w:rPr>
+                <w:color w:val="BCBEC4"/>
+                <w:sz w:val="18"/>
+                <w:szCs w:val="18"/>
+              </w:rPr>
+              <w:t>: e_small,</w:t>
+            </w:r>
+            <w:r>
+              <w:rPr>
+                <w:color w:val="BCBEC4"/>
+                <w:sz w:val="18"/>
+                <w:szCs w:val="18"/>
+              </w:rPr>
+              <w:br/>
+              <w:t xml:space="preserve">            </w:t>
+            </w:r>
+            <w:r>
+              <w:rPr>
+                <w:color w:val="6AAB73"/>
+                <w:sz w:val="18"/>
+                <w:szCs w:val="18"/>
+              </w:rPr>
+              <w:t>"Entropy medium"</w:t>
+            </w:r>
+            <w:r>
+              <w:rPr>
+                <w:color w:val="BCBEC4"/>
+                <w:sz w:val="18"/>
+                <w:szCs w:val="18"/>
+              </w:rPr>
+              <w:t>: e_medium,</w:t>
+            </w:r>
+            <w:r>
+              <w:rPr>
+                <w:color w:val="BCBEC4"/>
+                <w:sz w:val="18"/>
+                <w:szCs w:val="18"/>
+              </w:rPr>
+              <w:br/>
+              <w:t xml:space="preserve">            </w:t>
+            </w:r>
+            <w:r>
+              <w:rPr>
+                <w:color w:val="6AAB73"/>
+                <w:sz w:val="18"/>
+                <w:szCs w:val="18"/>
+              </w:rPr>
+              <w:t>"Entropy large"</w:t>
+            </w:r>
+            <w:r>
+              <w:rPr>
+                <w:color w:val="BCBEC4"/>
+                <w:sz w:val="18"/>
+                <w:szCs w:val="18"/>
+              </w:rPr>
+              <w:t>: e_large</w:t>
+            </w:r>
+            <w:r>
+              <w:rPr>
+                <w:color w:val="BCBEC4"/>
+                <w:sz w:val="18"/>
+                <w:szCs w:val="18"/>
+              </w:rPr>
+              <w:br/>
+              <w:t xml:space="preserve">        },</w:t>
+            </w:r>
+            <w:r>
+              <w:rPr>
+                <w:color w:val="BCBEC4"/>
+                <w:sz w:val="18"/>
+                <w:szCs w:val="18"/>
+              </w:rPr>
+              <w:br/>
+              <w:t xml:space="preserve">        </w:t>
+            </w:r>
+            <w:r>
+              <w:rPr>
+                <w:color w:val="6AAB73"/>
+                <w:sz w:val="18"/>
+                <w:szCs w:val="18"/>
+              </w:rPr>
+              <w:t>"Information Gain"</w:t>
+            </w:r>
+            <w:r>
+              <w:rPr>
+                <w:color w:val="BCBEC4"/>
+                <w:sz w:val="18"/>
+                <w:szCs w:val="18"/>
+              </w:rPr>
+              <w:t>: {</w:t>
+            </w:r>
+            <w:r>
+              <w:rPr>
+                <w:color w:val="BCBEC4"/>
+                <w:sz w:val="18"/>
+                <w:szCs w:val="18"/>
+              </w:rPr>
+              <w:br/>
+              <w:t xml:space="preserve">            </w:t>
+            </w:r>
+            <w:r>
+              <w:rPr>
+                <w:color w:val="6AAB73"/>
+                <w:sz w:val="18"/>
+                <w:szCs w:val="18"/>
+              </w:rPr>
+              <w:t>"Info gain"</w:t>
+            </w:r>
+            <w:r>
+              <w:rPr>
+                <w:color w:val="BCBEC4"/>
+                <w:sz w:val="18"/>
+                <w:szCs w:val="18"/>
+              </w:rPr>
+              <w:t>: info_gain,</w:t>
+            </w:r>
+            <w:r>
+              <w:rPr>
+                <w:color w:val="BCBEC4"/>
+                <w:sz w:val="18"/>
+                <w:szCs w:val="18"/>
+              </w:rPr>
+              <w:br/>
+              <w:t xml:space="preserve">        }</w:t>
+            </w:r>
+            <w:r>
+              <w:rPr>
+                <w:color w:val="BCBEC4"/>
+                <w:sz w:val="18"/>
+                <w:szCs w:val="18"/>
+              </w:rPr>
+              <w:br/>
+              <w:t xml:space="preserve">    }</w:t>
+            </w:r>
+            <w:r>
+              <w:rPr>
+                <w:color w:val="BCBEC4"/>
+                <w:sz w:val="18"/>
+                <w:szCs w:val="18"/>
+              </w:rPr>
+              <w:br/>
+              <w:t xml:space="preserve">    console_log(data)</w:t>
+            </w:r>
+            <w:r>
+              <w:rPr>
+                <w:color w:val="BCBEC4"/>
+                <w:sz w:val="18"/>
+                <w:szCs w:val="18"/>
+              </w:rPr>
+              <w:br/>
+            </w:r>
+            <w:r>
+              <w:rPr>
+                <w:color w:val="BCBEC4"/>
+                <w:sz w:val="18"/>
+                <w:szCs w:val="18"/>
+              </w:rPr>
+              <w:br/>
+              <w:t xml:space="preserve">    </w:t>
+            </w:r>
+            <w:r>
+              <w:rPr>
                 <w:color w:val="CF8E6D"/>
                 <w:sz w:val="18"/>
                 <w:szCs w:val="18"/>
               </w:rPr>
-              <w:t xml:space="preserve">for </w:t>
-            </w:r>
-            <w:r>
-              <w:rPr>
-                <w:color w:val="BCBEC4"/>
-                <w:sz w:val="18"/>
-                <w:szCs w:val="18"/>
-              </w:rPr>
-              <w:t xml:space="preserve">index, row </w:t>
-            </w:r>
-            <w:r>
-              <w:rPr>
-                <w:color w:val="CF8E6D"/>
-                <w:sz w:val="18"/>
-                <w:szCs w:val="18"/>
-              </w:rPr>
-              <w:t xml:space="preserve">in </w:t>
-            </w:r>
-            <w:r>
-              <w:rPr>
-                <w:color w:val="8888C6"/>
-                <w:sz w:val="18"/>
-                <w:szCs w:val="18"/>
-              </w:rPr>
-              <w:t>enumerate</w:t>
-            </w:r>
-            <w:r>
-              <w:rPr>
-                <w:color w:val="BCBEC4"/>
-                <w:sz w:val="18"/>
-                <w:szCs w:val="18"/>
-              </w:rPr>
-              <w:t>(condition):</w:t>
-            </w:r>
-            <w:r>
-              <w:rPr>
-                <w:color w:val="BCBEC4"/>
-                <w:sz w:val="18"/>
-                <w:szCs w:val="18"/>
-              </w:rPr>
-              <w:br/>
-              <w:t xml:space="preserve">        </w:t>
-            </w:r>
-            <w:r>
-              <w:rPr>
-                <w:color w:val="CF8E6D"/>
-                <w:sz w:val="18"/>
-                <w:szCs w:val="18"/>
-              </w:rPr>
-              <w:t xml:space="preserve">if </w:t>
-            </w:r>
-            <w:r>
-              <w:rPr>
-                <w:color w:val="BCBEC4"/>
-                <w:sz w:val="18"/>
-                <w:szCs w:val="18"/>
-              </w:rPr>
-              <w:t>row &lt; left_mean:</w:t>
-            </w:r>
-            <w:r>
-              <w:rPr>
-                <w:color w:val="BCBEC4"/>
-                <w:sz w:val="18"/>
-                <w:szCs w:val="18"/>
-              </w:rPr>
-              <w:br/>
-              <w:t xml:space="preserve">            id_cond_small.append(index)</w:t>
-            </w:r>
-            <w:r>
-              <w:rPr>
-                <w:color w:val="BCBEC4"/>
-                <w:sz w:val="18"/>
-                <w:szCs w:val="18"/>
-              </w:rPr>
-              <w:br/>
-              <w:t xml:space="preserve">        </w:t>
-            </w:r>
-            <w:r>
-              <w:rPr>
-                <w:color w:val="CF8E6D"/>
-                <w:sz w:val="18"/>
-                <w:szCs w:val="18"/>
-              </w:rPr>
-              <w:t xml:space="preserve">elif </w:t>
-            </w:r>
-            <w:r>
-              <w:rPr>
-                <w:color w:val="BCBEC4"/>
-                <w:sz w:val="18"/>
-                <w:szCs w:val="18"/>
-              </w:rPr>
-              <w:t>row &gt; right_mean:</w:t>
-            </w:r>
-            <w:r>
-              <w:rPr>
-                <w:color w:val="BCBEC4"/>
-                <w:sz w:val="18"/>
-                <w:szCs w:val="18"/>
-              </w:rPr>
-              <w:br/>
-              <w:t xml:space="preserve">            id_cond_large.append(index)</w:t>
-            </w:r>
-            <w:r>
-              <w:rPr>
-                <w:color w:val="BCBEC4"/>
-                <w:sz w:val="18"/>
-                <w:szCs w:val="18"/>
-              </w:rPr>
-              <w:br/>
-              <w:t xml:space="preserve">        </w:t>
-            </w:r>
-            <w:r>
-              <w:rPr>
-                <w:color w:val="CF8E6D"/>
-                <w:sz w:val="18"/>
-                <w:szCs w:val="18"/>
-              </w:rPr>
-              <w:t>else</w:t>
-            </w:r>
-            <w:r>
-              <w:rPr>
-                <w:color w:val="BCBEC4"/>
-                <w:sz w:val="18"/>
-                <w:szCs w:val="18"/>
-              </w:rPr>
-              <w:t>:</w:t>
-            </w:r>
-            <w:r>
-              <w:rPr>
-                <w:color w:val="BCBEC4"/>
-                <w:sz w:val="18"/>
-                <w:szCs w:val="18"/>
-              </w:rPr>
-              <w:br/>
-              <w:t xml:space="preserve">            id_cond_medium.append(index)</w:t>
-            </w:r>
-            <w:r>
-              <w:rPr>
-                <w:color w:val="BCBEC4"/>
-                <w:sz w:val="18"/>
-                <w:szCs w:val="18"/>
-              </w:rPr>
-              <w:br/>
-            </w:r>
-            <w:r>
-              <w:rPr>
-                <w:color w:val="BCBEC4"/>
-                <w:sz w:val="18"/>
-                <w:szCs w:val="18"/>
-              </w:rPr>
-              <w:br/>
-              <w:t xml:space="preserve">    </w:t>
-            </w:r>
-            <w:r>
-              <w:rPr>
-                <w:color w:val="7A7E85"/>
-                <w:sz w:val="18"/>
-                <w:szCs w:val="18"/>
-              </w:rPr>
-              <w:t># Negative and positive part of each conditions</w:t>
-            </w:r>
-            <w:r>
-              <w:rPr>
-                <w:color w:val="7A7E85"/>
-                <w:sz w:val="18"/>
-                <w:szCs w:val="18"/>
-              </w:rPr>
-              <w:br/>
-              <w:t xml:space="preserve">    </w:t>
-            </w:r>
-            <w:r>
-              <w:rPr>
-                <w:color w:val="BCBEC4"/>
-                <w:sz w:val="18"/>
-                <w:szCs w:val="18"/>
-              </w:rPr>
-              <w:t>[s_neg, s_pos] = count_within_condition(id_cond_small, target)</w:t>
-            </w:r>
-            <w:r>
-              <w:rPr>
-                <w:color w:val="BCBEC4"/>
-                <w:sz w:val="18"/>
-                <w:szCs w:val="18"/>
-              </w:rPr>
-              <w:br/>
-              <w:t xml:space="preserve">    [m_neg, m_pos] = count_within_condition(id_cond_medium, target)</w:t>
-            </w:r>
-            <w:r>
-              <w:rPr>
-                <w:color w:val="BCBEC4"/>
-                <w:sz w:val="18"/>
-                <w:szCs w:val="18"/>
-              </w:rPr>
-              <w:br/>
-              <w:t xml:space="preserve">    [l_neg, l_pos] = count_within_condition(id_cond_large, target)</w:t>
-            </w:r>
-            <w:r>
-              <w:rPr>
-                <w:color w:val="BCBEC4"/>
-                <w:sz w:val="18"/>
-                <w:szCs w:val="18"/>
-              </w:rPr>
-              <w:br/>
-            </w:r>
-            <w:r>
-              <w:rPr>
-                <w:color w:val="BCBEC4"/>
-                <w:sz w:val="18"/>
-                <w:szCs w:val="18"/>
-              </w:rPr>
-              <w:br/>
-              <w:t xml:space="preserve">    </w:t>
-            </w:r>
-            <w:r>
-              <w:rPr>
-                <w:color w:val="7A7E85"/>
-                <w:sz w:val="18"/>
-                <w:szCs w:val="18"/>
-              </w:rPr>
-              <w:t># Compute Entropy</w:t>
-            </w:r>
-            <w:r>
-              <w:rPr>
-                <w:color w:val="7A7E85"/>
-                <w:sz w:val="18"/>
-                <w:szCs w:val="18"/>
-              </w:rPr>
-              <w:br/>
-              <w:t xml:space="preserve">    # Compute number of target neg &amp; pos</w:t>
-            </w:r>
-            <w:r>
-              <w:rPr>
-                <w:color w:val="7A7E85"/>
-                <w:sz w:val="18"/>
-                <w:szCs w:val="18"/>
-              </w:rPr>
-              <w:br/>
-              <w:t xml:space="preserve">    </w:t>
-            </w:r>
-            <w:r>
-              <w:rPr>
-                <w:color w:val="BCBEC4"/>
-                <w:sz w:val="18"/>
-                <w:szCs w:val="18"/>
-              </w:rPr>
-              <w:t xml:space="preserve">num_targ_neg = </w:t>
-            </w:r>
-            <w:r>
-              <w:rPr>
-                <w:color w:val="2AACB8"/>
-                <w:sz w:val="18"/>
-                <w:szCs w:val="18"/>
-              </w:rPr>
-              <w:t>0</w:t>
-            </w:r>
-            <w:r>
-              <w:rPr>
-                <w:color w:val="2AACB8"/>
-                <w:sz w:val="18"/>
-                <w:szCs w:val="18"/>
-              </w:rPr>
-              <w:br/>
-              <w:t xml:space="preserve">    </w:t>
-            </w:r>
-            <w:r>
-              <w:rPr>
-                <w:color w:val="BCBEC4"/>
-                <w:sz w:val="18"/>
-                <w:szCs w:val="18"/>
-              </w:rPr>
-              <w:t xml:space="preserve">num_targ_pos = </w:t>
-            </w:r>
-            <w:r>
-              <w:rPr>
-                <w:color w:val="2AACB8"/>
-                <w:sz w:val="18"/>
-                <w:szCs w:val="18"/>
-              </w:rPr>
-              <w:t>0</w:t>
-            </w:r>
-            <w:r>
-              <w:rPr>
-                <w:color w:val="2AACB8"/>
-                <w:sz w:val="18"/>
-                <w:szCs w:val="18"/>
-              </w:rPr>
-              <w:br/>
-              <w:t xml:space="preserve">    </w:t>
-            </w:r>
-            <w:r>
-              <w:rPr>
-                <w:color w:val="CF8E6D"/>
-                <w:sz w:val="18"/>
-                <w:szCs w:val="18"/>
-              </w:rPr>
-              <w:t xml:space="preserve">for </w:t>
-            </w:r>
-            <w:r>
-              <w:rPr>
-                <w:color w:val="BCBEC4"/>
-                <w:sz w:val="18"/>
-                <w:szCs w:val="18"/>
-              </w:rPr>
-              <w:t xml:space="preserve">target_value </w:t>
-            </w:r>
-            <w:r>
-              <w:rPr>
-                <w:color w:val="CF8E6D"/>
-                <w:sz w:val="18"/>
-                <w:szCs w:val="18"/>
-              </w:rPr>
-              <w:t xml:space="preserve">in </w:t>
-            </w:r>
-            <w:r>
-              <w:rPr>
-                <w:color w:val="BCBEC4"/>
-                <w:sz w:val="18"/>
-                <w:szCs w:val="18"/>
-              </w:rPr>
-              <w:t>target:</w:t>
-            </w:r>
-            <w:r>
-              <w:rPr>
-                <w:color w:val="BCBEC4"/>
-                <w:sz w:val="18"/>
-                <w:szCs w:val="18"/>
-              </w:rPr>
-              <w:br/>
-              <w:t xml:space="preserve">        </w:t>
-            </w:r>
-            <w:r>
-              <w:rPr>
-                <w:color w:val="CF8E6D"/>
-                <w:sz w:val="18"/>
-                <w:szCs w:val="18"/>
-              </w:rPr>
-              <w:t xml:space="preserve">if </w:t>
-            </w:r>
-            <w:r>
-              <w:rPr>
-                <w:color w:val="BCBEC4"/>
-                <w:sz w:val="18"/>
-                <w:szCs w:val="18"/>
-              </w:rPr>
-              <w:t xml:space="preserve">target_value == </w:t>
-            </w:r>
-            <w:r>
-              <w:rPr>
-                <w:color w:val="2AACB8"/>
-                <w:sz w:val="18"/>
-                <w:szCs w:val="18"/>
-              </w:rPr>
-              <w:t>0</w:t>
-            </w:r>
-            <w:r>
-              <w:rPr>
-                <w:color w:val="BCBEC4"/>
-                <w:sz w:val="18"/>
-                <w:szCs w:val="18"/>
-              </w:rPr>
-              <w:t>:</w:t>
-            </w:r>
-            <w:r>
-              <w:rPr>
-                <w:color w:val="BCBEC4"/>
-                <w:sz w:val="18"/>
-                <w:szCs w:val="18"/>
-              </w:rPr>
-              <w:br/>
-              <w:t xml:space="preserve">            num_targ_neg += </w:t>
-            </w:r>
-            <w:r>
-              <w:rPr>
-                <w:color w:val="2AACB8"/>
-                <w:sz w:val="18"/>
-                <w:szCs w:val="18"/>
-              </w:rPr>
-              <w:t>1</w:t>
-            </w:r>
-            <w:r>
-              <w:rPr>
-                <w:color w:val="2AACB8"/>
-                <w:sz w:val="18"/>
-                <w:szCs w:val="18"/>
-              </w:rPr>
-              <w:br/>
-              <w:t xml:space="preserve">        </w:t>
-            </w:r>
-            <w:r>
-              <w:rPr>
-                <w:color w:val="CF8E6D"/>
-                <w:sz w:val="18"/>
-                <w:szCs w:val="18"/>
-              </w:rPr>
-              <w:t>else</w:t>
-            </w:r>
-            <w:r>
-              <w:rPr>
-                <w:color w:val="BCBEC4"/>
-                <w:sz w:val="18"/>
-                <w:szCs w:val="18"/>
-              </w:rPr>
-              <w:t>:</w:t>
-            </w:r>
-            <w:r>
-              <w:rPr>
-                <w:color w:val="BCBEC4"/>
-                <w:sz w:val="18"/>
-                <w:szCs w:val="18"/>
-              </w:rPr>
-              <w:br/>
-              <w:t xml:space="preserve">            num_targ_pos += </w:t>
-            </w:r>
-            <w:r>
-              <w:rPr>
-                <w:color w:val="2AACB8"/>
-                <w:sz w:val="18"/>
-                <w:szCs w:val="18"/>
-              </w:rPr>
-              <w:t>1</w:t>
-            </w:r>
-            <w:r>
-              <w:rPr>
-                <w:color w:val="2AACB8"/>
-                <w:sz w:val="18"/>
-                <w:szCs w:val="18"/>
-              </w:rPr>
-              <w:br/>
-            </w:r>
-            <w:r>
-              <w:rPr>
-                <w:color w:val="2AACB8"/>
-                <w:sz w:val="18"/>
-                <w:szCs w:val="18"/>
-              </w:rPr>
-              <w:br/>
-              <w:t xml:space="preserve">    </w:t>
-            </w:r>
-            <w:r>
-              <w:rPr>
-                <w:color w:val="7A7E85"/>
-                <w:sz w:val="18"/>
-                <w:szCs w:val="18"/>
-              </w:rPr>
-              <w:t># Parent entropy</w:t>
-            </w:r>
-            <w:r>
-              <w:rPr>
-                <w:color w:val="7A7E85"/>
-                <w:sz w:val="18"/>
-                <w:szCs w:val="18"/>
-              </w:rPr>
-              <w:br/>
-              <w:t xml:space="preserve">    </w:t>
-            </w:r>
-            <w:r>
-              <w:rPr>
-                <w:color w:val="BCBEC4"/>
-                <w:sz w:val="18"/>
-                <w:szCs w:val="18"/>
-              </w:rPr>
-              <w:t>num_total = num_targ_neg + num_targ_pos</w:t>
-            </w:r>
-            <w:r>
-              <w:rPr>
-                <w:color w:val="BCBEC4"/>
-                <w:sz w:val="18"/>
-                <w:szCs w:val="18"/>
-              </w:rPr>
-              <w:br/>
-              <w:t xml:space="preserve">    e_parent = get_entropy(num_targ_neg, num_targ_pos)</w:t>
-            </w:r>
-            <w:r>
-              <w:rPr>
-                <w:color w:val="BCBEC4"/>
-                <w:sz w:val="18"/>
-                <w:szCs w:val="18"/>
-              </w:rPr>
-              <w:br/>
-            </w:r>
-            <w:r>
-              <w:rPr>
-                <w:color w:val="BCBEC4"/>
-                <w:sz w:val="18"/>
-                <w:szCs w:val="18"/>
-              </w:rPr>
-              <w:br/>
-              <w:t xml:space="preserve">    </w:t>
-            </w:r>
-            <w:r>
-              <w:rPr>
-                <w:color w:val="7A7E85"/>
-                <w:sz w:val="18"/>
-                <w:szCs w:val="18"/>
-              </w:rPr>
-              <w:t># Child entropy</w:t>
-            </w:r>
-            <w:r>
-              <w:rPr>
-                <w:color w:val="7A7E85"/>
-                <w:sz w:val="18"/>
-                <w:szCs w:val="18"/>
-              </w:rPr>
-              <w:br/>
-              <w:t xml:space="preserve">    # Number of instances in each condition</w:t>
-            </w:r>
-            <w:r>
-              <w:rPr>
-                <w:color w:val="7A7E85"/>
-                <w:sz w:val="18"/>
-                <w:szCs w:val="18"/>
-              </w:rPr>
-              <w:br/>
-              <w:t xml:space="preserve">    </w:t>
-            </w:r>
-            <w:r>
-              <w:rPr>
-                <w:color w:val="BCBEC4"/>
-                <w:sz w:val="18"/>
-                <w:szCs w:val="18"/>
-              </w:rPr>
-              <w:t xml:space="preserve">num_cond_small = </w:t>
-            </w:r>
-            <w:r>
-              <w:rPr>
-                <w:color w:val="8888C6"/>
-                <w:sz w:val="18"/>
-                <w:szCs w:val="18"/>
-              </w:rPr>
-              <w:t>len</w:t>
-            </w:r>
-            <w:r>
-              <w:rPr>
-                <w:color w:val="BCBEC4"/>
-                <w:sz w:val="18"/>
-                <w:szCs w:val="18"/>
-              </w:rPr>
-              <w:t>(id_cond_small)</w:t>
-            </w:r>
-            <w:r>
-              <w:rPr>
-                <w:color w:val="BCBEC4"/>
-                <w:sz w:val="18"/>
-                <w:szCs w:val="18"/>
-              </w:rPr>
-              <w:br/>
-            </w:r>
-            <w:r>
-              <w:rPr>
-                <w:color w:val="BCBEC4"/>
-                <w:sz w:val="18"/>
-                <w:szCs w:val="18"/>
-              </w:rPr>
-              <w:lastRenderedPageBreak/>
-              <w:t xml:space="preserve">    num_cond_medium = </w:t>
-            </w:r>
-            <w:r>
-              <w:rPr>
-                <w:color w:val="8888C6"/>
-                <w:sz w:val="18"/>
-                <w:szCs w:val="18"/>
-              </w:rPr>
-              <w:t>len</w:t>
-            </w:r>
-            <w:r>
-              <w:rPr>
-                <w:color w:val="BCBEC4"/>
-                <w:sz w:val="18"/>
-                <w:szCs w:val="18"/>
-              </w:rPr>
-              <w:t>(id_cond_medium)</w:t>
-            </w:r>
-            <w:r>
-              <w:rPr>
-                <w:color w:val="BCBEC4"/>
-                <w:sz w:val="18"/>
-                <w:szCs w:val="18"/>
-              </w:rPr>
-              <w:br/>
-              <w:t xml:space="preserve">    num_cond_large = </w:t>
-            </w:r>
-            <w:r>
-              <w:rPr>
-                <w:color w:val="8888C6"/>
-                <w:sz w:val="18"/>
-                <w:szCs w:val="18"/>
-              </w:rPr>
-              <w:t>len</w:t>
-            </w:r>
-            <w:r>
-              <w:rPr>
-                <w:color w:val="BCBEC4"/>
-                <w:sz w:val="18"/>
-                <w:szCs w:val="18"/>
-              </w:rPr>
-              <w:t>(id_cond_large)</w:t>
-            </w:r>
-            <w:r>
-              <w:rPr>
-                <w:color w:val="BCBEC4"/>
-                <w:sz w:val="18"/>
-                <w:szCs w:val="18"/>
-              </w:rPr>
-              <w:br/>
-            </w:r>
-            <w:r>
-              <w:rPr>
-                <w:color w:val="BCBEC4"/>
-                <w:sz w:val="18"/>
-                <w:szCs w:val="18"/>
-              </w:rPr>
-              <w:br/>
-              <w:t xml:space="preserve">    </w:t>
-            </w:r>
-            <w:r>
-              <w:rPr>
-                <w:color w:val="7A7E85"/>
-                <w:sz w:val="18"/>
-                <w:szCs w:val="18"/>
-              </w:rPr>
-              <w:t># Weights of each condition</w:t>
-            </w:r>
-            <w:r>
-              <w:rPr>
-                <w:color w:val="7A7E85"/>
-                <w:sz w:val="18"/>
-                <w:szCs w:val="18"/>
-              </w:rPr>
-              <w:br/>
-              <w:t xml:space="preserve">    </w:t>
-            </w:r>
-            <w:r>
-              <w:rPr>
-                <w:color w:val="BCBEC4"/>
-                <w:sz w:val="18"/>
-                <w:szCs w:val="18"/>
-              </w:rPr>
-              <w:t xml:space="preserve">cond_small_ratio = num_cond_small / num_total </w:t>
-            </w:r>
-            <w:r>
-              <w:rPr>
-                <w:color w:val="CF8E6D"/>
-                <w:sz w:val="18"/>
-                <w:szCs w:val="18"/>
-              </w:rPr>
-              <w:t xml:space="preserve">if </w:t>
-            </w:r>
-            <w:r>
-              <w:rPr>
-                <w:color w:val="BCBEC4"/>
-                <w:sz w:val="18"/>
-                <w:szCs w:val="18"/>
-              </w:rPr>
-              <w:t xml:space="preserve">num_total != </w:t>
-            </w:r>
-            <w:r>
-              <w:rPr>
-                <w:color w:val="2AACB8"/>
-                <w:sz w:val="18"/>
-                <w:szCs w:val="18"/>
-              </w:rPr>
-              <w:t xml:space="preserve">0 </w:t>
-            </w:r>
-            <w:r>
-              <w:rPr>
-                <w:color w:val="CF8E6D"/>
-                <w:sz w:val="18"/>
-                <w:szCs w:val="18"/>
-              </w:rPr>
-              <w:t xml:space="preserve">else </w:t>
-            </w:r>
-            <w:r>
-              <w:rPr>
-                <w:color w:val="2AACB8"/>
-                <w:sz w:val="18"/>
-                <w:szCs w:val="18"/>
-              </w:rPr>
-              <w:t>0</w:t>
-            </w:r>
-            <w:r>
-              <w:rPr>
-                <w:color w:val="2AACB8"/>
-                <w:sz w:val="18"/>
-                <w:szCs w:val="18"/>
-              </w:rPr>
-              <w:br/>
-              <w:t xml:space="preserve">    </w:t>
-            </w:r>
-            <w:r>
-              <w:rPr>
-                <w:color w:val="BCBEC4"/>
-                <w:sz w:val="18"/>
-                <w:szCs w:val="18"/>
-              </w:rPr>
-              <w:t xml:space="preserve">cond_medium_ratio = num_cond_medium / num_total </w:t>
-            </w:r>
-            <w:r>
-              <w:rPr>
-                <w:color w:val="CF8E6D"/>
-                <w:sz w:val="18"/>
-                <w:szCs w:val="18"/>
-              </w:rPr>
-              <w:t xml:space="preserve">if </w:t>
-            </w:r>
-            <w:r>
-              <w:rPr>
-                <w:color w:val="BCBEC4"/>
-                <w:sz w:val="18"/>
-                <w:szCs w:val="18"/>
-              </w:rPr>
-              <w:t xml:space="preserve">num_total != </w:t>
-            </w:r>
-            <w:r>
-              <w:rPr>
-                <w:color w:val="2AACB8"/>
-                <w:sz w:val="18"/>
-                <w:szCs w:val="18"/>
-              </w:rPr>
-              <w:t xml:space="preserve">0 </w:t>
-            </w:r>
-            <w:r>
-              <w:rPr>
-                <w:color w:val="CF8E6D"/>
-                <w:sz w:val="18"/>
-                <w:szCs w:val="18"/>
-              </w:rPr>
-              <w:t xml:space="preserve">else </w:t>
-            </w:r>
-            <w:r>
-              <w:rPr>
-                <w:color w:val="2AACB8"/>
-                <w:sz w:val="18"/>
-                <w:szCs w:val="18"/>
-              </w:rPr>
-              <w:t>0</w:t>
-            </w:r>
-            <w:r>
-              <w:rPr>
-                <w:color w:val="2AACB8"/>
-                <w:sz w:val="18"/>
-                <w:szCs w:val="18"/>
-              </w:rPr>
-              <w:br/>
-              <w:t xml:space="preserve">    </w:t>
-            </w:r>
-            <w:r>
-              <w:rPr>
-                <w:color w:val="BCBEC4"/>
-                <w:sz w:val="18"/>
-                <w:szCs w:val="18"/>
-              </w:rPr>
-              <w:t xml:space="preserve">cond_large_ratio = num_cond_large / num_total </w:t>
-            </w:r>
-            <w:r>
-              <w:rPr>
-                <w:color w:val="CF8E6D"/>
-                <w:sz w:val="18"/>
-                <w:szCs w:val="18"/>
-              </w:rPr>
-              <w:t xml:space="preserve">if </w:t>
-            </w:r>
-            <w:r>
-              <w:rPr>
-                <w:color w:val="BCBEC4"/>
-                <w:sz w:val="18"/>
-                <w:szCs w:val="18"/>
-              </w:rPr>
-              <w:t xml:space="preserve">num_total != </w:t>
-            </w:r>
-            <w:r>
-              <w:rPr>
-                <w:color w:val="2AACB8"/>
-                <w:sz w:val="18"/>
-                <w:szCs w:val="18"/>
-              </w:rPr>
-              <w:t xml:space="preserve">0 </w:t>
-            </w:r>
-            <w:r>
-              <w:rPr>
-                <w:color w:val="CF8E6D"/>
-                <w:sz w:val="18"/>
-                <w:szCs w:val="18"/>
-              </w:rPr>
-              <w:t xml:space="preserve">else </w:t>
-            </w:r>
-            <w:r>
-              <w:rPr>
-                <w:color w:val="2AACB8"/>
-                <w:sz w:val="18"/>
-                <w:szCs w:val="18"/>
-              </w:rPr>
-              <w:t>0</w:t>
-            </w:r>
-            <w:r>
-              <w:rPr>
-                <w:color w:val="2AACB8"/>
-                <w:sz w:val="18"/>
-                <w:szCs w:val="18"/>
-              </w:rPr>
-              <w:br/>
-            </w:r>
-            <w:r>
-              <w:rPr>
-                <w:color w:val="2AACB8"/>
-                <w:sz w:val="18"/>
-                <w:szCs w:val="18"/>
-              </w:rPr>
-              <w:br/>
-              <w:t xml:space="preserve">    </w:t>
-            </w:r>
-            <w:r>
-              <w:rPr>
-                <w:color w:val="7A7E85"/>
-                <w:sz w:val="18"/>
-                <w:szCs w:val="18"/>
-              </w:rPr>
-              <w:t># Entropy of each condition</w:t>
-            </w:r>
-            <w:r>
-              <w:rPr>
-                <w:color w:val="7A7E85"/>
-                <w:sz w:val="18"/>
-                <w:szCs w:val="18"/>
-              </w:rPr>
-              <w:br/>
-              <w:t xml:space="preserve">    </w:t>
-            </w:r>
-            <w:r>
-              <w:rPr>
-                <w:color w:val="BCBEC4"/>
-                <w:sz w:val="18"/>
-                <w:szCs w:val="18"/>
-              </w:rPr>
-              <w:t>e_small = get_entropy(s_neg, s_pos)</w:t>
-            </w:r>
-            <w:r>
-              <w:rPr>
-                <w:color w:val="BCBEC4"/>
-                <w:sz w:val="18"/>
-                <w:szCs w:val="18"/>
-              </w:rPr>
-              <w:br/>
-              <w:t xml:space="preserve">    e_medium = get_entropy(m_neg, m_pos)</w:t>
-            </w:r>
-            <w:r>
-              <w:rPr>
-                <w:color w:val="BCBEC4"/>
-                <w:sz w:val="18"/>
-                <w:szCs w:val="18"/>
-              </w:rPr>
-              <w:br/>
-              <w:t xml:space="preserve">    e_large = get_entropy(l_neg, l_pos)</w:t>
-            </w:r>
-            <w:r>
-              <w:rPr>
-                <w:color w:val="BCBEC4"/>
-                <w:sz w:val="18"/>
-                <w:szCs w:val="18"/>
-              </w:rPr>
-              <w:br/>
-            </w:r>
-            <w:r>
-              <w:rPr>
-                <w:color w:val="BCBEC4"/>
-                <w:sz w:val="18"/>
-                <w:szCs w:val="18"/>
-              </w:rPr>
-              <w:br/>
-              <w:t xml:space="preserve">    </w:t>
-            </w:r>
-            <w:r>
-              <w:rPr>
-                <w:color w:val="7A7E85"/>
-                <w:sz w:val="18"/>
-                <w:szCs w:val="18"/>
-              </w:rPr>
-              <w:t># Information gain</w:t>
-            </w:r>
-            <w:r>
-              <w:rPr>
-                <w:color w:val="7A7E85"/>
-                <w:sz w:val="18"/>
-                <w:szCs w:val="18"/>
-              </w:rPr>
-              <w:br/>
-              <w:t xml:space="preserve">    </w:t>
-            </w:r>
-            <w:r>
-              <w:rPr>
-                <w:color w:val="BCBEC4"/>
-                <w:sz w:val="18"/>
-                <w:szCs w:val="18"/>
-              </w:rPr>
-              <w:t>info_gain = e_parent - (</w:t>
-            </w:r>
-            <w:r>
-              <w:rPr>
-                <w:color w:val="BCBEC4"/>
-                <w:sz w:val="18"/>
-                <w:szCs w:val="18"/>
-              </w:rPr>
-              <w:br/>
-              <w:t xml:space="preserve">            cond_small_ratio * e_small +</w:t>
-            </w:r>
-            <w:r>
-              <w:rPr>
-                <w:color w:val="BCBEC4"/>
-                <w:sz w:val="18"/>
-                <w:szCs w:val="18"/>
-              </w:rPr>
-              <w:br/>
-              <w:t xml:space="preserve">            cond_medium_ratio * e_medium +</w:t>
-            </w:r>
-            <w:r>
-              <w:rPr>
-                <w:color w:val="BCBEC4"/>
-                <w:sz w:val="18"/>
-                <w:szCs w:val="18"/>
-              </w:rPr>
-              <w:br/>
-              <w:t xml:space="preserve">            cond_large_ratio * e_large</w:t>
-            </w:r>
-            <w:r>
-              <w:rPr>
-                <w:color w:val="BCBEC4"/>
-                <w:sz w:val="18"/>
-                <w:szCs w:val="18"/>
-              </w:rPr>
-              <w:br/>
-              <w:t xml:space="preserve">    )</w:t>
-            </w:r>
-            <w:r>
-              <w:rPr>
-                <w:color w:val="BCBEC4"/>
-                <w:sz w:val="18"/>
-                <w:szCs w:val="18"/>
-              </w:rPr>
-              <w:br/>
-            </w:r>
-            <w:r>
-              <w:rPr>
-                <w:color w:val="BCBEC4"/>
-                <w:sz w:val="18"/>
-                <w:szCs w:val="18"/>
-              </w:rPr>
-              <w:br/>
-              <w:t xml:space="preserve">    </w:t>
-            </w:r>
-            <w:r>
-              <w:rPr>
-                <w:color w:val="7A7E85"/>
-                <w:sz w:val="18"/>
-                <w:szCs w:val="18"/>
-              </w:rPr>
-              <w:t># Print result</w:t>
-            </w:r>
-            <w:r>
-              <w:rPr>
-                <w:color w:val="7A7E85"/>
-                <w:sz w:val="18"/>
-                <w:szCs w:val="18"/>
-              </w:rPr>
-              <w:br/>
-              <w:t xml:space="preserve">    </w:t>
-            </w:r>
-            <w:r>
-              <w:rPr>
-                <w:color w:val="BCBEC4"/>
-                <w:sz w:val="18"/>
-                <w:szCs w:val="18"/>
-              </w:rPr>
-              <w:t>data = {</w:t>
-            </w:r>
-            <w:r>
-              <w:rPr>
-                <w:color w:val="BCBEC4"/>
-                <w:sz w:val="18"/>
-                <w:szCs w:val="18"/>
-              </w:rPr>
-              <w:br/>
-              <w:t xml:space="preserve">        </w:t>
-            </w:r>
-            <w:r>
-              <w:rPr>
-                <w:color w:val="6AAB73"/>
-                <w:sz w:val="18"/>
-                <w:szCs w:val="18"/>
-              </w:rPr>
-              <w:t>"Name"</w:t>
-            </w:r>
-            <w:r>
-              <w:rPr>
-                <w:color w:val="BCBEC4"/>
-                <w:sz w:val="18"/>
-                <w:szCs w:val="18"/>
-              </w:rPr>
-              <w:t>: cond_name,</w:t>
-            </w:r>
-            <w:r>
-              <w:rPr>
-                <w:color w:val="BCBEC4"/>
-                <w:sz w:val="18"/>
-                <w:szCs w:val="18"/>
-              </w:rPr>
-              <w:br/>
-              <w:t xml:space="preserve">        </w:t>
-            </w:r>
-            <w:r>
-              <w:rPr>
-                <w:color w:val="6AAB73"/>
-                <w:sz w:val="18"/>
-                <w:szCs w:val="18"/>
-              </w:rPr>
-              <w:t>"Records"</w:t>
-            </w:r>
-            <w:r>
-              <w:rPr>
-                <w:color w:val="BCBEC4"/>
-                <w:sz w:val="18"/>
-                <w:szCs w:val="18"/>
-              </w:rPr>
-              <w:t>: {</w:t>
-            </w:r>
-            <w:r>
-              <w:rPr>
-                <w:color w:val="BCBEC4"/>
-                <w:sz w:val="18"/>
-                <w:szCs w:val="18"/>
-              </w:rPr>
-              <w:br/>
-              <w:t xml:space="preserve">            </w:t>
-            </w:r>
-            <w:r>
-              <w:rPr>
-                <w:color w:val="6AAB73"/>
-                <w:sz w:val="18"/>
-                <w:szCs w:val="18"/>
-              </w:rPr>
-              <w:t>"Num of condition small"</w:t>
-            </w:r>
-            <w:r>
-              <w:rPr>
-                <w:color w:val="BCBEC4"/>
-                <w:sz w:val="18"/>
-                <w:szCs w:val="18"/>
-              </w:rPr>
-              <w:t>: num_cond_small,</w:t>
-            </w:r>
-            <w:r>
-              <w:rPr>
-                <w:color w:val="BCBEC4"/>
-                <w:sz w:val="18"/>
-                <w:szCs w:val="18"/>
-              </w:rPr>
-              <w:br/>
-              <w:t xml:space="preserve">            </w:t>
-            </w:r>
-            <w:r>
-              <w:rPr>
-                <w:color w:val="6AAB73"/>
-                <w:sz w:val="18"/>
-                <w:szCs w:val="18"/>
-              </w:rPr>
-              <w:t>"Num of condition medium"</w:t>
-            </w:r>
-            <w:r>
-              <w:rPr>
-                <w:color w:val="BCBEC4"/>
-                <w:sz w:val="18"/>
-                <w:szCs w:val="18"/>
-              </w:rPr>
-              <w:t>: num_cond_medium,</w:t>
-            </w:r>
-            <w:r>
-              <w:rPr>
-                <w:color w:val="BCBEC4"/>
-                <w:sz w:val="18"/>
-                <w:szCs w:val="18"/>
-              </w:rPr>
-              <w:br/>
-              <w:t xml:space="preserve">            </w:t>
-            </w:r>
-            <w:r>
-              <w:rPr>
-                <w:color w:val="6AAB73"/>
-                <w:sz w:val="18"/>
-                <w:szCs w:val="18"/>
-              </w:rPr>
-              <w:t>"Num of condition large"</w:t>
-            </w:r>
-            <w:r>
-              <w:rPr>
-                <w:color w:val="BCBEC4"/>
-                <w:sz w:val="18"/>
-                <w:szCs w:val="18"/>
-              </w:rPr>
-              <w:t>: num_cond_large,</w:t>
-            </w:r>
-            <w:r>
-              <w:rPr>
-                <w:color w:val="BCBEC4"/>
-                <w:sz w:val="18"/>
-                <w:szCs w:val="18"/>
-              </w:rPr>
-              <w:br/>
-              <w:t xml:space="preserve">            </w:t>
-            </w:r>
-            <w:r>
-              <w:rPr>
-                <w:color w:val="6AAB73"/>
-                <w:sz w:val="18"/>
-                <w:szCs w:val="18"/>
-              </w:rPr>
-              <w:t>"Num of negative target"</w:t>
-            </w:r>
-            <w:r>
-              <w:rPr>
-                <w:color w:val="BCBEC4"/>
-                <w:sz w:val="18"/>
-                <w:szCs w:val="18"/>
-              </w:rPr>
-              <w:t>: num_targ_neg,</w:t>
-            </w:r>
-            <w:r>
-              <w:rPr>
-                <w:color w:val="BCBEC4"/>
-                <w:sz w:val="18"/>
-                <w:szCs w:val="18"/>
-              </w:rPr>
-              <w:br/>
-              <w:t xml:space="preserve">            </w:t>
-            </w:r>
-            <w:r>
-              <w:rPr>
-                <w:color w:val="6AAB73"/>
-                <w:sz w:val="18"/>
-                <w:szCs w:val="18"/>
-              </w:rPr>
-              <w:t>"Num of positive target"</w:t>
-            </w:r>
-            <w:r>
-              <w:rPr>
-                <w:color w:val="BCBEC4"/>
-                <w:sz w:val="18"/>
-                <w:szCs w:val="18"/>
-              </w:rPr>
-              <w:t>: num_targ_pos,</w:t>
-            </w:r>
-            <w:r>
-              <w:rPr>
-                <w:color w:val="BCBEC4"/>
-                <w:sz w:val="18"/>
-                <w:szCs w:val="18"/>
-              </w:rPr>
-              <w:br/>
-              <w:t xml:space="preserve">            </w:t>
-            </w:r>
-            <w:r>
-              <w:rPr>
-                <w:color w:val="6AAB73"/>
-                <w:sz w:val="18"/>
-                <w:szCs w:val="18"/>
-              </w:rPr>
-              <w:t>"Num of small ratio"</w:t>
-            </w:r>
-            <w:r>
-              <w:rPr>
-                <w:color w:val="BCBEC4"/>
-                <w:sz w:val="18"/>
-                <w:szCs w:val="18"/>
-              </w:rPr>
-              <w:t>: cond_small_ratio,</w:t>
-            </w:r>
-            <w:r>
-              <w:rPr>
-                <w:color w:val="BCBEC4"/>
-                <w:sz w:val="18"/>
-                <w:szCs w:val="18"/>
-              </w:rPr>
-              <w:br/>
-              <w:t xml:space="preserve">            </w:t>
-            </w:r>
-            <w:r>
-              <w:rPr>
-                <w:color w:val="6AAB73"/>
-                <w:sz w:val="18"/>
-                <w:szCs w:val="18"/>
-              </w:rPr>
-              <w:t>"Num of medium ratio"</w:t>
-            </w:r>
-            <w:r>
-              <w:rPr>
-                <w:color w:val="BCBEC4"/>
-                <w:sz w:val="18"/>
-                <w:szCs w:val="18"/>
-              </w:rPr>
-              <w:t>: cond_medium_ratio,</w:t>
-            </w:r>
-            <w:r>
-              <w:rPr>
-                <w:color w:val="BCBEC4"/>
-                <w:sz w:val="18"/>
-                <w:szCs w:val="18"/>
-              </w:rPr>
-              <w:br/>
-              <w:t xml:space="preserve">            </w:t>
-            </w:r>
-            <w:r>
-              <w:rPr>
-                <w:color w:val="6AAB73"/>
-                <w:sz w:val="18"/>
-                <w:szCs w:val="18"/>
-              </w:rPr>
-              <w:t>"Num of large ratio"</w:t>
-            </w:r>
-            <w:r>
-              <w:rPr>
-                <w:color w:val="BCBEC4"/>
-                <w:sz w:val="18"/>
-                <w:szCs w:val="18"/>
-              </w:rPr>
-              <w:t>: cond_large_ratio,</w:t>
-            </w:r>
-            <w:r>
-              <w:rPr>
-                <w:color w:val="BCBEC4"/>
-                <w:sz w:val="18"/>
-                <w:szCs w:val="18"/>
-              </w:rPr>
-              <w:br/>
-              <w:t xml:space="preserve">            </w:t>
-            </w:r>
-            <w:r>
-              <w:rPr>
-                <w:color w:val="6AAB73"/>
-                <w:sz w:val="18"/>
-                <w:szCs w:val="18"/>
-              </w:rPr>
-              <w:t>"Total record num"</w:t>
-            </w:r>
-            <w:r>
-              <w:rPr>
-                <w:color w:val="BCBEC4"/>
-                <w:sz w:val="18"/>
-                <w:szCs w:val="18"/>
-              </w:rPr>
-              <w:t>: num_total,</w:t>
-            </w:r>
-            <w:r>
-              <w:rPr>
-                <w:color w:val="BCBEC4"/>
-                <w:sz w:val="18"/>
-                <w:szCs w:val="18"/>
-              </w:rPr>
-              <w:br/>
-              <w:t xml:space="preserve">        },</w:t>
-            </w:r>
-            <w:r>
-              <w:rPr>
-                <w:color w:val="BCBEC4"/>
-                <w:sz w:val="18"/>
-                <w:szCs w:val="18"/>
-              </w:rPr>
-              <w:br/>
-              <w:t xml:space="preserve">        </w:t>
-            </w:r>
-            <w:r>
-              <w:rPr>
-                <w:color w:val="6AAB73"/>
-                <w:sz w:val="18"/>
-                <w:szCs w:val="18"/>
-              </w:rPr>
-              <w:t>"Entropy"</w:t>
-            </w:r>
-            <w:r>
-              <w:rPr>
-                <w:color w:val="BCBEC4"/>
-                <w:sz w:val="18"/>
-                <w:szCs w:val="18"/>
-              </w:rPr>
-              <w:t>: {</w:t>
-            </w:r>
-            <w:r>
-              <w:rPr>
-                <w:color w:val="BCBEC4"/>
-                <w:sz w:val="18"/>
-                <w:szCs w:val="18"/>
-              </w:rPr>
-              <w:br/>
-              <w:t xml:space="preserve">            </w:t>
-            </w:r>
-            <w:r>
-              <w:rPr>
-                <w:color w:val="6AAB73"/>
-                <w:sz w:val="18"/>
-                <w:szCs w:val="18"/>
-              </w:rPr>
-              <w:t>"Parent entropy"</w:t>
-            </w:r>
-            <w:r>
-              <w:rPr>
-                <w:color w:val="BCBEC4"/>
-                <w:sz w:val="18"/>
-                <w:szCs w:val="18"/>
-              </w:rPr>
-              <w:t>: e_parent,</w:t>
-            </w:r>
-            <w:r>
-              <w:rPr>
-                <w:color w:val="BCBEC4"/>
-                <w:sz w:val="18"/>
-                <w:szCs w:val="18"/>
-              </w:rPr>
-              <w:br/>
-              <w:t xml:space="preserve">            </w:t>
-            </w:r>
-            <w:r>
-              <w:rPr>
-                <w:color w:val="6AAB73"/>
-                <w:sz w:val="18"/>
-                <w:szCs w:val="18"/>
-              </w:rPr>
-              <w:t>"Entropy small"</w:t>
-            </w:r>
-            <w:r>
-              <w:rPr>
-                <w:color w:val="BCBEC4"/>
-                <w:sz w:val="18"/>
-                <w:szCs w:val="18"/>
-              </w:rPr>
-              <w:t>: e_small,</w:t>
-            </w:r>
-            <w:r>
-              <w:rPr>
-                <w:color w:val="BCBEC4"/>
-                <w:sz w:val="18"/>
-                <w:szCs w:val="18"/>
-              </w:rPr>
-              <w:br/>
-              <w:t xml:space="preserve">            </w:t>
-            </w:r>
-            <w:r>
-              <w:rPr>
-                <w:color w:val="6AAB73"/>
-                <w:sz w:val="18"/>
-                <w:szCs w:val="18"/>
-              </w:rPr>
-              <w:t>"Entropy medium"</w:t>
-            </w:r>
-            <w:r>
-              <w:rPr>
-                <w:color w:val="BCBEC4"/>
-                <w:sz w:val="18"/>
-                <w:szCs w:val="18"/>
-              </w:rPr>
-              <w:t>: e_medium,</w:t>
-            </w:r>
-            <w:r>
-              <w:rPr>
-                <w:color w:val="BCBEC4"/>
-                <w:sz w:val="18"/>
-                <w:szCs w:val="18"/>
-              </w:rPr>
-              <w:br/>
-              <w:t xml:space="preserve">            </w:t>
-            </w:r>
-            <w:r>
-              <w:rPr>
-                <w:color w:val="6AAB73"/>
-                <w:sz w:val="18"/>
-                <w:szCs w:val="18"/>
-              </w:rPr>
-              <w:t>"Entropy large"</w:t>
-            </w:r>
-            <w:r>
-              <w:rPr>
-                <w:color w:val="BCBEC4"/>
-                <w:sz w:val="18"/>
-                <w:szCs w:val="18"/>
-              </w:rPr>
-              <w:t>: e_large</w:t>
-            </w:r>
-            <w:r>
-              <w:rPr>
-                <w:color w:val="BCBEC4"/>
-                <w:sz w:val="18"/>
-                <w:szCs w:val="18"/>
-              </w:rPr>
-              <w:br/>
-              <w:t xml:space="preserve">        },</w:t>
-            </w:r>
-            <w:r>
-              <w:rPr>
-                <w:color w:val="BCBEC4"/>
-                <w:sz w:val="18"/>
-                <w:szCs w:val="18"/>
-              </w:rPr>
-              <w:br/>
-              <w:t xml:space="preserve">        </w:t>
-            </w:r>
-            <w:r>
-              <w:rPr>
-                <w:color w:val="6AAB73"/>
-                <w:sz w:val="18"/>
-                <w:szCs w:val="18"/>
-              </w:rPr>
-              <w:t>"Information Gain"</w:t>
-            </w:r>
-            <w:r>
-              <w:rPr>
-                <w:color w:val="BCBEC4"/>
-                <w:sz w:val="18"/>
-                <w:szCs w:val="18"/>
-              </w:rPr>
-              <w:t>: {</w:t>
-            </w:r>
-            <w:r>
-              <w:rPr>
-                <w:color w:val="BCBEC4"/>
-                <w:sz w:val="18"/>
-                <w:szCs w:val="18"/>
-              </w:rPr>
-              <w:br/>
-              <w:t xml:space="preserve">            </w:t>
-            </w:r>
-            <w:r>
-              <w:rPr>
-                <w:color w:val="6AAB73"/>
-                <w:sz w:val="18"/>
-                <w:szCs w:val="18"/>
-              </w:rPr>
-              <w:t>"Info gain"</w:t>
-            </w:r>
-            <w:r>
-              <w:rPr>
-                <w:color w:val="BCBEC4"/>
-                <w:sz w:val="18"/>
-                <w:szCs w:val="18"/>
-              </w:rPr>
-              <w:t>: info_gain,</w:t>
-            </w:r>
-            <w:r>
-              <w:rPr>
-                <w:color w:val="BCBEC4"/>
-                <w:sz w:val="18"/>
-                <w:szCs w:val="18"/>
-              </w:rPr>
-              <w:br/>
-              <w:t xml:space="preserve">        }</w:t>
-            </w:r>
-            <w:r>
-              <w:rPr>
-                <w:color w:val="BCBEC4"/>
-                <w:sz w:val="18"/>
-                <w:szCs w:val="18"/>
-              </w:rPr>
-              <w:br/>
-              <w:t xml:space="preserve">    }</w:t>
-            </w:r>
-            <w:r>
-              <w:rPr>
-                <w:color w:val="BCBEC4"/>
-                <w:sz w:val="18"/>
-                <w:szCs w:val="18"/>
-              </w:rPr>
-              <w:br/>
-              <w:t xml:space="preserve">    console_log(data)</w:t>
-            </w:r>
-            <w:r>
-              <w:rPr>
-                <w:color w:val="BCBEC4"/>
-                <w:sz w:val="18"/>
-                <w:szCs w:val="18"/>
-              </w:rPr>
-              <w:br/>
-            </w:r>
-            <w:r>
-              <w:rPr>
-                <w:color w:val="BCBEC4"/>
-                <w:sz w:val="18"/>
-                <w:szCs w:val="18"/>
-              </w:rPr>
-              <w:br/>
-              <w:t xml:space="preserve">    </w:t>
-            </w:r>
-            <w:r>
-              <w:rPr>
-                <w:color w:val="CF8E6D"/>
-                <w:sz w:val="18"/>
-                <w:szCs w:val="18"/>
-              </w:rPr>
               <w:t xml:space="preserve">return </w:t>
             </w:r>
             <w:r>
@@ -17754,17 +18273,6 @@
               </w:rPr>
               <w:t>info_gain</w:t>
             </w:r>
-          </w:p>
-          <w:p>
-            <w:pPr>
-              <w:pStyle w:val="HTMLPreformatted"/>
-              <w:shd w:val="clear" w:color="auto" w:fill="1E1F22"/>
-              <w:rPr>
-                <w:color w:val="BCBEC4"/>
-                <w:sz w:val="18"/>
-                <w:szCs w:val="18"/>
-              </w:rPr>
-            </w:pPr>
           </w:p>
         </w:tc>
       </w:tr>
@@ -17901,8 +18409,6 @@
               <w:shd w:val="clear" w:color="auto" w:fill="1E1F22"/>
               <w:rPr>
                 <w:color w:val="BCBEC4"/>
-                <w:sz w:val="18"/>
-                <w:szCs w:val="18"/>
               </w:rPr>
             </w:pPr>
             <w:r>
@@ -17959,7 +18465,7 @@
                 <w:sz w:val="18"/>
                 <w:szCs w:val="18"/>
               </w:rPr>
-              <w:t>, name=</w:t>
+              <w:t>, cond_name=</w:t>
             </w:r>
             <w:r>
               <w:rPr>
@@ -17975,6 +18481,38 @@
                 <w:sz w:val="18"/>
                 <w:szCs w:val="18"/>
               </w:rPr>
+              <w:t>, method=</w:t>
+            </w:r>
+            <w:r>
+              <w:rPr>
+                <w:color w:val="6AAB73"/>
+                <w:sz w:val="18"/>
+                <w:szCs w:val="18"/>
+              </w:rPr>
+              <w:t>"normal_dist"</w:t>
+            </w:r>
+            <w:r>
+              <w:rPr>
+                <w:color w:val="BCBEC4"/>
+                <w:sz w:val="18"/>
+                <w:szCs w:val="18"/>
+              </w:rPr>
+              <w:t>, degree=</w:t>
+            </w:r>
+            <w:r>
+              <w:rPr>
+                <w:color w:val="2AACB8"/>
+                <w:sz w:val="18"/>
+                <w:szCs w:val="18"/>
+              </w:rPr>
+              <w:t>0.4</w:t>
+            </w:r>
+            <w:r>
+              <w:rPr>
+                <w:color w:val="BCBEC4"/>
+                <w:sz w:val="18"/>
+                <w:szCs w:val="18"/>
+              </w:rPr>
               <w:t>):</w:t>
             </w:r>
             <w:r>
@@ -18009,23 +18547,15 @@
                 <w:szCs w:val="18"/>
               </w:rPr>
               <w:br/>
-              <w:t xml:space="preserve">        info_gain = binary_analysis(condition, target, name)</w:t>
-            </w:r>
-            <w:r>
-              <w:rPr>
-                <w:color w:val="BCBEC4"/>
-                <w:sz w:val="18"/>
-                <w:szCs w:val="18"/>
-              </w:rPr>
-              <w:br/>
-            </w:r>
-            <w:r>
-              <w:rPr>
-                <w:color w:val="BCBEC4"/>
-                <w:sz w:val="18"/>
-                <w:szCs w:val="18"/>
-              </w:rPr>
-              <w:lastRenderedPageBreak/>
+              <w:t xml:space="preserve">        info_gain = binary_analysis(condition, target, cond_name)</w:t>
+            </w:r>
+            <w:r>
+              <w:rPr>
+                <w:color w:val="BCBEC4"/>
+                <w:sz w:val="18"/>
+                <w:szCs w:val="18"/>
+              </w:rPr>
+              <w:br/>
               <w:t xml:space="preserve">    </w:t>
             </w:r>
             <w:r>
@@ -18051,7 +18581,7 @@
                 <w:szCs w:val="18"/>
               </w:rPr>
               <w:br/>
-              <w:t xml:space="preserve">        info_gain = numeric_analysis(condition, target, name)</w:t>
+              <w:t xml:space="preserve">        info_gain = numeric_analysis(condition, target, cond_name, method, degree)</w:t>
             </w:r>
             <w:r>
               <w:rPr>
@@ -18179,36 +18709,48 @@
             <w:r>
               <w:rPr>
                 <w:color w:val="7A7E85"/>
+                <w:sz w:val="18"/>
+                <w:szCs w:val="18"/>
               </w:rPr>
               <w:t># Read Excel file and do analysis</w:t>
             </w:r>
             <w:r>
               <w:rPr>
                 <w:color w:val="7A7E85"/>
-              </w:rPr>
-              <w:br/>
-            </w:r>
-            <w:r>
-              <w:rPr>
-                <w:color w:val="BCBEC4"/>
+                <w:sz w:val="18"/>
+                <w:szCs w:val="18"/>
+              </w:rPr>
+              <w:br/>
+            </w:r>
+            <w:r>
+              <w:rPr>
+                <w:color w:val="BCBEC4"/>
+                <w:sz w:val="18"/>
+                <w:szCs w:val="18"/>
               </w:rPr>
               <w:t xml:space="preserve">filepath = </w:t>
             </w:r>
             <w:r>
               <w:rPr>
                 <w:color w:val="6AAB73"/>
+                <w:sz w:val="18"/>
+                <w:szCs w:val="18"/>
               </w:rPr>
               <w:t>'./movie_list/movie_data.xlsx'</w:t>
             </w:r>
             <w:r>
               <w:rPr>
                 <w:color w:val="6AAB73"/>
-              </w:rPr>
-              <w:br/>
-            </w:r>
-            <w:r>
-              <w:rPr>
-                <w:color w:val="BCBEC4"/>
+                <w:sz w:val="18"/>
+                <w:szCs w:val="18"/>
+              </w:rPr>
+              <w:br/>
+            </w:r>
+            <w:r>
+              <w:rPr>
+                <w:color w:val="BCBEC4"/>
+                <w:sz w:val="18"/>
+                <w:szCs w:val="18"/>
               </w:rPr>
               <w:t>movie_data = pd.read_excel(filepath)</w:t>
             </w:r>
@@ -18333,36 +18875,49 @@
             <w:r>
               <w:rPr>
                 <w:color w:val="7A7E85"/>
-              </w:rPr>
+                <w:sz w:val="18"/>
+                <w:szCs w:val="18"/>
+              </w:rPr>
+              <w:lastRenderedPageBreak/>
               <w:t># Conditions</w:t>
             </w:r>
             <w:r>
               <w:rPr>
                 <w:color w:val="7A7E85"/>
-              </w:rPr>
-              <w:br/>
-            </w:r>
-            <w:r>
-              <w:rPr>
-                <w:color w:val="BCBEC4"/>
+                <w:sz w:val="18"/>
+                <w:szCs w:val="18"/>
+              </w:rPr>
+              <w:br/>
+            </w:r>
+            <w:r>
+              <w:rPr>
+                <w:color w:val="BCBEC4"/>
+                <w:sz w:val="18"/>
+                <w:szCs w:val="18"/>
               </w:rPr>
               <w:t>aud_score = movie_data[</w:t>
             </w:r>
             <w:r>
               <w:rPr>
                 <w:color w:val="6AAB73"/>
+                <w:sz w:val="18"/>
+                <w:szCs w:val="18"/>
               </w:rPr>
               <w:t>'audience score'</w:t>
             </w:r>
             <w:r>
               <w:rPr>
                 <w:color w:val="BCBEC4"/>
+                <w:sz w:val="18"/>
+                <w:szCs w:val="18"/>
               </w:rPr>
               <w:t>]</w:t>
             </w:r>
             <w:r>
               <w:rPr>
                 <w:color w:val="BCBEC4"/>
+                <w:sz w:val="18"/>
+                <w:szCs w:val="18"/>
               </w:rPr>
               <w:br/>
               <w:t>critics_score = movie_data[</w:t>
@@ -18370,18 +18925,24 @@
             <w:r>
               <w:rPr>
                 <w:color w:val="6AAB73"/>
+                <w:sz w:val="18"/>
+                <w:szCs w:val="18"/>
               </w:rPr>
               <w:t>'critics score'</w:t>
             </w:r>
             <w:r>
               <w:rPr>
                 <w:color w:val="BCBEC4"/>
+                <w:sz w:val="18"/>
+                <w:szCs w:val="18"/>
               </w:rPr>
               <w:t>]</w:t>
             </w:r>
             <w:r>
               <w:rPr>
                 <w:color w:val="BCBEC4"/>
+                <w:sz w:val="18"/>
+                <w:szCs w:val="18"/>
               </w:rPr>
               <w:br/>
               <w:t>aud_sentiment = movie_data[</w:t>
@@ -18389,48 +18950,64 @@
             <w:r>
               <w:rPr>
                 <w:color w:val="6AAB73"/>
+                <w:sz w:val="18"/>
+                <w:szCs w:val="18"/>
               </w:rPr>
               <w:t>'audience sentiment'</w:t>
             </w:r>
             <w:r>
               <w:rPr>
                 <w:color w:val="BCBEC4"/>
+                <w:sz w:val="18"/>
+                <w:szCs w:val="18"/>
               </w:rPr>
               <w:t>]</w:t>
             </w:r>
             <w:r>
               <w:rPr>
                 <w:color w:val="BCBEC4"/>
+                <w:sz w:val="18"/>
+                <w:szCs w:val="18"/>
               </w:rPr>
               <w:br/>
             </w:r>
             <w:r>
               <w:rPr>
                 <w:color w:val="7A7E85"/>
+                <w:sz w:val="18"/>
+                <w:szCs w:val="18"/>
               </w:rPr>
               <w:t># Target</w:t>
             </w:r>
             <w:r>
               <w:rPr>
                 <w:color w:val="7A7E85"/>
-              </w:rPr>
-              <w:br/>
-            </w:r>
-            <w:r>
-              <w:rPr>
-                <w:color w:val="BCBEC4"/>
+                <w:sz w:val="18"/>
+                <w:szCs w:val="18"/>
+              </w:rPr>
+              <w:br/>
+            </w:r>
+            <w:r>
+              <w:rPr>
+                <w:color w:val="BCBEC4"/>
+                <w:sz w:val="18"/>
+                <w:szCs w:val="18"/>
               </w:rPr>
               <w:t>critics_sentiment = movie_data[</w:t>
             </w:r>
             <w:r>
               <w:rPr>
                 <w:color w:val="6AAB73"/>
+                <w:sz w:val="18"/>
+                <w:szCs w:val="18"/>
               </w:rPr>
               <w:t>'critics sentiment'</w:t>
             </w:r>
             <w:r>
               <w:rPr>
                 <w:color w:val="BCBEC4"/>
+                <w:sz w:val="18"/>
+                <w:szCs w:val="18"/>
               </w:rPr>
               <w:t>]</w:t>
             </w:r>
@@ -18540,161 +19117,413 @@
               <w:shd w:val="clear" w:color="auto" w:fill="1E1F22"/>
               <w:rPr>
                 <w:color w:val="BCBEC4"/>
-                <w:sz w:val="18"/>
-                <w:szCs w:val="18"/>
               </w:rPr>
             </w:pPr>
             <w:r>
               <w:rPr>
                 <w:color w:val="7A7E85"/>
-                <w:sz w:val="15"/>
-                <w:szCs w:val="15"/>
+                <w:sz w:val="18"/>
+                <w:szCs w:val="18"/>
               </w:rPr>
               <w:t># Get info gain from the three conditions</w:t>
             </w:r>
             <w:r>
               <w:rPr>
                 <w:color w:val="7A7E85"/>
-                <w:sz w:val="15"/>
-                <w:szCs w:val="15"/>
-              </w:rPr>
-              <w:br/>
-            </w:r>
-            <w:r>
-              <w:rPr>
-                <w:color w:val="BCBEC4"/>
-                <w:sz w:val="15"/>
-                <w:szCs w:val="15"/>
-              </w:rPr>
-              <w:t xml:space="preserve">ig_aud_sentiment = hybrid_analysis(aud_sentiment, critics_sentiment, </w:t>
+                <w:sz w:val="18"/>
+                <w:szCs w:val="18"/>
+              </w:rPr>
+              <w:br/>
+            </w:r>
+            <w:r>
+              <w:rPr>
+                <w:color w:val="BCBEC4"/>
+                <w:sz w:val="18"/>
+                <w:szCs w:val="18"/>
+              </w:rPr>
+              <w:t>ig_aud_sentiment = hybrid_analysis(</w:t>
+            </w:r>
+            <w:r>
+              <w:rPr>
+                <w:color w:val="BCBEC4"/>
+                <w:sz w:val="18"/>
+                <w:szCs w:val="18"/>
+              </w:rPr>
+              <w:br/>
+              <w:t xml:space="preserve">    aud_sentiment,</w:t>
+            </w:r>
+            <w:r>
+              <w:rPr>
+                <w:color w:val="BCBEC4"/>
+                <w:sz w:val="18"/>
+                <w:szCs w:val="18"/>
+              </w:rPr>
+              <w:br/>
+              <w:t xml:space="preserve">    critics_sentiment,</w:t>
+            </w:r>
+            <w:r>
+              <w:rPr>
+                <w:color w:val="BCBEC4"/>
+                <w:sz w:val="18"/>
+                <w:szCs w:val="18"/>
+              </w:rPr>
+              <w:br/>
+              <w:t xml:space="preserve">    </w:t>
             </w:r>
             <w:r>
               <w:rPr>
                 <w:color w:val="CF8E6D"/>
-                <w:sz w:val="15"/>
-                <w:szCs w:val="15"/>
+                <w:sz w:val="18"/>
+                <w:szCs w:val="18"/>
               </w:rPr>
               <w:t>True</w:t>
             </w:r>
             <w:r>
               <w:rPr>
                 <w:color w:val="BCBEC4"/>
-                <w:sz w:val="15"/>
-                <w:szCs w:val="15"/>
-              </w:rPr>
-              <w:t xml:space="preserve">, </w:t>
+                <w:sz w:val="18"/>
+                <w:szCs w:val="18"/>
+              </w:rPr>
+              <w:t>,</w:t>
+            </w:r>
+            <w:r>
+              <w:rPr>
+                <w:color w:val="BCBEC4"/>
+                <w:sz w:val="18"/>
+                <w:szCs w:val="18"/>
+              </w:rPr>
+              <w:br/>
+              <w:t xml:space="preserve">    </w:t>
             </w:r>
             <w:r>
               <w:rPr>
                 <w:color w:val="6AAB73"/>
-                <w:sz w:val="15"/>
-                <w:szCs w:val="15"/>
+                <w:sz w:val="18"/>
+                <w:szCs w:val="18"/>
               </w:rPr>
               <w:t>"Audience Sentiment"</w:t>
             </w:r>
             <w:r>
               <w:rPr>
-                <w:color w:val="BCBEC4"/>
-                <w:sz w:val="15"/>
-                <w:szCs w:val="15"/>
-              </w:rPr>
-              <w:t xml:space="preserve">)  </w:t>
+                <w:color w:val="6AAB73"/>
+                <w:sz w:val="18"/>
+                <w:szCs w:val="18"/>
+              </w:rPr>
+              <w:br/>
+            </w:r>
+            <w:r>
+              <w:rPr>
+                <w:color w:val="BCBEC4"/>
+                <w:sz w:val="18"/>
+                <w:szCs w:val="18"/>
+              </w:rPr>
+              <w:t xml:space="preserve">)    </w:t>
             </w:r>
             <w:r>
               <w:rPr>
                 <w:color w:val="7A7E85"/>
-                <w:sz w:val="15"/>
-                <w:szCs w:val="15"/>
-              </w:rPr>
-              <w:br/>
-            </w:r>
-            <w:r>
-              <w:rPr>
-                <w:color w:val="BCBEC4"/>
-                <w:sz w:val="15"/>
-                <w:szCs w:val="15"/>
-              </w:rPr>
-              <w:t xml:space="preserve">ig_aud_score = hybrid_analysis(aud_score, critics_sentiment, </w:t>
+                <w:sz w:val="18"/>
+                <w:szCs w:val="18"/>
+              </w:rPr>
+              <w:t># Audience sentiment</w:t>
+            </w:r>
+            <w:r>
+              <w:rPr>
+                <w:color w:val="7A7E85"/>
+                <w:sz w:val="18"/>
+                <w:szCs w:val="18"/>
+              </w:rPr>
+              <w:br/>
+            </w:r>
+            <w:r>
+              <w:rPr>
+                <w:color w:val="7A7E85"/>
+                <w:sz w:val="18"/>
+                <w:szCs w:val="18"/>
+              </w:rPr>
+              <w:br/>
+            </w:r>
+            <w:r>
+              <w:rPr>
+                <w:color w:val="BCBEC4"/>
+                <w:sz w:val="18"/>
+                <w:szCs w:val="18"/>
+              </w:rPr>
+              <w:t>ig_aud_score = hybrid_analysis(</w:t>
+            </w:r>
+            <w:r>
+              <w:rPr>
+                <w:color w:val="BCBEC4"/>
+                <w:sz w:val="18"/>
+                <w:szCs w:val="18"/>
+              </w:rPr>
+              <w:br/>
+              <w:t xml:space="preserve">    aud_score,</w:t>
+            </w:r>
+            <w:r>
+              <w:rPr>
+                <w:color w:val="BCBEC4"/>
+                <w:sz w:val="18"/>
+                <w:szCs w:val="18"/>
+              </w:rPr>
+              <w:br/>
+              <w:t xml:space="preserve">    critics_sentiment,</w:t>
+            </w:r>
+            <w:r>
+              <w:rPr>
+                <w:color w:val="BCBEC4"/>
+                <w:sz w:val="18"/>
+                <w:szCs w:val="18"/>
+              </w:rPr>
+              <w:br/>
+              <w:t xml:space="preserve">    </w:t>
             </w:r>
             <w:r>
               <w:rPr>
                 <w:color w:val="CF8E6D"/>
-                <w:sz w:val="15"/>
-                <w:szCs w:val="15"/>
+                <w:sz w:val="18"/>
+                <w:szCs w:val="18"/>
               </w:rPr>
               <w:t>False</w:t>
             </w:r>
             <w:r>
               <w:rPr>
                 <w:color w:val="BCBEC4"/>
-                <w:sz w:val="15"/>
-                <w:szCs w:val="15"/>
-              </w:rPr>
-              <w:t xml:space="preserve">, </w:t>
+                <w:sz w:val="18"/>
+                <w:szCs w:val="18"/>
+              </w:rPr>
+              <w:t>,</w:t>
+            </w:r>
+            <w:r>
+              <w:rPr>
+                <w:color w:val="BCBEC4"/>
+                <w:sz w:val="18"/>
+                <w:szCs w:val="18"/>
+              </w:rPr>
+              <w:br/>
+              <w:t xml:space="preserve">    </w:t>
             </w:r>
             <w:r>
               <w:rPr>
                 <w:color w:val="6AAB73"/>
-                <w:sz w:val="15"/>
-                <w:szCs w:val="15"/>
+                <w:sz w:val="18"/>
+                <w:szCs w:val="18"/>
               </w:rPr>
               <w:t>"Audience Score"</w:t>
             </w:r>
             <w:r>
               <w:rPr>
                 <w:color w:val="BCBEC4"/>
-                <w:sz w:val="15"/>
-                <w:szCs w:val="15"/>
-              </w:rPr>
-              <w:t xml:space="preserve">)            </w:t>
+                <w:sz w:val="18"/>
+                <w:szCs w:val="18"/>
+              </w:rPr>
+              <w:t>,</w:t>
+            </w:r>
+            <w:r>
+              <w:rPr>
+                <w:color w:val="BCBEC4"/>
+                <w:sz w:val="18"/>
+                <w:szCs w:val="18"/>
+              </w:rPr>
+              <w:br/>
+              <w:t xml:space="preserve">    </w:t>
+            </w:r>
+            <w:r>
+              <w:rPr>
+                <w:color w:val="AA4926"/>
+                <w:sz w:val="18"/>
+                <w:szCs w:val="18"/>
+              </w:rPr>
+              <w:t>degree</w:t>
+            </w:r>
+            <w:r>
+              <w:rPr>
+                <w:color w:val="BCBEC4"/>
+                <w:sz w:val="18"/>
+                <w:szCs w:val="18"/>
+              </w:rPr>
+              <w:t>=</w:t>
+            </w:r>
+            <w:r>
+              <w:rPr>
+                <w:color w:val="2AACB8"/>
+                <w:sz w:val="18"/>
+                <w:szCs w:val="18"/>
+              </w:rPr>
+              <w:t>0.4</w:t>
+            </w:r>
+            <w:r>
+              <w:rPr>
+                <w:color w:val="2AACB8"/>
+                <w:sz w:val="18"/>
+                <w:szCs w:val="18"/>
+              </w:rPr>
+              <w:br/>
+            </w:r>
+            <w:r>
+              <w:rPr>
+                <w:color w:val="BCBEC4"/>
+                <w:sz w:val="18"/>
+                <w:szCs w:val="18"/>
+              </w:rPr>
+              <w:t xml:space="preserve">)   </w:t>
             </w:r>
             <w:r>
               <w:rPr>
                 <w:color w:val="7A7E85"/>
-                <w:sz w:val="15"/>
-                <w:szCs w:val="15"/>
-              </w:rPr>
-              <w:br/>
-            </w:r>
-            <w:r>
-              <w:rPr>
-                <w:color w:val="BCBEC4"/>
-                <w:sz w:val="15"/>
-                <w:szCs w:val="15"/>
-              </w:rPr>
-              <w:t xml:space="preserve">ig_critics_score = hybrid_analysis(critics_score, critics_sentiment, </w:t>
+                <w:sz w:val="18"/>
+                <w:szCs w:val="18"/>
+              </w:rPr>
+              <w:t># Audience score</w:t>
+            </w:r>
+            <w:r>
+              <w:rPr>
+                <w:color w:val="7A7E85"/>
+                <w:sz w:val="18"/>
+                <w:szCs w:val="18"/>
+              </w:rPr>
+              <w:br/>
+            </w:r>
+            <w:r>
+              <w:rPr>
+                <w:color w:val="7A7E85"/>
+                <w:sz w:val="18"/>
+                <w:szCs w:val="18"/>
+              </w:rPr>
+              <w:br/>
+            </w:r>
+            <w:r>
+              <w:rPr>
+                <w:color w:val="BCBEC4"/>
+                <w:sz w:val="18"/>
+                <w:szCs w:val="18"/>
+              </w:rPr>
+              <w:t>ig_critics_score = hybrid_analysis(</w:t>
+            </w:r>
+            <w:r>
+              <w:rPr>
+                <w:color w:val="BCBEC4"/>
+                <w:sz w:val="18"/>
+                <w:szCs w:val="18"/>
+              </w:rPr>
+              <w:br/>
+              <w:t xml:space="preserve">    critics_score,</w:t>
+            </w:r>
+            <w:r>
+              <w:rPr>
+                <w:color w:val="BCBEC4"/>
+                <w:sz w:val="18"/>
+                <w:szCs w:val="18"/>
+              </w:rPr>
+              <w:br/>
+              <w:t xml:space="preserve">    critics_sentiment,</w:t>
+            </w:r>
+            <w:r>
+              <w:rPr>
+                <w:color w:val="BCBEC4"/>
+                <w:sz w:val="18"/>
+                <w:szCs w:val="18"/>
+              </w:rPr>
+              <w:br/>
+              <w:t xml:space="preserve">    </w:t>
             </w:r>
             <w:r>
               <w:rPr>
                 <w:color w:val="CF8E6D"/>
-                <w:sz w:val="15"/>
-                <w:szCs w:val="15"/>
+                <w:sz w:val="18"/>
+                <w:szCs w:val="18"/>
               </w:rPr>
               <w:t>False</w:t>
             </w:r>
             <w:r>
               <w:rPr>
                 <w:color w:val="BCBEC4"/>
-                <w:sz w:val="15"/>
-                <w:szCs w:val="15"/>
-              </w:rPr>
-              <w:t xml:space="preserve">, </w:t>
+                <w:sz w:val="18"/>
+                <w:szCs w:val="18"/>
+              </w:rPr>
+              <w:t>,</w:t>
+            </w:r>
+            <w:r>
+              <w:rPr>
+                <w:color w:val="BCBEC4"/>
+                <w:sz w:val="18"/>
+                <w:szCs w:val="18"/>
+              </w:rPr>
+              <w:br/>
+              <w:t xml:space="preserve">    </w:t>
             </w:r>
             <w:r>
               <w:rPr>
                 <w:color w:val="6AAB73"/>
-                <w:sz w:val="15"/>
-                <w:szCs w:val="15"/>
+                <w:sz w:val="18"/>
+                <w:szCs w:val="18"/>
               </w:rPr>
               <w:t>"Critics Score"</w:t>
             </w:r>
             <w:r>
               <w:rPr>
                 <w:color w:val="BCBEC4"/>
-                <w:sz w:val="15"/>
-                <w:szCs w:val="15"/>
+                <w:sz w:val="18"/>
+                <w:szCs w:val="18"/>
+              </w:rPr>
+              <w:t>,</w:t>
+            </w:r>
+            <w:r>
+              <w:rPr>
+                <w:color w:val="BCBEC4"/>
+                <w:sz w:val="18"/>
+                <w:szCs w:val="18"/>
+              </w:rPr>
+              <w:br/>
+              <w:t xml:space="preserve">    </w:t>
+            </w:r>
+            <w:r>
+              <w:rPr>
+                <w:color w:val="AA4926"/>
+                <w:sz w:val="18"/>
+                <w:szCs w:val="18"/>
+              </w:rPr>
+              <w:t>degree</w:t>
+            </w:r>
+            <w:r>
+              <w:rPr>
+                <w:color w:val="BCBEC4"/>
+                <w:sz w:val="18"/>
+                <w:szCs w:val="18"/>
+              </w:rPr>
+              <w:t>=</w:t>
+            </w:r>
+            <w:r>
+              <w:rPr>
+                <w:color w:val="2AACB8"/>
+                <w:sz w:val="18"/>
+                <w:szCs w:val="18"/>
+              </w:rPr>
+              <w:t>0.5</w:t>
+            </w:r>
+            <w:r>
+              <w:rPr>
+                <w:color w:val="2AACB8"/>
+                <w:sz w:val="18"/>
+                <w:szCs w:val="18"/>
+              </w:rPr>
+              <w:br/>
+            </w:r>
+            <w:r>
+              <w:rPr>
+                <w:color w:val="BCBEC4"/>
+                <w:sz w:val="18"/>
+                <w:szCs w:val="18"/>
               </w:rPr>
               <w:t xml:space="preserve">)   </w:t>
+            </w:r>
+            <w:r>
+              <w:rPr>
+                <w:color w:val="7A7E85"/>
+                <w:sz w:val="18"/>
+                <w:szCs w:val="18"/>
+              </w:rPr>
+              <w:t># Critics score</w:t>
             </w:r>
           </w:p>
         </w:tc>
@@ -19361,9 +20190,9 @@
         <w:tblLook w:val="04A0" w:firstRow="1" w:lastRow="0" w:firstColumn="1" w:lastColumn="0" w:noHBand="0" w:noVBand="1"/>
       </w:tblPr>
       <w:tblGrid>
-        <w:gridCol w:w="3228"/>
-        <w:gridCol w:w="2933"/>
-        <w:gridCol w:w="3189"/>
+        <w:gridCol w:w="3153"/>
+        <w:gridCol w:w="3155"/>
+        <w:gridCol w:w="3042"/>
       </w:tblGrid>
       <w:tr>
         <w:tc>
@@ -19435,10 +20264,10 @@
             </w:pPr>
             <w:r>
               <w:drawing>
-                <wp:inline distT="0" distB="0" distL="0" distR="0" wp14:anchorId="68654635" wp14:editId="5764DC71">
-                  <wp:extent cx="1941070" cy="1738116"/>
-                  <wp:effectExtent l="0" t="0" r="2540" b="1905"/>
-                  <wp:docPr id="1327916827" name="Picture 1"/>
+                <wp:inline distT="0" distB="0" distL="0" distR="0" wp14:anchorId="53E97358" wp14:editId="2A31C10D">
+                  <wp:extent cx="1874142" cy="1664796"/>
+                  <wp:effectExtent l="0" t="0" r="5715" b="0"/>
+                  <wp:docPr id="698936756" name="Picture 1"/>
                   <wp:cNvGraphicFramePr>
                     <a:graphicFrameLocks xmlns:a="http://schemas.openxmlformats.org/drawingml/2006/main" noChangeAspect="1"/>
                   </wp:cNvGraphicFramePr>
@@ -19446,105 +20275,7 @@
                     <a:graphicData uri="http://schemas.openxmlformats.org/drawingml/2006/picture">
                       <pic:pic xmlns:pic="http://schemas.openxmlformats.org/drawingml/2006/picture">
                         <pic:nvPicPr>
-                          <pic:cNvPr id="1327916827" name=""/>
-                          <pic:cNvPicPr/>
-                        </pic:nvPicPr>
-                        <pic:blipFill>
-                          <a:blip r:embed="rId13"/>
-                          <a:stretch>
-                            <a:fillRect/>
-                          </a:stretch>
-                        </pic:blipFill>
-                        <pic:spPr>
-                          <a:xfrm>
-                            <a:off x="0" y="0"/>
-                            <a:ext cx="1974747" cy="1768272"/>
-                          </a:xfrm>
-                          <a:prstGeom prst="rect">
-                            <a:avLst/>
-                          </a:prstGeom>
-                        </pic:spPr>
-                      </pic:pic>
-                    </a:graphicData>
-                  </a:graphic>
-                </wp:inline>
-              </w:drawing>
-            </w:r>
-          </w:p>
-        </w:tc>
-        <w:tc>
-          <w:tcPr>
-            <w:tcW w:w="3147" w:type="dxa"/>
-          </w:tcPr>
-          <w:p>
-            <w:r>
-              <w:drawing>
-                <wp:inline distT="0" distB="0" distL="0" distR="0" wp14:anchorId="515BC0F6" wp14:editId="28660753">
-                  <wp:extent cx="1752954" cy="2235835"/>
-                  <wp:effectExtent l="0" t="0" r="0" b="0"/>
-                  <wp:docPr id="860988455" name="Picture 1"/>
-                  <wp:cNvGraphicFramePr>
-                    <a:graphicFrameLocks xmlns:a="http://schemas.openxmlformats.org/drawingml/2006/main" noChangeAspect="1"/>
-                  </wp:cNvGraphicFramePr>
-                  <a:graphic xmlns:a="http://schemas.openxmlformats.org/drawingml/2006/main">
-                    <a:graphicData uri="http://schemas.openxmlformats.org/drawingml/2006/picture">
-                      <pic:pic xmlns:pic="http://schemas.openxmlformats.org/drawingml/2006/picture">
-                        <pic:nvPicPr>
-                          <pic:cNvPr id="860988455" name=""/>
-                          <pic:cNvPicPr/>
-                        </pic:nvPicPr>
-                        <pic:blipFill rotWithShape="1">
-                          <a:blip r:embed="rId14"/>
-                          <a:srcRect l="1" r="2953"/>
-                          <a:stretch/>
-                        </pic:blipFill>
-                        <pic:spPr bwMode="auto">
-                          <a:xfrm>
-                            <a:off x="0" y="0"/>
-                            <a:ext cx="1814931" cy="2314884"/>
-                          </a:xfrm>
-                          <a:prstGeom prst="rect">
-                            <a:avLst/>
-                          </a:prstGeom>
-                          <a:ln>
-                            <a:noFill/>
-                          </a:ln>
-                          <a:extLst>
-                            <a:ext uri="{53640926-AAD7-44D8-BBD7-CCE9431645EC}">
-                              <a14:shadowObscured xmlns:a14="http://schemas.microsoft.com/office/drawing/2010/main"/>
-                            </a:ext>
-                          </a:extLst>
-                        </pic:spPr>
-                      </pic:pic>
-                    </a:graphicData>
-                  </a:graphic>
-                </wp:inline>
-              </w:drawing>
-            </w:r>
-          </w:p>
-        </w:tc>
-        <w:tc>
-          <w:tcPr>
-            <w:tcW w:w="3100" w:type="dxa"/>
-          </w:tcPr>
-          <w:p>
-            <w:pPr>
-              <w:jc w:val="center"/>
-            </w:pPr>
-            <w:r>
-              <w:drawing>
-                <wp:inline distT="0" distB="0" distL="0" distR="0" wp14:anchorId="1D28718E" wp14:editId="43E87F16">
-                  <wp:extent cx="1915391" cy="2374846"/>
-                  <wp:effectExtent l="0" t="0" r="2540" b="635"/>
-                  <wp:docPr id="751358372" name="Picture 1"/>
-                  <wp:cNvGraphicFramePr>
-                    <a:graphicFrameLocks xmlns:a="http://schemas.openxmlformats.org/drawingml/2006/main" noChangeAspect="1"/>
-                  </wp:cNvGraphicFramePr>
-                  <a:graphic xmlns:a="http://schemas.openxmlformats.org/drawingml/2006/main">
-                    <a:graphicData uri="http://schemas.openxmlformats.org/drawingml/2006/picture">
-                      <pic:pic xmlns:pic="http://schemas.openxmlformats.org/drawingml/2006/picture">
-                        <pic:nvPicPr>
-                          <pic:cNvPr id="751358372" name=""/>
+                          <pic:cNvPr id="698936756" name=""/>
                           <pic:cNvPicPr/>
                         </pic:nvPicPr>
                         <pic:blipFill>
@@ -19556,7 +20287,98 @@
                         <pic:spPr>
                           <a:xfrm>
                             <a:off x="0" y="0"/>
-                            <a:ext cx="1940964" cy="2406554"/>
+                            <a:ext cx="1907361" cy="1694304"/>
+                          </a:xfrm>
+                          <a:prstGeom prst="rect">
+                            <a:avLst/>
+                          </a:prstGeom>
+                        </pic:spPr>
+                      </pic:pic>
+                    </a:graphicData>
+                  </a:graphic>
+                </wp:inline>
+              </w:drawing>
+            </w:r>
+          </w:p>
+        </w:tc>
+        <w:tc>
+          <w:tcPr>
+            <w:tcW w:w="3147" w:type="dxa"/>
+          </w:tcPr>
+          <w:p>
+            <w:r>
+              <w:drawing>
+                <wp:inline distT="0" distB="0" distL="0" distR="0" wp14:anchorId="14B4C068" wp14:editId="04219A99">
+                  <wp:extent cx="1881699" cy="2306408"/>
+                  <wp:effectExtent l="0" t="0" r="0" b="5080"/>
+                  <wp:docPr id="1851790832" name="Picture 1"/>
+                  <wp:cNvGraphicFramePr>
+                    <a:graphicFrameLocks xmlns:a="http://schemas.openxmlformats.org/drawingml/2006/main" noChangeAspect="1"/>
+                  </wp:cNvGraphicFramePr>
+                  <a:graphic xmlns:a="http://schemas.openxmlformats.org/drawingml/2006/main">
+                    <a:graphicData uri="http://schemas.openxmlformats.org/drawingml/2006/picture">
+                      <pic:pic xmlns:pic="http://schemas.openxmlformats.org/drawingml/2006/picture">
+                        <pic:nvPicPr>
+                          <pic:cNvPr id="1851790832" name=""/>
+                          <pic:cNvPicPr/>
+                        </pic:nvPicPr>
+                        <pic:blipFill>
+                          <a:blip r:embed="rId16"/>
+                          <a:stretch>
+                            <a:fillRect/>
+                          </a:stretch>
+                        </pic:blipFill>
+                        <pic:spPr>
+                          <a:xfrm>
+                            <a:off x="0" y="0"/>
+                            <a:ext cx="1913546" cy="2345443"/>
+                          </a:xfrm>
+                          <a:prstGeom prst="rect">
+                            <a:avLst/>
+                          </a:prstGeom>
+                        </pic:spPr>
+                      </pic:pic>
+                    </a:graphicData>
+                  </a:graphic>
+                </wp:inline>
+              </w:drawing>
+            </w:r>
+          </w:p>
+        </w:tc>
+        <w:tc>
+          <w:tcPr>
+            <w:tcW w:w="3100" w:type="dxa"/>
+          </w:tcPr>
+          <w:p>
+            <w:pPr>
+              <w:jc w:val="center"/>
+            </w:pPr>
+            <w:r>
+              <w:drawing>
+                <wp:inline distT="0" distB="0" distL="0" distR="0" wp14:anchorId="2C5FBA38" wp14:editId="147D228D">
+                  <wp:extent cx="1809218" cy="2306320"/>
+                  <wp:effectExtent l="0" t="0" r="0" b="5080"/>
+                  <wp:docPr id="1933677005" name="Picture 1"/>
+                  <wp:cNvGraphicFramePr>
+                    <a:graphicFrameLocks xmlns:a="http://schemas.openxmlformats.org/drawingml/2006/main" noChangeAspect="1"/>
+                  </wp:cNvGraphicFramePr>
+                  <a:graphic xmlns:a="http://schemas.openxmlformats.org/drawingml/2006/main">
+                    <a:graphicData uri="http://schemas.openxmlformats.org/drawingml/2006/picture">
+                      <pic:pic xmlns:pic="http://schemas.openxmlformats.org/drawingml/2006/picture">
+                        <pic:nvPicPr>
+                          <pic:cNvPr id="1933677005" name=""/>
+                          <pic:cNvPicPr/>
+                        </pic:nvPicPr>
+                        <pic:blipFill>
+                          <a:blip r:embed="rId17"/>
+                          <a:stretch>
+                            <a:fillRect/>
+                          </a:stretch>
+                        </pic:blipFill>
+                        <pic:spPr>
+                          <a:xfrm>
+                            <a:off x="0" y="0"/>
+                            <a:ext cx="1832710" cy="2336267"/>
                           </a:xfrm>
                           <a:prstGeom prst="rect">
                             <a:avLst/>
@@ -19634,7 +20456,7 @@
                           <pic:cNvPicPr/>
                         </pic:nvPicPr>
                         <pic:blipFill>
-                          <a:blip r:embed="rId16"/>
+                          <a:blip r:embed="rId18"/>
                           <a:stretch>
                             <a:fillRect/>
                           </a:stretch>
@@ -19757,8 +20579,8 @@
     </w:p>
     <w:p/>
     <w:sectPr>
-      <w:footerReference w:type="even" r:id="rId17"/>
-      <w:footerReference w:type="default" r:id="rId18"/>
+      <w:footerReference w:type="even" r:id="rId19"/>
+      <w:footerReference w:type="default" r:id="rId20"/>
       <w:pgSz w:w="12240" w:h="15840"/>
       <w:pgMar w:top="1440" w:right="1440" w:bottom="1440" w:left="1440" w:header="708" w:footer="708" w:gutter="0"/>
       <w:cols w:space="708"/>
@@ -19944,6 +20766,52 @@
       </w:r>
       <w:r>
         <w:t>his may cause unexpected calculation errors.</w:t>
+      </w:r>
+    </w:p>
+  </w:footnote>
+  <w:footnote w:id="2">
+    <w:p>
+      <w:pPr>
+        <w:pStyle w:val="FootnoteText"/>
+        <w:rPr>
+          <w:rFonts w:hint="eastAsia"/>
+        </w:rPr>
+      </w:pPr>
+      <w:r>
+        <w:rPr>
+          <w:rStyle w:val="FootnoteReference"/>
+        </w:rPr>
+        <w:footnoteRef/>
+      </w:r>
+      <w:r>
+        <w:t xml:space="preserve"> </w:t>
+      </w:r>
+      <w:r>
+        <w:rPr>
+          <w:rFonts w:hint="eastAsia"/>
+        </w:rPr>
+        <w:t>E</w:t>
+      </w:r>
+      <w:r>
+        <w:t xml:space="preserve">xperimented that the </w:t>
+      </w:r>
+      <w:r>
+        <w:rPr>
+          <w:rFonts w:hint="eastAsia"/>
+        </w:rPr>
+        <w:t>per</w:t>
+      </w:r>
+      <w:r>
+        <w:t xml:space="preserve">centage of degree has no impact to the result within our </w:t>
+      </w:r>
+      <w:r>
+        <w:rPr>
+          <w:rFonts w:hint="eastAsia"/>
+        </w:rPr>
+        <w:t>acc</w:t>
+      </w:r>
+      <w:r>
+        <w:t>uracy range of information gain.</w:t>
       </w:r>
     </w:p>
   </w:footnote>
@@ -20996,7 +21864,7 @@
 </file>
 
 <file path=customXml/itemProps1.xml><?xml version="1.0" encoding="utf-8"?>
-<ds:datastoreItem xmlns:ds="http://schemas.openxmlformats.org/officeDocument/2006/customXml" ds:itemID="{E7A82B06-D839-3B40-A179-33E2D1B72F48}">
+<ds:datastoreItem xmlns:ds="http://schemas.openxmlformats.org/officeDocument/2006/customXml" ds:itemID="{FA00D1E4-A71F-BC44-B32A-A4481CA65457}">
   <ds:schemaRefs>
     <ds:schemaRef ds:uri="http://schemas.openxmlformats.org/officeDocument/2006/bibliography"/>
   </ds:schemaRefs>

</xml_diff>

<commit_message>
:+1: Update project word file.
</commit_message>
<xml_diff>
--- a/CISC3014_Project.docx
+++ b/CISC3014_Project.docx
@@ -366,7 +366,7 @@
         </w:rPr>
         <w:fldChar w:fldCharType="separate"/>
       </w:r>
-      <w:hyperlink w:anchor="_Toc149999927" w:history="1">
+      <w:hyperlink w:anchor="_Toc150014221" w:history="1">
         <w:r>
           <w:rPr>
             <w:rStyle w:val="Hyperlink"/>
@@ -393,7 +393,7 @@
             <w:noProof/>
             <w:webHidden/>
           </w:rPr>
-          <w:instrText xml:space="preserve"> PAGEREF _Toc149999927 \h </w:instrText>
+          <w:instrText xml:space="preserve"> PAGEREF _Toc150014221 \h </w:instrText>
         </w:r>
         <w:r>
           <w:rPr>
@@ -434,7 +434,7 @@
           <w:noProof/>
         </w:rPr>
       </w:pPr>
-      <w:hyperlink w:anchor="_Toc149999928" w:history="1">
+      <w:hyperlink w:anchor="_Toc150014222" w:history="1">
         <w:r>
           <w:rPr>
             <w:rStyle w:val="Hyperlink"/>
@@ -462,7 +462,7 @@
             <w:noProof/>
             <w:webHidden/>
           </w:rPr>
-          <w:instrText xml:space="preserve"> PAGEREF _Toc149999928 \h </w:instrText>
+          <w:instrText xml:space="preserve"> PAGEREF _Toc150014222 \h </w:instrText>
         </w:r>
         <w:r>
           <w:rPr>
@@ -504,7 +504,7 @@
           <w:noProof/>
         </w:rPr>
       </w:pPr>
-      <w:hyperlink w:anchor="_Toc149999929" w:history="1">
+      <w:hyperlink w:anchor="_Toc150014223" w:history="1">
         <w:r>
           <w:rPr>
             <w:rStyle w:val="Hyperlink"/>
@@ -532,7 +532,7 @@
             <w:noProof/>
             <w:webHidden/>
           </w:rPr>
-          <w:instrText xml:space="preserve"> PAGEREF _Toc149999929 \h </w:instrText>
+          <w:instrText xml:space="preserve"> PAGEREF _Toc150014223 \h </w:instrText>
         </w:r>
         <w:r>
           <w:rPr>
@@ -574,7 +574,7 @@
           <w:noProof/>
         </w:rPr>
       </w:pPr>
-      <w:hyperlink w:anchor="_Toc149999930" w:history="1">
+      <w:hyperlink w:anchor="_Toc150014224" w:history="1">
         <w:r>
           <w:rPr>
             <w:rStyle w:val="Hyperlink"/>
@@ -602,7 +602,7 @@
             <w:noProof/>
             <w:webHidden/>
           </w:rPr>
-          <w:instrText xml:space="preserve"> PAGEREF _Toc149999930 \h </w:instrText>
+          <w:instrText xml:space="preserve"> PAGEREF _Toc150014224 \h </w:instrText>
         </w:r>
         <w:r>
           <w:rPr>
@@ -644,7 +644,7 @@
           <w:noProof/>
         </w:rPr>
       </w:pPr>
-      <w:hyperlink w:anchor="_Toc149999931" w:history="1">
+      <w:hyperlink w:anchor="_Toc150014225" w:history="1">
         <w:r>
           <w:rPr>
             <w:rStyle w:val="Hyperlink"/>
@@ -672,7 +672,7 @@
             <w:noProof/>
             <w:webHidden/>
           </w:rPr>
-          <w:instrText xml:space="preserve"> PAGEREF _Toc149999931 \h </w:instrText>
+          <w:instrText xml:space="preserve"> PAGEREF _Toc150014225 \h </w:instrText>
         </w:r>
         <w:r>
           <w:rPr>
@@ -714,7 +714,7 @@
           <w:noProof/>
         </w:rPr>
       </w:pPr>
-      <w:hyperlink w:anchor="_Toc149999932" w:history="1">
+      <w:hyperlink w:anchor="_Toc150014226" w:history="1">
         <w:r>
           <w:rPr>
             <w:rStyle w:val="Hyperlink"/>
@@ -741,7 +741,7 @@
             <w:noProof/>
             <w:webHidden/>
           </w:rPr>
-          <w:instrText xml:space="preserve"> PAGEREF _Toc149999932 \h </w:instrText>
+          <w:instrText xml:space="preserve"> PAGEREF _Toc150014226 \h </w:instrText>
         </w:r>
         <w:r>
           <w:rPr>
@@ -783,7 +783,7 @@
           <w:noProof/>
         </w:rPr>
       </w:pPr>
-      <w:hyperlink w:anchor="_Toc149999933" w:history="1">
+      <w:hyperlink w:anchor="_Toc150014227" w:history="1">
         <w:r>
           <w:rPr>
             <w:rStyle w:val="Hyperlink"/>
@@ -810,7 +810,7 @@
             <w:noProof/>
             <w:webHidden/>
           </w:rPr>
-          <w:instrText xml:space="preserve"> PAGEREF _Toc149999933 \h </w:instrText>
+          <w:instrText xml:space="preserve"> PAGEREF _Toc150014227 \h </w:instrText>
         </w:r>
         <w:r>
           <w:rPr>
@@ -830,7 +830,7 @@
             <w:noProof/>
             <w:webHidden/>
           </w:rPr>
-          <w:t>6</w:t>
+          <w:t>7</w:t>
         </w:r>
         <w:r>
           <w:rPr>
@@ -851,7 +851,7 @@
           <w:noProof/>
         </w:rPr>
       </w:pPr>
-      <w:hyperlink w:anchor="_Toc149999934" w:history="1">
+      <w:hyperlink w:anchor="_Toc150014228" w:history="1">
         <w:r>
           <w:rPr>
             <w:rStyle w:val="Hyperlink"/>
@@ -878,7 +878,7 @@
             <w:noProof/>
             <w:webHidden/>
           </w:rPr>
-          <w:instrText xml:space="preserve"> PAGEREF _Toc149999934 \h </w:instrText>
+          <w:instrText xml:space="preserve"> PAGEREF _Toc150014228 \h </w:instrText>
         </w:r>
         <w:r>
           <w:rPr>
@@ -920,7 +920,7 @@
           <w:noProof/>
         </w:rPr>
       </w:pPr>
-      <w:hyperlink w:anchor="_Toc149999935" w:history="1">
+      <w:hyperlink w:anchor="_Toc150014229" w:history="1">
         <w:r>
           <w:rPr>
             <w:rStyle w:val="Hyperlink"/>
@@ -947,7 +947,7 @@
             <w:noProof/>
             <w:webHidden/>
           </w:rPr>
-          <w:instrText xml:space="preserve"> PAGEREF _Toc149999935 \h </w:instrText>
+          <w:instrText xml:space="preserve"> PAGEREF _Toc150014229 \h </w:instrText>
         </w:r>
         <w:r>
           <w:rPr>
@@ -989,7 +989,7 @@
           <w:noProof/>
         </w:rPr>
       </w:pPr>
-      <w:hyperlink w:anchor="_Toc149999936" w:history="1">
+      <w:hyperlink w:anchor="_Toc150014230" w:history="1">
         <w:r>
           <w:rPr>
             <w:rStyle w:val="Hyperlink"/>
@@ -1032,7 +1032,7 @@
             <w:noProof/>
             <w:webHidden/>
           </w:rPr>
-          <w:instrText xml:space="preserve"> PAGEREF _Toc149999936 \h </w:instrText>
+          <w:instrText xml:space="preserve"> PAGEREF _Toc150014230 \h </w:instrText>
         </w:r>
         <w:r>
           <w:rPr>
@@ -1074,7 +1074,7 @@
           <w:noProof/>
         </w:rPr>
       </w:pPr>
-      <w:hyperlink w:anchor="_Toc149999937" w:history="1">
+      <w:hyperlink w:anchor="_Toc150014231" w:history="1">
         <w:r>
           <w:rPr>
             <w:rStyle w:val="Hyperlink"/>
@@ -1117,7 +1117,7 @@
             <w:noProof/>
             <w:webHidden/>
           </w:rPr>
-          <w:instrText xml:space="preserve"> PAGEREF _Toc149999937 \h </w:instrText>
+          <w:instrText xml:space="preserve"> PAGEREF _Toc150014231 \h </w:instrText>
         </w:r>
         <w:r>
           <w:rPr>
@@ -1159,7 +1159,7 @@
           <w:noProof/>
         </w:rPr>
       </w:pPr>
-      <w:hyperlink w:anchor="_Toc149999938" w:history="1">
+      <w:hyperlink w:anchor="_Toc150014232" w:history="1">
         <w:r>
           <w:rPr>
             <w:rStyle w:val="Hyperlink"/>
@@ -1202,7 +1202,7 @@
             <w:noProof/>
             <w:webHidden/>
           </w:rPr>
-          <w:instrText xml:space="preserve"> PAGEREF _Toc149999938 \h </w:instrText>
+          <w:instrText xml:space="preserve"> PAGEREF _Toc150014232 \h </w:instrText>
         </w:r>
         <w:r>
           <w:rPr>
@@ -1244,7 +1244,7 @@
           <w:noProof/>
         </w:rPr>
       </w:pPr>
-      <w:hyperlink w:anchor="_Toc149999939" w:history="1">
+      <w:hyperlink w:anchor="_Toc150014233" w:history="1">
         <w:r>
           <w:rPr>
             <w:rStyle w:val="Hyperlink"/>
@@ -1271,7 +1271,7 @@
             <w:noProof/>
             <w:webHidden/>
           </w:rPr>
-          <w:instrText xml:space="preserve"> PAGEREF _Toc149999939 \h </w:instrText>
+          <w:instrText xml:space="preserve"> PAGEREF _Toc150014233 \h </w:instrText>
         </w:r>
         <w:r>
           <w:rPr>
@@ -1313,7 +1313,7 @@
           <w:noProof/>
         </w:rPr>
       </w:pPr>
-      <w:hyperlink w:anchor="_Toc149999940" w:history="1">
+      <w:hyperlink w:anchor="_Toc150014234" w:history="1">
         <w:r>
           <w:rPr>
             <w:rStyle w:val="Hyperlink"/>
@@ -1340,7 +1340,7 @@
             <w:noProof/>
             <w:webHidden/>
           </w:rPr>
-          <w:instrText xml:space="preserve"> PAGEREF _Toc149999940 \h </w:instrText>
+          <w:instrText xml:space="preserve"> PAGEREF _Toc150014234 \h </w:instrText>
         </w:r>
         <w:r>
           <w:rPr>
@@ -1382,7 +1382,7 @@
           <w:noProof/>
         </w:rPr>
       </w:pPr>
-      <w:hyperlink w:anchor="_Toc149999941" w:history="1">
+      <w:hyperlink w:anchor="_Toc150014235" w:history="1">
         <w:r>
           <w:rPr>
             <w:rStyle w:val="Hyperlink"/>
@@ -1409,7 +1409,7 @@
             <w:noProof/>
             <w:webHidden/>
           </w:rPr>
-          <w:instrText xml:space="preserve"> PAGEREF _Toc149999941 \h </w:instrText>
+          <w:instrText xml:space="preserve"> PAGEREF _Toc150014235 \h </w:instrText>
         </w:r>
         <w:r>
           <w:rPr>
@@ -1429,7 +1429,7 @@
             <w:noProof/>
             <w:webHidden/>
           </w:rPr>
-          <w:t>18</w:t>
+          <w:t>17</w:t>
         </w:r>
         <w:r>
           <w:rPr>
@@ -1451,7 +1451,7 @@
           <w:noProof/>
         </w:rPr>
       </w:pPr>
-      <w:hyperlink w:anchor="_Toc149999942" w:history="1">
+      <w:hyperlink w:anchor="_Toc150014236" w:history="1">
         <w:r>
           <w:rPr>
             <w:rStyle w:val="Hyperlink"/>
@@ -1478,7 +1478,7 @@
             <w:noProof/>
             <w:webHidden/>
           </w:rPr>
-          <w:instrText xml:space="preserve"> PAGEREF _Toc149999942 \h </w:instrText>
+          <w:instrText xml:space="preserve"> PAGEREF _Toc150014236 \h </w:instrText>
         </w:r>
         <w:r>
           <w:rPr>
@@ -1498,7 +1498,7 @@
             <w:noProof/>
             <w:webHidden/>
           </w:rPr>
-          <w:t>18</w:t>
+          <w:t>17</w:t>
         </w:r>
         <w:r>
           <w:rPr>
@@ -1520,7 +1520,7 @@
           <w:noProof/>
         </w:rPr>
       </w:pPr>
-      <w:hyperlink w:anchor="_Toc149999943" w:history="1">
+      <w:hyperlink w:anchor="_Toc150014237" w:history="1">
         <w:r>
           <w:rPr>
             <w:rStyle w:val="Hyperlink"/>
@@ -1547,7 +1547,7 @@
             <w:noProof/>
             <w:webHidden/>
           </w:rPr>
-          <w:instrText xml:space="preserve"> PAGEREF _Toc149999943 \h </w:instrText>
+          <w:instrText xml:space="preserve"> PAGEREF _Toc150014237 \h </w:instrText>
         </w:r>
         <w:r>
           <w:rPr>
@@ -1567,7 +1567,7 @@
             <w:noProof/>
             <w:webHidden/>
           </w:rPr>
-          <w:t>18</w:t>
+          <w:t>17</w:t>
         </w:r>
         <w:r>
           <w:rPr>
@@ -1588,7 +1588,7 @@
           <w:noProof/>
         </w:rPr>
       </w:pPr>
-      <w:hyperlink w:anchor="_Toc149999944" w:history="1">
+      <w:hyperlink w:anchor="_Toc150014238" w:history="1">
         <w:r>
           <w:rPr>
             <w:rStyle w:val="Hyperlink"/>
@@ -1615,7 +1615,7 @@
             <w:noProof/>
             <w:webHidden/>
           </w:rPr>
-          <w:instrText xml:space="preserve"> PAGEREF _Toc149999944 \h </w:instrText>
+          <w:instrText xml:space="preserve"> PAGEREF _Toc150014238 \h </w:instrText>
         </w:r>
         <w:r>
           <w:rPr>
@@ -1657,13 +1657,13 @@
           <w:noProof/>
         </w:rPr>
       </w:pPr>
-      <w:hyperlink w:anchor="_Toc149999945" w:history="1">
+      <w:hyperlink w:anchor="_Toc150014239" w:history="1">
         <w:r>
           <w:rPr>
             <w:rStyle w:val="Hyperlink"/>
             <w:noProof/>
           </w:rPr>
-          <w:t>3.5.1 Audience Sentiment</w:t>
+          <w:t>4.1 Critics Score</w:t>
         </w:r>
         <w:r>
           <w:rPr>
@@ -1684,7 +1684,7 @@
             <w:noProof/>
             <w:webHidden/>
           </w:rPr>
-          <w:instrText xml:space="preserve"> PAGEREF _Toc149999945 \h </w:instrText>
+          <w:instrText xml:space="preserve"> PAGEREF _Toc150014239 \h </w:instrText>
         </w:r>
         <w:r>
           <w:rPr>
@@ -1704,7 +1704,7 @@
             <w:noProof/>
             <w:webHidden/>
           </w:rPr>
-          <w:t>20</w:t>
+          <w:t>19</w:t>
         </w:r>
         <w:r>
           <w:rPr>
@@ -1726,13 +1726,13 @@
           <w:noProof/>
         </w:rPr>
       </w:pPr>
-      <w:hyperlink w:anchor="_Toc149999946" w:history="1">
+      <w:hyperlink w:anchor="_Toc150014240" w:history="1">
         <w:r>
           <w:rPr>
             <w:rStyle w:val="Hyperlink"/>
             <w:noProof/>
           </w:rPr>
-          <w:t>3.5.2 Critics Score</w:t>
+          <w:t>4.2 Audience Score</w:t>
         </w:r>
         <w:r>
           <w:rPr>
@@ -1753,7 +1753,7 @@
             <w:noProof/>
             <w:webHidden/>
           </w:rPr>
-          <w:instrText xml:space="preserve"> PAGEREF _Toc149999946 \h </w:instrText>
+          <w:instrText xml:space="preserve"> PAGEREF _Toc150014240 \h </w:instrText>
         </w:r>
         <w:r>
           <w:rPr>
@@ -1773,7 +1773,7 @@
             <w:noProof/>
             <w:webHidden/>
           </w:rPr>
-          <w:t>20</w:t>
+          <w:t>19</w:t>
         </w:r>
         <w:r>
           <w:rPr>
@@ -1795,13 +1795,13 @@
           <w:noProof/>
         </w:rPr>
       </w:pPr>
-      <w:hyperlink w:anchor="_Toc149999947" w:history="1">
+      <w:hyperlink w:anchor="_Toc150014241" w:history="1">
         <w:r>
           <w:rPr>
             <w:rStyle w:val="Hyperlink"/>
             <w:noProof/>
           </w:rPr>
-          <w:t>3.5.3 Audience Score</w:t>
+          <w:t>4.3 Audience Sentiment</w:t>
         </w:r>
         <w:r>
           <w:rPr>
@@ -1822,7 +1822,7 @@
             <w:noProof/>
             <w:webHidden/>
           </w:rPr>
-          <w:instrText xml:space="preserve"> PAGEREF _Toc149999947 \h </w:instrText>
+          <w:instrText xml:space="preserve"> PAGEREF _Toc150014241 \h </w:instrText>
         </w:r>
         <w:r>
           <w:rPr>
@@ -1842,7 +1842,7 @@
             <w:noProof/>
             <w:webHidden/>
           </w:rPr>
-          <w:t>20</w:t>
+          <w:t>19</w:t>
         </w:r>
         <w:r>
           <w:rPr>
@@ -1865,7 +1865,7 @@
       <w:pPr>
         <w:pStyle w:val="Heading1"/>
       </w:pPr>
-      <w:bookmarkStart w:id="0" w:name="_Toc149999927"/>
+      <w:bookmarkStart w:id="0" w:name="_Toc150014221"/>
       <w:r>
         <w:lastRenderedPageBreak/>
         <w:t xml:space="preserve">1. </w:t>
@@ -2094,7 +2094,7 @@
           <w:lang w:val="en-US"/>
         </w:rPr>
       </w:pPr>
-      <w:bookmarkStart w:id="1" w:name="_Toc149999928"/>
+      <w:bookmarkStart w:id="1" w:name="_Toc150014222"/>
       <w:r>
         <w:rPr>
           <w:lang w:val="en-US"/>
@@ -2150,7 +2150,7 @@
           <w:lang w:val="en-US"/>
         </w:rPr>
       </w:pPr>
-      <w:bookmarkStart w:id="2" w:name="_Toc149999929"/>
+      <w:bookmarkStart w:id="2" w:name="_Toc150014223"/>
       <w:r>
         <w:rPr>
           <w:lang w:val="en-US"/>
@@ -2399,7 +2399,7 @@
           <w:lang w:val="en-US"/>
         </w:rPr>
       </w:pPr>
-      <w:bookmarkStart w:id="3" w:name="_Toc149999930"/>
+      <w:bookmarkStart w:id="3" w:name="_Toc150014224"/>
       <w:r>
         <w:rPr>
           <w:lang w:val="en-US"/>
@@ -2934,7 +2934,7 @@
           <w:lang w:val="en-US"/>
         </w:rPr>
       </w:pPr>
-      <w:bookmarkStart w:id="4" w:name="_Toc149999931"/>
+      <w:bookmarkStart w:id="4" w:name="_Toc150014225"/>
       <w:r>
         <w:rPr>
           <w:lang w:val="en-US"/>
@@ -3292,7 +3292,7 @@
       <w:pPr>
         <w:pStyle w:val="Heading2"/>
       </w:pPr>
-      <w:bookmarkStart w:id="5" w:name="_Toc149999932"/>
+      <w:bookmarkStart w:id="5" w:name="_Toc150014226"/>
       <w:r>
         <w:t>2.2 Store the analyzed data into an Excel file.</w:t>
       </w:r>
@@ -4512,7 +4512,7 @@
       <w:pPr>
         <w:pStyle w:val="Heading2"/>
       </w:pPr>
-      <w:bookmarkStart w:id="6" w:name="_Toc149999933"/>
+      <w:bookmarkStart w:id="6" w:name="_Toc150014227"/>
       <w:r>
         <w:lastRenderedPageBreak/>
         <w:t xml:space="preserve">2.3 </w:t>
@@ -7647,7 +7647,7 @@
       <w:pPr>
         <w:pStyle w:val="Heading1"/>
       </w:pPr>
-      <w:bookmarkStart w:id="7" w:name="_Toc149999934"/>
+      <w:bookmarkStart w:id="7" w:name="_Toc150014228"/>
       <w:r>
         <w:t xml:space="preserve">3. </w:t>
       </w:r>
@@ -8932,7 +8932,7 @@
       <w:pPr>
         <w:pStyle w:val="Heading2"/>
       </w:pPr>
-      <w:bookmarkStart w:id="8" w:name="_Toc149999935"/>
+      <w:bookmarkStart w:id="8" w:name="_Toc150014229"/>
       <w:r>
         <w:t xml:space="preserve">3.1 </w:t>
       </w:r>
@@ -8958,7 +8958,7 @@
       <w:pPr>
         <w:pStyle w:val="Heading3"/>
       </w:pPr>
-      <w:bookmarkStart w:id="9" w:name="_Toc149999936"/>
+      <w:bookmarkStart w:id="9" w:name="_Toc150014230"/>
       <w:r>
         <w:t>3.1.</w:t>
       </w:r>
@@ -9453,7 +9453,7 @@
       <w:pPr>
         <w:pStyle w:val="Heading3"/>
       </w:pPr>
-      <w:bookmarkStart w:id="10" w:name="_Toc149999937"/>
+      <w:bookmarkStart w:id="10" w:name="_Toc150014231"/>
       <w:r>
         <w:t>3.1</w:t>
       </w:r>
@@ -10124,50 +10124,10 @@
             </w:r>
             <w:r>
               <w:rPr>
-                <w:color w:val="CF8E6D"/>
-                <w:sz w:val="18"/>
-                <w:szCs w:val="18"/>
-              </w:rPr>
-              <w:t xml:space="preserve">if </w:t>
-            </w:r>
-            <w:r>
-              <w:rPr>
-                <w:color w:val="BCBEC4"/>
-                <w:sz w:val="18"/>
-                <w:szCs w:val="18"/>
-              </w:rPr>
-              <w:t xml:space="preserve">total != </w:t>
-            </w:r>
-            <w:r>
-              <w:rPr>
                 <w:color w:val="2AACB8"/>
                 <w:sz w:val="18"/>
                 <w:szCs w:val="18"/>
               </w:rPr>
-              <w:t xml:space="preserve">0 </w:t>
-            </w:r>
-            <w:r>
-              <w:rPr>
-                <w:color w:val="CF8E6D"/>
-                <w:sz w:val="18"/>
-                <w:szCs w:val="18"/>
-              </w:rPr>
-              <w:t xml:space="preserve">else </w:t>
-            </w:r>
-            <w:r>
-              <w:rPr>
-                <w:color w:val="2AACB8"/>
-                <w:sz w:val="18"/>
-                <w:szCs w:val="18"/>
-              </w:rPr>
-              <w:t>0</w:t>
-            </w:r>
-            <w:r>
-              <w:rPr>
-                <w:color w:val="2AACB8"/>
-                <w:sz w:val="18"/>
-                <w:szCs w:val="18"/>
-              </w:rPr>
               <w:br/>
               <w:t xml:space="preserve">    </w:t>
             </w:r>
@@ -10179,54 +10139,17 @@
               </w:rPr>
               <w:t xml:space="preserve">b_ratio = b / total </w:t>
             </w:r>
-            <w:r>
-              <w:rPr>
-                <w:color w:val="CF8E6D"/>
-                <w:sz w:val="18"/>
-                <w:szCs w:val="18"/>
-              </w:rPr>
-              <w:t xml:space="preserve">if </w:t>
-            </w:r>
-            <w:r>
-              <w:rPr>
-                <w:color w:val="BCBEC4"/>
-                <w:sz w:val="18"/>
-                <w:szCs w:val="18"/>
-              </w:rPr>
-              <w:t xml:space="preserve">total != </w:t>
-            </w:r>
-            <w:r>
-              <w:rPr>
-                <w:color w:val="2AACB8"/>
-                <w:sz w:val="18"/>
-                <w:szCs w:val="18"/>
-              </w:rPr>
-              <w:t xml:space="preserve">0 </w:t>
-            </w:r>
-            <w:r>
-              <w:rPr>
-                <w:color w:val="CF8E6D"/>
-                <w:sz w:val="18"/>
-                <w:szCs w:val="18"/>
-              </w:rPr>
-              <w:t xml:space="preserve">else </w:t>
-            </w:r>
-            <w:r>
-              <w:rPr>
-                <w:color w:val="2AACB8"/>
-                <w:sz w:val="18"/>
-                <w:szCs w:val="18"/>
-              </w:rPr>
-              <w:t>0</w:t>
-            </w:r>
-            <w:r>
-              <w:rPr>
-                <w:color w:val="2AACB8"/>
-                <w:sz w:val="18"/>
-                <w:szCs w:val="18"/>
-              </w:rPr>
-              <w:br/>
-            </w:r>
+          </w:p>
+          <w:p>
+            <w:pPr>
+              <w:pStyle w:val="HTMLPreformatted"/>
+              <w:shd w:val="clear" w:color="auto" w:fill="1E1F22"/>
+              <w:rPr>
+                <w:color w:val="BCBEC4"/>
+                <w:sz w:val="18"/>
+                <w:szCs w:val="18"/>
+              </w:rPr>
+            </w:pPr>
             <w:r>
               <w:rPr>
                 <w:color w:val="2AACB8"/>
@@ -10470,7 +10393,7 @@
       <w:pPr>
         <w:pStyle w:val="Heading3"/>
       </w:pPr>
-      <w:bookmarkStart w:id="11" w:name="_Toc149999938"/>
+      <w:bookmarkStart w:id="11" w:name="_Toc150014232"/>
       <w:r>
         <w:t xml:space="preserve">3.1.2 Define </w:t>
       </w:r>
@@ -11885,7 +11808,7 @@
       <w:pPr>
         <w:pStyle w:val="Heading2"/>
       </w:pPr>
-      <w:bookmarkStart w:id="12" w:name="_Toc149999939"/>
+      <w:bookmarkStart w:id="12" w:name="_Toc150014233"/>
       <w:r>
         <w:t>3</w:t>
       </w:r>
@@ -13446,7 +13369,7 @@
                 <w:sz w:val="18"/>
                 <w:szCs w:val="18"/>
               </w:rPr>
-              <w:t xml:space="preserve"># Target </w:t>
+              <w:t># Target positive</w:t>
             </w:r>
             <w:r>
               <w:rPr>
@@ -13454,24 +13377,23 @@
                 <w:sz w:val="18"/>
                 <w:szCs w:val="18"/>
               </w:rPr>
+              <w:br/>
+            </w:r>
+            <w:r>
+              <w:rPr>
+                <w:color w:val="7A7E85"/>
+                <w:sz w:val="18"/>
+                <w:szCs w:val="18"/>
+              </w:rPr>
+              <w:br/>
+            </w:r>
+            <w:r>
+              <w:rPr>
+                <w:color w:val="7A7E85"/>
+                <w:sz w:val="18"/>
+                <w:szCs w:val="18"/>
+              </w:rPr>
               <w:lastRenderedPageBreak/>
-              <w:t>positive</w:t>
-            </w:r>
-            <w:r>
-              <w:rPr>
-                <w:color w:val="7A7E85"/>
-                <w:sz w:val="18"/>
-                <w:szCs w:val="18"/>
-              </w:rPr>
-              <w:br/>
-            </w:r>
-            <w:r>
-              <w:rPr>
-                <w:color w:val="7A7E85"/>
-                <w:sz w:val="18"/>
-                <w:szCs w:val="18"/>
-              </w:rPr>
-              <w:br/>
               <w:t># Entropy of each condition</w:t>
             </w:r>
             <w:r>
@@ -14657,6 +14579,15 @@
                 <w:szCs w:val="18"/>
               </w:rPr>
               <w:br/>
+              <w:t xml:space="preserve">    </w:t>
+            </w:r>
+            <w:r>
+              <w:rPr>
+                <w:color w:val="BCBEC4"/>
+                <w:sz w:val="18"/>
+                <w:szCs w:val="18"/>
+              </w:rPr>
+              <w:t xml:space="preserve">e_pos = get_entropy(num_pos_neg, num_pos_pos)       </w:t>
             </w:r>
             <w:r>
               <w:rPr>
@@ -14664,40 +14595,31 @@
                 <w:sz w:val="18"/>
                 <w:szCs w:val="18"/>
               </w:rPr>
+              <w:t># Condition positive</w:t>
+            </w:r>
+            <w:r>
+              <w:rPr>
+                <w:color w:val="7A7E85"/>
+                <w:sz w:val="18"/>
+                <w:szCs w:val="18"/>
+              </w:rPr>
+              <w:br/>
+            </w:r>
+            <w:r>
+              <w:rPr>
+                <w:color w:val="7A7E85"/>
+                <w:sz w:val="18"/>
+                <w:szCs w:val="18"/>
+              </w:rPr>
+              <w:br/>
+            </w:r>
+            <w:r>
+              <w:rPr>
+                <w:color w:val="7A7E85"/>
+                <w:sz w:val="18"/>
+                <w:szCs w:val="18"/>
+              </w:rPr>
               <w:lastRenderedPageBreak/>
-              <w:t xml:space="preserve">    </w:t>
-            </w:r>
-            <w:r>
-              <w:rPr>
-                <w:color w:val="BCBEC4"/>
-                <w:sz w:val="18"/>
-                <w:szCs w:val="18"/>
-              </w:rPr>
-              <w:t xml:space="preserve">e_pos = get_entropy(num_pos_neg, num_pos_pos)       </w:t>
-            </w:r>
-            <w:r>
-              <w:rPr>
-                <w:color w:val="7A7E85"/>
-                <w:sz w:val="18"/>
-                <w:szCs w:val="18"/>
-              </w:rPr>
-              <w:t># Condition positive</w:t>
-            </w:r>
-            <w:r>
-              <w:rPr>
-                <w:color w:val="7A7E85"/>
-                <w:sz w:val="18"/>
-                <w:szCs w:val="18"/>
-              </w:rPr>
-              <w:br/>
-            </w:r>
-            <w:r>
-              <w:rPr>
-                <w:color w:val="7A7E85"/>
-                <w:sz w:val="18"/>
-                <w:szCs w:val="18"/>
-              </w:rPr>
-              <w:br/>
               <w:t xml:space="preserve">    # Information gain</w:t>
             </w:r>
             <w:r>
@@ -15251,7 +15173,7 @@
       <w:pPr>
         <w:pStyle w:val="Heading2"/>
       </w:pPr>
-      <w:bookmarkStart w:id="13" w:name="_Toc149999940"/>
+      <w:bookmarkStart w:id="13" w:name="_Toc150014234"/>
       <w:r>
         <w:t>3.</w:t>
       </w:r>
@@ -15652,32 +15574,35 @@
     <w:p/>
     <w:p>
       <w:r>
+        <w:tab/>
+      </w:r>
+      <w:r>
+        <w:t xml:space="preserve">We kept our original dividing method, i.e. the “two-means” approach </w:t>
+      </w:r>
+      <w:r>
+        <w:t xml:space="preserve">in the code </w:t>
+      </w:r>
+      <w:r>
+        <w:t xml:space="preserve">to compare the differences </w:t>
+      </w:r>
+      <w:r>
+        <w:t xml:space="preserve">of purity </w:t>
+      </w:r>
+      <w:r>
+        <w:t xml:space="preserve">of </w:t>
+      </w:r>
+      <w:r>
+        <w:t>the two methods</w:t>
+      </w:r>
+      <w:r>
+        <w:t>.</w:t>
+      </w:r>
+      <w:r>
+        <w:t xml:space="preserve"> According to our experiment, when the </w:t>
+      </w:r>
+      <w:r>
         <w:lastRenderedPageBreak/>
-        <w:tab/>
-      </w:r>
-      <w:r>
-        <w:t xml:space="preserve">We kept our original dividing method, i.e. the “two-means” approach </w:t>
-      </w:r>
-      <w:r>
-        <w:t xml:space="preserve">in the code </w:t>
-      </w:r>
-      <w:r>
-        <w:t xml:space="preserve">to compare the differences </w:t>
-      </w:r>
-      <w:r>
-        <w:t xml:space="preserve">of purity </w:t>
-      </w:r>
-      <w:r>
-        <w:t xml:space="preserve">of </w:t>
-      </w:r>
-      <w:r>
-        <w:t>the two methods</w:t>
-      </w:r>
-      <w:r>
-        <w:t>.</w:t>
-      </w:r>
-      <w:r>
-        <w:t xml:space="preserve"> According to our experiment, when the degree of normal distribution based dividing is 0.4</w:t>
+        <w:t>degree of normal distribution based dividing is 0.4</w:t>
       </w:r>
       <w:r>
         <w:t xml:space="preserve"> and 0.5 for </w:t>
@@ -16555,65 +16480,65 @@
                 <w:szCs w:val="18"/>
               </w:rPr>
               <w:br/>
-            </w:r>
-            <w:r>
-              <w:rPr>
-                <w:color w:val="7A7E85"/>
+              <w:t xml:space="preserve">        </w:t>
+            </w:r>
+            <w:r>
+              <w:rPr>
+                <w:color w:val="BCBEC4"/>
+                <w:sz w:val="18"/>
+                <w:szCs w:val="18"/>
+              </w:rPr>
+              <w:t>left_thresh = mean_val - degree * condition.std()</w:t>
+            </w:r>
+            <w:r>
+              <w:rPr>
+                <w:color w:val="BCBEC4"/>
+                <w:sz w:val="18"/>
+                <w:szCs w:val="18"/>
+              </w:rPr>
+              <w:br/>
+              <w:t xml:space="preserve">        right_thresh = mean_val + degree * condition.std()</w:t>
+            </w:r>
+            <w:r>
+              <w:rPr>
+                <w:color w:val="BCBEC4"/>
+                <w:sz w:val="18"/>
+                <w:szCs w:val="18"/>
+              </w:rPr>
+              <w:br/>
+              <w:t xml:space="preserve">    </w:t>
+            </w:r>
+            <w:r>
+              <w:rPr>
+                <w:color w:val="CF8E6D"/>
+                <w:sz w:val="18"/>
+                <w:szCs w:val="18"/>
+              </w:rPr>
+              <w:t>else</w:t>
+            </w:r>
+            <w:r>
+              <w:rPr>
+                <w:color w:val="BCBEC4"/>
+                <w:sz w:val="18"/>
+                <w:szCs w:val="18"/>
+              </w:rPr>
+              <w:t>:</w:t>
+            </w:r>
+            <w:r>
+              <w:rPr>
+                <w:color w:val="BCBEC4"/>
+                <w:sz w:val="18"/>
+                <w:szCs w:val="18"/>
+              </w:rPr>
+              <w:br/>
+            </w:r>
+            <w:r>
+              <w:rPr>
+                <w:color w:val="BCBEC4"/>
                 <w:sz w:val="18"/>
                 <w:szCs w:val="18"/>
               </w:rPr>
               <w:lastRenderedPageBreak/>
-              <w:t xml:space="preserve">        </w:t>
-            </w:r>
-            <w:r>
-              <w:rPr>
-                <w:color w:val="BCBEC4"/>
-                <w:sz w:val="18"/>
-                <w:szCs w:val="18"/>
-              </w:rPr>
-              <w:t>left_thresh = mean_val - degree * condition.std()</w:t>
-            </w:r>
-            <w:r>
-              <w:rPr>
-                <w:color w:val="BCBEC4"/>
-                <w:sz w:val="18"/>
-                <w:szCs w:val="18"/>
-              </w:rPr>
-              <w:br/>
-              <w:t xml:space="preserve">        right_thresh = mean_val + degree * condition.std()</w:t>
-            </w:r>
-            <w:r>
-              <w:rPr>
-                <w:color w:val="BCBEC4"/>
-                <w:sz w:val="18"/>
-                <w:szCs w:val="18"/>
-              </w:rPr>
-              <w:br/>
-              <w:t xml:space="preserve">    </w:t>
-            </w:r>
-            <w:r>
-              <w:rPr>
-                <w:color w:val="CF8E6D"/>
-                <w:sz w:val="18"/>
-                <w:szCs w:val="18"/>
-              </w:rPr>
-              <w:t>else</w:t>
-            </w:r>
-            <w:r>
-              <w:rPr>
-                <w:color w:val="BCBEC4"/>
-                <w:sz w:val="18"/>
-                <w:szCs w:val="18"/>
-              </w:rPr>
-              <w:t>:</w:t>
-            </w:r>
-            <w:r>
-              <w:rPr>
-                <w:color w:val="BCBEC4"/>
-                <w:sz w:val="18"/>
-                <w:szCs w:val="18"/>
-              </w:rPr>
-              <w:br/>
               <w:t xml:space="preserve">        left_thresh = (condition.min() + mean_val) / </w:t>
             </w:r>
             <w:r>
@@ -18282,7 +18207,7 @@
       <w:pPr>
         <w:pStyle w:val="Heading2"/>
       </w:pPr>
-      <w:bookmarkStart w:id="14" w:name="_Toc149999941"/>
+      <w:bookmarkStart w:id="14" w:name="_Toc150014235"/>
       <w:r>
         <w:t>3.</w:t>
       </w:r>
@@ -18316,7 +18241,7 @@
       <w:pPr>
         <w:pStyle w:val="Heading3"/>
       </w:pPr>
-      <w:bookmarkStart w:id="15" w:name="_Toc149999942"/>
+      <w:bookmarkStart w:id="15" w:name="_Toc150014236"/>
       <w:r>
         <w:t>3.4.1 Hybrid Analysis</w:t>
       </w:r>
@@ -18616,12 +18541,12 @@
       <w:pPr>
         <w:pStyle w:val="Heading3"/>
       </w:pPr>
-      <w:bookmarkStart w:id="16" w:name="_Toc149999943"/>
     </w:p>
     <w:p>
       <w:pPr>
         <w:pStyle w:val="Heading3"/>
       </w:pPr>
+      <w:bookmarkStart w:id="16" w:name="_Toc150014237"/>
       <w:r>
         <w:t>3.4.2</w:t>
       </w:r>
@@ -19539,7 +19464,13 @@
         <w:ind w:firstLine="720"/>
       </w:pPr>
       <w:r>
-        <w:t xml:space="preserve">Lastly, we sort the three values and print the result. Notice that we also print results in </w:t>
+        <w:t xml:space="preserve">Lastly, we sort the three values and print the result. Notice that we also print </w:t>
+      </w:r>
+      <w:r>
+        <w:t>detailed data</w:t>
+      </w:r>
+      <w:r>
+        <w:t xml:space="preserve"> in </w:t>
       </w:r>
       <w:r>
         <w:rPr>
@@ -19557,6 +19488,26 @@
           <w:iCs/>
         </w:rPr>
         <w:t>numeric_analysis()</w:t>
+      </w:r>
+      <w:r>
+        <w:rPr>
+          <w:i/>
+          <w:iCs/>
+        </w:rPr>
+        <w:t xml:space="preserve"> </w:t>
+      </w:r>
+      <w:r>
+        <w:t xml:space="preserve">by the </w:t>
+      </w:r>
+      <w:r>
+        <w:rPr>
+          <w:i/>
+          <w:iCs/>
+        </w:rPr>
+        <w:t>console_log()</w:t>
+      </w:r>
+      <w:r>
+        <w:t xml:space="preserve"> function</w:t>
       </w:r>
       <w:r>
         <w:t>. Hence, we’ll get detailed results</w:t>
@@ -20149,7 +20100,7 @@
       <w:pPr>
         <w:pStyle w:val="Heading1"/>
       </w:pPr>
-      <w:bookmarkStart w:id="17" w:name="_Toc149999944"/>
+      <w:bookmarkStart w:id="17" w:name="_Toc150014238"/>
       <w:r>
         <w:t>4</w:t>
       </w:r>
@@ -20190,9 +20141,9 @@
         <w:tblLook w:val="04A0" w:firstRow="1" w:lastRow="0" w:firstColumn="1" w:lastColumn="0" w:noHBand="0" w:noVBand="1"/>
       </w:tblPr>
       <w:tblGrid>
-        <w:gridCol w:w="3153"/>
-        <w:gridCol w:w="3155"/>
-        <w:gridCol w:w="3042"/>
+        <w:gridCol w:w="2975"/>
+        <w:gridCol w:w="3245"/>
+        <w:gridCol w:w="3130"/>
       </w:tblGrid>
       <w:tr>
         <w:tc>
@@ -20264,9 +20215,9 @@
             </w:pPr>
             <w:r>
               <w:drawing>
-                <wp:inline distT="0" distB="0" distL="0" distR="0" wp14:anchorId="53E97358" wp14:editId="2A31C10D">
-                  <wp:extent cx="1874142" cy="1664796"/>
-                  <wp:effectExtent l="0" t="0" r="5715" b="0"/>
+                <wp:inline distT="0" distB="0" distL="0" distR="0" wp14:anchorId="53E97358" wp14:editId="4346AF12">
+                  <wp:extent cx="1813686" cy="1611093"/>
+                  <wp:effectExtent l="0" t="0" r="2540" b="1905"/>
                   <wp:docPr id="698936756" name="Picture 1"/>
                   <wp:cNvGraphicFramePr>
                     <a:graphicFrameLocks xmlns:a="http://schemas.openxmlformats.org/drawingml/2006/main" noChangeAspect="1"/>
@@ -20287,7 +20238,7 @@
                         <pic:spPr>
                           <a:xfrm>
                             <a:off x="0" y="0"/>
-                            <a:ext cx="1907361" cy="1694304"/>
+                            <a:ext cx="1854157" cy="1647043"/>
                           </a:xfrm>
                           <a:prstGeom prst="rect">
                             <a:avLst/>
@@ -20308,9 +20259,9 @@
           <w:p>
             <w:r>
               <w:drawing>
-                <wp:inline distT="0" distB="0" distL="0" distR="0" wp14:anchorId="14B4C068" wp14:editId="04219A99">
-                  <wp:extent cx="1881699" cy="2306408"/>
-                  <wp:effectExtent l="0" t="0" r="0" b="5080"/>
+                <wp:inline distT="0" distB="0" distL="0" distR="0" wp14:anchorId="14B4C068" wp14:editId="27514699">
+                  <wp:extent cx="1990169" cy="2439360"/>
+                  <wp:effectExtent l="0" t="0" r="3810" b="0"/>
                   <wp:docPr id="1851790832" name="Picture 1"/>
                   <wp:cNvGraphicFramePr>
                     <a:graphicFrameLocks xmlns:a="http://schemas.openxmlformats.org/drawingml/2006/main" noChangeAspect="1"/>
@@ -20331,7 +20282,7 @@
                         <pic:spPr>
                           <a:xfrm>
                             <a:off x="0" y="0"/>
-                            <a:ext cx="1913546" cy="2345443"/>
+                            <a:ext cx="2027109" cy="2484637"/>
                           </a:xfrm>
                           <a:prstGeom prst="rect">
                             <a:avLst/>
@@ -20355,9 +20306,9 @@
             </w:pPr>
             <w:r>
               <w:drawing>
-                <wp:inline distT="0" distB="0" distL="0" distR="0" wp14:anchorId="2C5FBA38" wp14:editId="147D228D">
-                  <wp:extent cx="1809218" cy="2306320"/>
-                  <wp:effectExtent l="0" t="0" r="0" b="5080"/>
+                <wp:inline distT="0" distB="0" distL="0" distR="0" wp14:anchorId="2C5FBA38" wp14:editId="5C7EB7C1">
+                  <wp:extent cx="1914914" cy="2441057"/>
+                  <wp:effectExtent l="0" t="0" r="3175" b="0"/>
                   <wp:docPr id="1933677005" name="Picture 1"/>
                   <wp:cNvGraphicFramePr>
                     <a:graphicFrameLocks xmlns:a="http://schemas.openxmlformats.org/drawingml/2006/main" noChangeAspect="1"/>
@@ -20378,7 +20329,7 @@
                         <pic:spPr>
                           <a:xfrm>
                             <a:off x="0" y="0"/>
-                            <a:ext cx="1832710" cy="2336267"/>
+                            <a:ext cx="1946276" cy="2481037"/>
                           </a:xfrm>
                           <a:prstGeom prst="rect">
                             <a:avLst/>
@@ -20441,10 +20392,10 @@
                 <w:noProof/>
               </w:rPr>
               <w:drawing>
-                <wp:inline distT="0" distB="0" distL="0" distR="0" wp14:anchorId="4BF88CDC" wp14:editId="1D7B89B8">
-                  <wp:extent cx="4262162" cy="890683"/>
-                  <wp:effectExtent l="0" t="0" r="0" b="0"/>
-                  <wp:docPr id="241460003" name="Picture 1"/>
+                <wp:inline distT="0" distB="0" distL="0" distR="0" wp14:anchorId="6F4DED54" wp14:editId="1844A177">
+                  <wp:extent cx="4640013" cy="884285"/>
+                  <wp:effectExtent l="0" t="0" r="0" b="5080"/>
+                  <wp:docPr id="776959566" name="Picture 1"/>
                   <wp:cNvGraphicFramePr>
                     <a:graphicFrameLocks xmlns:a="http://schemas.openxmlformats.org/drawingml/2006/main" noChangeAspect="1"/>
                   </wp:cNvGraphicFramePr>
@@ -20452,7 +20403,7 @@
                     <a:graphicData uri="http://schemas.openxmlformats.org/drawingml/2006/picture">
                       <pic:pic xmlns:pic="http://schemas.openxmlformats.org/drawingml/2006/picture">
                         <pic:nvPicPr>
-                          <pic:cNvPr id="241460003" name=""/>
+                          <pic:cNvPr id="776959566" name=""/>
                           <pic:cNvPicPr/>
                         </pic:nvPicPr>
                         <pic:blipFill>
@@ -20464,7 +20415,7 @@
                         <pic:spPr>
                           <a:xfrm>
                             <a:off x="0" y="0"/>
-                            <a:ext cx="4322231" cy="903236"/>
+                            <a:ext cx="4682869" cy="892452"/>
                           </a:xfrm>
                           <a:prstGeom prst="rect">
                             <a:avLst/>
@@ -20492,25 +20443,56 @@
       <w:pPr>
         <w:pStyle w:val="Heading3"/>
       </w:pPr>
-      <w:bookmarkStart w:id="18" w:name="_Toc149999945"/>
-      <w:r>
-        <w:t>3.5.1 Audience Sentiment</w:t>
+      <w:bookmarkStart w:id="18" w:name="_Toc150014239"/>
+      <w:r>
+        <w:t>4.</w:t>
+      </w:r>
+      <w:r>
+        <w:t xml:space="preserve">1 </w:t>
+      </w:r>
+      <w:r>
+        <w:t>Critics Score</w:t>
       </w:r>
       <w:bookmarkEnd w:id="18"/>
     </w:p>
     <w:p>
       <w:r>
         <w:tab/>
-        <w:t xml:space="preserve">Audience Sentiment </w:t>
-      </w:r>
-      <w:r>
-        <w:t>is the purest.</w:t>
-      </w:r>
-      <w:r>
-        <w:t xml:space="preserve"> The entropy of condition “1” yields 0, meaning that the classification is at its purest.</w:t>
-      </w:r>
-      <w:r>
-        <w:t xml:space="preserve"> In fact, its information gain is the highest of all.</w:t>
+      </w:r>
+      <w:r>
+        <w:t xml:space="preserve">Critic Score is the purest. By inspecting the detailed data, we can see that the entropy of </w:t>
+      </w:r>
+      <w:r>
+        <w:rPr>
+          <w:i/>
+          <w:iCs/>
+        </w:rPr>
+        <w:t>small</w:t>
+      </w:r>
+      <w:r>
+        <w:t xml:space="preserve"> and </w:t>
+      </w:r>
+      <w:r>
+        <w:rPr>
+          <w:i/>
+          <w:iCs/>
+        </w:rPr>
+        <w:t>large</w:t>
+      </w:r>
+      <w:r>
+        <w:t xml:space="preserve"> part is zero, meaning that it is well-classified</w:t>
+      </w:r>
+      <w:r>
+        <w:t xml:space="preserve"> in the two parts</w:t>
+      </w:r>
+      <w:r>
+        <w:t xml:space="preserve">. In deed, the information gain </w:t>
+      </w:r>
+      <w:r>
+        <w:t>of</w:t>
+      </w:r>
+      <w:r>
+        <w:t xml:space="preserve"> entropy is the highest.</w:t>
       </w:r>
     </w:p>
     <w:p/>
@@ -20518,52 +20500,86 @@
       <w:pPr>
         <w:pStyle w:val="Heading3"/>
       </w:pPr>
-      <w:bookmarkStart w:id="19" w:name="_Toc149999946"/>
-      <w:r>
-        <w:t>3.5.2 Critics Score</w:t>
+      <w:bookmarkStart w:id="19" w:name="_Toc150014240"/>
+      <w:r>
+        <w:t>4</w:t>
+      </w:r>
+      <w:r>
+        <w:t xml:space="preserve">.2 </w:t>
+      </w:r>
+      <w:r>
+        <w:t>Audience Score</w:t>
       </w:r>
       <w:bookmarkEnd w:id="19"/>
     </w:p>
     <w:p>
       <w:r>
         <w:tab/>
-        <w:t xml:space="preserve">Critics Score is the second purest. </w:t>
+      </w:r>
+      <w:r>
+        <w:t>Audience Score is the second purest.</w:t>
+      </w:r>
+      <w:r>
+        <w:t xml:space="preserve"> </w:t>
+      </w:r>
+      <w:r>
+        <w:t xml:space="preserve">However, it is still significantly smaller than the information gain from the </w:t>
       </w:r>
       <w:r>
         <w:rPr>
-          <w:rFonts w:hint="eastAsia"/>
+          <w:i/>
+          <w:iCs/>
         </w:rPr>
-        <w:t>T</w:t>
-      </w:r>
-      <w:r>
-        <w:t>he entropy of small and large parts yields 0, while the entropy of medium</w:t>
-      </w:r>
-      <w:r>
-        <w:t xml:space="preserve"> is </w:t>
-      </w:r>
-      <w:r>
-        <w:t xml:space="preserve">not </w:t>
+        <w:t xml:space="preserve">Critics Score. </w:t>
+      </w:r>
+      <w:r>
+        <w:t xml:space="preserve">We can see that the dividing condition of </w:t>
       </w:r>
       <w:r>
         <w:rPr>
-          <w:rFonts w:hint="eastAsia"/>
+          <w:i/>
+          <w:iCs/>
         </w:rPr>
-        <w:t>quite</w:t>
-      </w:r>
-      <w:r>
-        <w:t xml:space="preserve"> high</w:t>
+        <w:t>small</w:t>
+      </w:r>
+      <w:r>
+        <w:t xml:space="preserve"> and </w:t>
       </w:r>
       <w:r>
         <w:rPr>
-          <w:rFonts w:hint="eastAsia"/>
+          <w:i/>
+          <w:iCs/>
         </w:rPr>
-        <w:t>.</w:t>
-      </w:r>
-      <w:r>
-        <w:t xml:space="preserve"> </w:t>
-      </w:r>
-      <w:r>
-        <w:t xml:space="preserve"> </w:t>
+        <w:t>medium</w:t>
+      </w:r>
+      <w:r>
+        <w:t xml:space="preserve"> is roughly the same, while </w:t>
+      </w:r>
+      <w:r>
+        <w:t xml:space="preserve">the entropy of </w:t>
+      </w:r>
+      <w:r>
+        <w:rPr>
+          <w:i/>
+          <w:iCs/>
+        </w:rPr>
+        <w:t>large</w:t>
+      </w:r>
+      <w:r>
+        <w:t xml:space="preserve"> section is significantly lower (around 0.16 compared to around 0.29). This means that the </w:t>
+      </w:r>
+      <w:r>
+        <w:rPr>
+          <w:i/>
+          <w:iCs/>
+        </w:rPr>
+        <w:t>large</w:t>
+      </w:r>
+      <w:r>
+        <w:t xml:space="preserve"> section</w:t>
+      </w:r>
+      <w:r>
+        <w:t xml:space="preserve"> has a better classification than the other two.</w:t>
       </w:r>
     </w:p>
     <w:p/>
@@ -20571,13 +20587,58 @@
       <w:pPr>
         <w:pStyle w:val="Heading3"/>
       </w:pPr>
-      <w:bookmarkStart w:id="20" w:name="_Toc149999947"/>
-      <w:r>
-        <w:t>3.5.3 Audience Score</w:t>
+      <w:bookmarkStart w:id="20" w:name="_Toc150014241"/>
+      <w:r>
+        <w:t>4</w:t>
+      </w:r>
+      <w:r>
+        <w:t xml:space="preserve">.3 </w:t>
+      </w:r>
+      <w:r>
+        <w:t>Audience Sentiment</w:t>
       </w:r>
       <w:bookmarkEnd w:id="20"/>
     </w:p>
-    <w:p/>
+    <w:p>
+      <w:r>
+        <w:tab/>
+        <w:t>Audience Sentiment has the lowest purity</w:t>
+      </w:r>
+      <w:r>
+        <w:t xml:space="preserve">, yet it’s at the same </w:t>
+      </w:r>
+      <w:r>
+        <w:t xml:space="preserve">metering level of </w:t>
+      </w:r>
+      <w:r>
+        <w:rPr>
+          <w:i/>
+          <w:iCs/>
+        </w:rPr>
+        <w:t>Audience Score</w:t>
+      </w:r>
+      <w:r>
+        <w:t xml:space="preserve">. The </w:t>
+      </w:r>
+      <w:r>
+        <w:t>two condition</w:t>
+      </w:r>
+      <w:r>
+        <w:t xml:space="preserve"> situations (negative and positive) both has quite high an entropy, meaning the dividing is indeed not </w:t>
+      </w:r>
+      <w:r>
+        <w:rPr>
+          <w:rFonts w:hint="eastAsia"/>
+        </w:rPr>
+        <w:t>ve</w:t>
+      </w:r>
+      <w:r>
+        <w:t>ry ideal.</w:t>
+      </w:r>
+      <w:r>
+        <w:t xml:space="preserve"> This indicates that the audience sentiment doesn’t quite match with the critics one.</w:t>
+      </w:r>
+    </w:p>
     <w:sectPr>
       <w:footerReference w:type="even" r:id="rId19"/>
       <w:footerReference w:type="default" r:id="rId20"/>
@@ -21864,7 +21925,7 @@
 </file>
 
 <file path=customXml/itemProps1.xml><?xml version="1.0" encoding="utf-8"?>
-<ds:datastoreItem xmlns:ds="http://schemas.openxmlformats.org/officeDocument/2006/customXml" ds:itemID="{FA00D1E4-A71F-BC44-B32A-A4481CA65457}">
+<ds:datastoreItem xmlns:ds="http://schemas.openxmlformats.org/officeDocument/2006/customXml" ds:itemID="{0CE7D69A-E57B-354B-9AF4-BD9C7E28B7BA}">
   <ds:schemaRefs>
     <ds:schemaRef ds:uri="http://schemas.openxmlformats.org/officeDocument/2006/bibliography"/>
   </ds:schemaRefs>

</xml_diff>

<commit_message>
:+1: Update word file
</commit_message>
<xml_diff>
--- a/CISC3014_Project.docx
+++ b/CISC3014_Project.docx
@@ -207,14 +207,49 @@
                 <w:b/>
                 <w:bCs/>
               </w:rPr>
-              <w:t>Movie Classification from Popular list</w:t>
+              <w:t xml:space="preserve">Evaluation on </w:t>
             </w:r>
             <w:r>
               <w:rPr>
                 <w:b/>
                 <w:bCs/>
               </w:rPr>
-              <w:t xml:space="preserve"> of </w:t>
+              <w:t xml:space="preserve">Movie Classification </w:t>
+            </w:r>
+            <w:r>
+              <w:rPr>
+                <w:b/>
+                <w:bCs/>
+              </w:rPr>
+              <w:t>of</w:t>
+            </w:r>
+            <w:r>
+              <w:rPr>
+                <w:b/>
+                <w:bCs/>
+              </w:rPr>
+              <w:t xml:space="preserve"> Popular list</w:t>
+            </w:r>
+            <w:r>
+              <w:rPr>
+                <w:b/>
+                <w:bCs/>
+              </w:rPr>
+              <w:t xml:space="preserve"> </w:t>
+            </w:r>
+            <w:r>
+              <w:rPr>
+                <w:b/>
+                <w:bCs/>
+              </w:rPr>
+              <w:t>from</w:t>
+            </w:r>
+            <w:r>
+              <w:rPr>
+                <w:b/>
+                <w:bCs/>
+              </w:rPr>
+              <w:t xml:space="preserve"> </w:t>
             </w:r>
             <w:r>
               <w:rPr>
@@ -366,7 +401,7 @@
         </w:rPr>
         <w:fldChar w:fldCharType="separate"/>
       </w:r>
-      <w:hyperlink w:anchor="_Toc150014221" w:history="1">
+      <w:hyperlink w:anchor="_Toc150014606" w:history="1">
         <w:r>
           <w:rPr>
             <w:rStyle w:val="Hyperlink"/>
@@ -393,7 +428,7 @@
             <w:noProof/>
             <w:webHidden/>
           </w:rPr>
-          <w:instrText xml:space="preserve"> PAGEREF _Toc150014221 \h </w:instrText>
+          <w:instrText xml:space="preserve"> PAGEREF _Toc150014606 \h </w:instrText>
         </w:r>
         <w:r>
           <w:rPr>
@@ -434,14 +469,14 @@
           <w:noProof/>
         </w:rPr>
       </w:pPr>
-      <w:hyperlink w:anchor="_Toc150014222" w:history="1">
+      <w:hyperlink w:anchor="_Toc150014607" w:history="1">
         <w:r>
           <w:rPr>
             <w:rStyle w:val="Hyperlink"/>
             <w:noProof/>
             <w:lang w:val="en-US"/>
           </w:rPr>
-          <w:t>2. Crawler</w:t>
+          <w:t>2. Crawler Part</w:t>
         </w:r>
         <w:r>
           <w:rPr>
@@ -462,7 +497,7 @@
             <w:noProof/>
             <w:webHidden/>
           </w:rPr>
-          <w:instrText xml:space="preserve"> PAGEREF _Toc150014222 \h </w:instrText>
+          <w:instrText xml:space="preserve"> PAGEREF _Toc150014607 \h </w:instrText>
         </w:r>
         <w:r>
           <w:rPr>
@@ -504,7 +539,7 @@
           <w:noProof/>
         </w:rPr>
       </w:pPr>
-      <w:hyperlink w:anchor="_Toc150014223" w:history="1">
+      <w:hyperlink w:anchor="_Toc150014608" w:history="1">
         <w:r>
           <w:rPr>
             <w:rStyle w:val="Hyperlink"/>
@@ -532,7 +567,7 @@
             <w:noProof/>
             <w:webHidden/>
           </w:rPr>
-          <w:instrText xml:space="preserve"> PAGEREF _Toc150014223 \h </w:instrText>
+          <w:instrText xml:space="preserve"> PAGEREF _Toc150014608 \h </w:instrText>
         </w:r>
         <w:r>
           <w:rPr>
@@ -574,7 +609,7 @@
           <w:noProof/>
         </w:rPr>
       </w:pPr>
-      <w:hyperlink w:anchor="_Toc150014224" w:history="1">
+      <w:hyperlink w:anchor="_Toc150014609" w:history="1">
         <w:r>
           <w:rPr>
             <w:rStyle w:val="Hyperlink"/>
@@ -602,7 +637,7 @@
             <w:noProof/>
             <w:webHidden/>
           </w:rPr>
-          <w:instrText xml:space="preserve"> PAGEREF _Toc150014224 \h </w:instrText>
+          <w:instrText xml:space="preserve"> PAGEREF _Toc150014609 \h </w:instrText>
         </w:r>
         <w:r>
           <w:rPr>
@@ -644,7 +679,7 @@
           <w:noProof/>
         </w:rPr>
       </w:pPr>
-      <w:hyperlink w:anchor="_Toc150014225" w:history="1">
+      <w:hyperlink w:anchor="_Toc150014610" w:history="1">
         <w:r>
           <w:rPr>
             <w:rStyle w:val="Hyperlink"/>
@@ -672,7 +707,7 @@
             <w:noProof/>
             <w:webHidden/>
           </w:rPr>
-          <w:instrText xml:space="preserve"> PAGEREF _Toc150014225 \h </w:instrText>
+          <w:instrText xml:space="preserve"> PAGEREF _Toc150014610 \h </w:instrText>
         </w:r>
         <w:r>
           <w:rPr>
@@ -714,7 +749,7 @@
           <w:noProof/>
         </w:rPr>
       </w:pPr>
-      <w:hyperlink w:anchor="_Toc150014226" w:history="1">
+      <w:hyperlink w:anchor="_Toc150014611" w:history="1">
         <w:r>
           <w:rPr>
             <w:rStyle w:val="Hyperlink"/>
@@ -741,7 +776,7 @@
             <w:noProof/>
             <w:webHidden/>
           </w:rPr>
-          <w:instrText xml:space="preserve"> PAGEREF _Toc150014226 \h </w:instrText>
+          <w:instrText xml:space="preserve"> PAGEREF _Toc150014611 \h </w:instrText>
         </w:r>
         <w:r>
           <w:rPr>
@@ -783,7 +818,7 @@
           <w:noProof/>
         </w:rPr>
       </w:pPr>
-      <w:hyperlink w:anchor="_Toc150014227" w:history="1">
+      <w:hyperlink w:anchor="_Toc150014612" w:history="1">
         <w:r>
           <w:rPr>
             <w:rStyle w:val="Hyperlink"/>
@@ -810,7 +845,7 @@
             <w:noProof/>
             <w:webHidden/>
           </w:rPr>
-          <w:instrText xml:space="preserve"> PAGEREF _Toc150014227 \h </w:instrText>
+          <w:instrText xml:space="preserve"> PAGEREF _Toc150014612 \h </w:instrText>
         </w:r>
         <w:r>
           <w:rPr>
@@ -851,7 +886,7 @@
           <w:noProof/>
         </w:rPr>
       </w:pPr>
-      <w:hyperlink w:anchor="_Toc150014228" w:history="1">
+      <w:hyperlink w:anchor="_Toc150014613" w:history="1">
         <w:r>
           <w:rPr>
             <w:rStyle w:val="Hyperlink"/>
@@ -878,7 +913,7 @@
             <w:noProof/>
             <w:webHidden/>
           </w:rPr>
-          <w:instrText xml:space="preserve"> PAGEREF _Toc150014228 \h </w:instrText>
+          <w:instrText xml:space="preserve"> PAGEREF _Toc150014613 \h </w:instrText>
         </w:r>
         <w:r>
           <w:rPr>
@@ -920,7 +955,7 @@
           <w:noProof/>
         </w:rPr>
       </w:pPr>
-      <w:hyperlink w:anchor="_Toc150014229" w:history="1">
+      <w:hyperlink w:anchor="_Toc150014614" w:history="1">
         <w:r>
           <w:rPr>
             <w:rStyle w:val="Hyperlink"/>
@@ -947,7 +982,7 @@
             <w:noProof/>
             <w:webHidden/>
           </w:rPr>
-          <w:instrText xml:space="preserve"> PAGEREF _Toc150014229 \h </w:instrText>
+          <w:instrText xml:space="preserve"> PAGEREF _Toc150014614 \h </w:instrText>
         </w:r>
         <w:r>
           <w:rPr>
@@ -989,7 +1024,7 @@
           <w:noProof/>
         </w:rPr>
       </w:pPr>
-      <w:hyperlink w:anchor="_Toc150014230" w:history="1">
+      <w:hyperlink w:anchor="_Toc150014615" w:history="1">
         <w:r>
           <w:rPr>
             <w:rStyle w:val="Hyperlink"/>
@@ -1032,7 +1067,7 @@
             <w:noProof/>
             <w:webHidden/>
           </w:rPr>
-          <w:instrText xml:space="preserve"> PAGEREF _Toc150014230 \h </w:instrText>
+          <w:instrText xml:space="preserve"> PAGEREF _Toc150014615 \h </w:instrText>
         </w:r>
         <w:r>
           <w:rPr>
@@ -1074,7 +1109,7 @@
           <w:noProof/>
         </w:rPr>
       </w:pPr>
-      <w:hyperlink w:anchor="_Toc150014231" w:history="1">
+      <w:hyperlink w:anchor="_Toc150014616" w:history="1">
         <w:r>
           <w:rPr>
             <w:rStyle w:val="Hyperlink"/>
@@ -1117,7 +1152,7 @@
             <w:noProof/>
             <w:webHidden/>
           </w:rPr>
-          <w:instrText xml:space="preserve"> PAGEREF _Toc150014231 \h </w:instrText>
+          <w:instrText xml:space="preserve"> PAGEREF _Toc150014616 \h </w:instrText>
         </w:r>
         <w:r>
           <w:rPr>
@@ -1159,7 +1194,7 @@
           <w:noProof/>
         </w:rPr>
       </w:pPr>
-      <w:hyperlink w:anchor="_Toc150014232" w:history="1">
+      <w:hyperlink w:anchor="_Toc150014617" w:history="1">
         <w:r>
           <w:rPr>
             <w:rStyle w:val="Hyperlink"/>
@@ -1202,7 +1237,7 @@
             <w:noProof/>
             <w:webHidden/>
           </w:rPr>
-          <w:instrText xml:space="preserve"> PAGEREF _Toc150014232 \h </w:instrText>
+          <w:instrText xml:space="preserve"> PAGEREF _Toc150014617 \h </w:instrText>
         </w:r>
         <w:r>
           <w:rPr>
@@ -1244,7 +1279,7 @@
           <w:noProof/>
         </w:rPr>
       </w:pPr>
-      <w:hyperlink w:anchor="_Toc150014233" w:history="1">
+      <w:hyperlink w:anchor="_Toc150014618" w:history="1">
         <w:r>
           <w:rPr>
             <w:rStyle w:val="Hyperlink"/>
@@ -1271,7 +1306,7 @@
             <w:noProof/>
             <w:webHidden/>
           </w:rPr>
-          <w:instrText xml:space="preserve"> PAGEREF _Toc150014233 \h </w:instrText>
+          <w:instrText xml:space="preserve"> PAGEREF _Toc150014618 \h </w:instrText>
         </w:r>
         <w:r>
           <w:rPr>
@@ -1313,7 +1348,7 @@
           <w:noProof/>
         </w:rPr>
       </w:pPr>
-      <w:hyperlink w:anchor="_Toc150014234" w:history="1">
+      <w:hyperlink w:anchor="_Toc150014619" w:history="1">
         <w:r>
           <w:rPr>
             <w:rStyle w:val="Hyperlink"/>
@@ -1340,7 +1375,7 @@
             <w:noProof/>
             <w:webHidden/>
           </w:rPr>
-          <w:instrText xml:space="preserve"> PAGEREF _Toc150014234 \h </w:instrText>
+          <w:instrText xml:space="preserve"> PAGEREF _Toc150014619 \h </w:instrText>
         </w:r>
         <w:r>
           <w:rPr>
@@ -1382,7 +1417,7 @@
           <w:noProof/>
         </w:rPr>
       </w:pPr>
-      <w:hyperlink w:anchor="_Toc150014235" w:history="1">
+      <w:hyperlink w:anchor="_Toc150014620" w:history="1">
         <w:r>
           <w:rPr>
             <w:rStyle w:val="Hyperlink"/>
@@ -1409,7 +1444,7 @@
             <w:noProof/>
             <w:webHidden/>
           </w:rPr>
-          <w:instrText xml:space="preserve"> PAGEREF _Toc150014235 \h </w:instrText>
+          <w:instrText xml:space="preserve"> PAGEREF _Toc150014620 \h </w:instrText>
         </w:r>
         <w:r>
           <w:rPr>
@@ -1451,7 +1486,7 @@
           <w:noProof/>
         </w:rPr>
       </w:pPr>
-      <w:hyperlink w:anchor="_Toc150014236" w:history="1">
+      <w:hyperlink w:anchor="_Toc150014621" w:history="1">
         <w:r>
           <w:rPr>
             <w:rStyle w:val="Hyperlink"/>
@@ -1478,7 +1513,7 @@
             <w:noProof/>
             <w:webHidden/>
           </w:rPr>
-          <w:instrText xml:space="preserve"> PAGEREF _Toc150014236 \h </w:instrText>
+          <w:instrText xml:space="preserve"> PAGEREF _Toc150014621 \h </w:instrText>
         </w:r>
         <w:r>
           <w:rPr>
@@ -1520,7 +1555,7 @@
           <w:noProof/>
         </w:rPr>
       </w:pPr>
-      <w:hyperlink w:anchor="_Toc150014237" w:history="1">
+      <w:hyperlink w:anchor="_Toc150014622" w:history="1">
         <w:r>
           <w:rPr>
             <w:rStyle w:val="Hyperlink"/>
@@ -1547,7 +1582,7 @@
             <w:noProof/>
             <w:webHidden/>
           </w:rPr>
-          <w:instrText xml:space="preserve"> PAGEREF _Toc150014237 \h </w:instrText>
+          <w:instrText xml:space="preserve"> PAGEREF _Toc150014622 \h </w:instrText>
         </w:r>
         <w:r>
           <w:rPr>
@@ -1588,7 +1623,7 @@
           <w:noProof/>
         </w:rPr>
       </w:pPr>
-      <w:hyperlink w:anchor="_Toc150014238" w:history="1">
+      <w:hyperlink w:anchor="_Toc150014623" w:history="1">
         <w:r>
           <w:rPr>
             <w:rStyle w:val="Hyperlink"/>
@@ -1615,7 +1650,7 @@
             <w:noProof/>
             <w:webHidden/>
           </w:rPr>
-          <w:instrText xml:space="preserve"> PAGEREF _Toc150014238 \h </w:instrText>
+          <w:instrText xml:space="preserve"> PAGEREF _Toc150014623 \h </w:instrText>
         </w:r>
         <w:r>
           <w:rPr>
@@ -1657,7 +1692,7 @@
           <w:noProof/>
         </w:rPr>
       </w:pPr>
-      <w:hyperlink w:anchor="_Toc150014239" w:history="1">
+      <w:hyperlink w:anchor="_Toc150014624" w:history="1">
         <w:r>
           <w:rPr>
             <w:rStyle w:val="Hyperlink"/>
@@ -1684,7 +1719,7 @@
             <w:noProof/>
             <w:webHidden/>
           </w:rPr>
-          <w:instrText xml:space="preserve"> PAGEREF _Toc150014239 \h </w:instrText>
+          <w:instrText xml:space="preserve"> PAGEREF _Toc150014624 \h </w:instrText>
         </w:r>
         <w:r>
           <w:rPr>
@@ -1726,7 +1761,7 @@
           <w:noProof/>
         </w:rPr>
       </w:pPr>
-      <w:hyperlink w:anchor="_Toc150014240" w:history="1">
+      <w:hyperlink w:anchor="_Toc150014625" w:history="1">
         <w:r>
           <w:rPr>
             <w:rStyle w:val="Hyperlink"/>
@@ -1753,7 +1788,7 @@
             <w:noProof/>
             <w:webHidden/>
           </w:rPr>
-          <w:instrText xml:space="preserve"> PAGEREF _Toc150014240 \h </w:instrText>
+          <w:instrText xml:space="preserve"> PAGEREF _Toc150014625 \h </w:instrText>
         </w:r>
         <w:r>
           <w:rPr>
@@ -1795,7 +1830,7 @@
           <w:noProof/>
         </w:rPr>
       </w:pPr>
-      <w:hyperlink w:anchor="_Toc150014241" w:history="1">
+      <w:hyperlink w:anchor="_Toc150014626" w:history="1">
         <w:r>
           <w:rPr>
             <w:rStyle w:val="Hyperlink"/>
@@ -1822,7 +1857,7 @@
             <w:noProof/>
             <w:webHidden/>
           </w:rPr>
-          <w:instrText xml:space="preserve"> PAGEREF _Toc150014241 \h </w:instrText>
+          <w:instrText xml:space="preserve"> PAGEREF _Toc150014626 \h </w:instrText>
         </w:r>
         <w:r>
           <w:rPr>
@@ -1865,7 +1900,7 @@
       <w:pPr>
         <w:pStyle w:val="Heading1"/>
       </w:pPr>
-      <w:bookmarkStart w:id="0" w:name="_Toc150014221"/>
+      <w:bookmarkStart w:id="0" w:name="_Toc150014606"/>
       <w:r>
         <w:lastRenderedPageBreak/>
         <w:t xml:space="preserve">1. </w:t>
@@ -2066,7 +2101,21 @@
         <w:rPr>
           <w:lang w:val="en-US"/>
         </w:rPr>
-        <w:t xml:space="preserve">This project includes: Crawler, which helps us get tons of scoring data; and Classification, which gives great evaluation </w:t>
+        <w:t xml:space="preserve">This project </w:t>
+      </w:r>
+      <w:proofErr w:type="gramStart"/>
+      <w:r>
+        <w:rPr>
+          <w:lang w:val="en-US"/>
+        </w:rPr>
+        <w:t>includes:</w:t>
+      </w:r>
+      <w:proofErr w:type="gramEnd"/>
+      <w:r>
+        <w:rPr>
+          <w:lang w:val="en-US"/>
+        </w:rPr>
+        <w:t xml:space="preserve"> Crawler, which helps us get tons of scoring data; and Classification, which gives great evaluation </w:t>
       </w:r>
       <w:r>
         <w:rPr>
@@ -2094,7 +2143,7 @@
           <w:lang w:val="en-US"/>
         </w:rPr>
       </w:pPr>
-      <w:bookmarkStart w:id="1" w:name="_Toc150014222"/>
+      <w:bookmarkStart w:id="1" w:name="_Toc150014607"/>
       <w:r>
         <w:rPr>
           <w:lang w:val="en-US"/>
@@ -2106,6 +2155,12 @@
           <w:lang w:val="en-US"/>
         </w:rPr>
         <w:t>Crawler</w:t>
+      </w:r>
+      <w:r>
+        <w:rPr>
+          <w:lang w:val="en-US"/>
+        </w:rPr>
+        <w:t xml:space="preserve"> Part</w:t>
       </w:r>
       <w:bookmarkEnd w:id="1"/>
     </w:p>
@@ -2150,7 +2205,7 @@
           <w:lang w:val="en-US"/>
         </w:rPr>
       </w:pPr>
-      <w:bookmarkStart w:id="2" w:name="_Toc150014223"/>
+      <w:bookmarkStart w:id="2" w:name="_Toc150014608"/>
       <w:r>
         <w:rPr>
           <w:lang w:val="en-US"/>
@@ -2276,6 +2331,7 @@
         </w:rPr>
         <w:t xml:space="preserve"> item whose class is “flex-container”, storing it in the variable </w:t>
       </w:r>
+      <w:proofErr w:type="spellStart"/>
       <w:r>
         <w:rPr>
           <w:i/>
@@ -2284,6 +2340,7 @@
         </w:rPr>
         <w:t>movie_list</w:t>
       </w:r>
+      <w:proofErr w:type="spellEnd"/>
       <w:r>
         <w:rPr>
           <w:lang w:val="en-US"/>
@@ -2399,7 +2456,7 @@
           <w:lang w:val="en-US"/>
         </w:rPr>
       </w:pPr>
-      <w:bookmarkStart w:id="3" w:name="_Toc150014224"/>
+      <w:bookmarkStart w:id="3" w:name="_Toc150014609"/>
       <w:r>
         <w:rPr>
           <w:lang w:val="en-US"/>
@@ -2481,8 +2538,16 @@
         <w:rPr>
           <w:lang w:val="en-US"/>
         </w:rPr>
-        <w:t>movie item, we could easily extract it by xpath</w:t>
-      </w:r>
+        <w:t xml:space="preserve">movie item, we could easily extract it by </w:t>
+      </w:r>
+      <w:proofErr w:type="spellStart"/>
+      <w:r>
+        <w:rPr>
+          <w:lang w:val="en-US"/>
+        </w:rPr>
+        <w:t>xpath</w:t>
+      </w:r>
+      <w:proofErr w:type="spellEnd"/>
       <w:r>
         <w:rPr>
           <w:lang w:val="en-US"/>
@@ -2934,7 +2999,7 @@
           <w:lang w:val="en-US"/>
         </w:rPr>
       </w:pPr>
-      <w:bookmarkStart w:id="4" w:name="_Toc150014225"/>
+      <w:bookmarkStart w:id="4" w:name="_Toc150014610"/>
       <w:r>
         <w:rPr>
           <w:lang w:val="en-US"/>
@@ -3292,7 +3357,7 @@
       <w:pPr>
         <w:pStyle w:val="Heading2"/>
       </w:pPr>
-      <w:bookmarkStart w:id="5" w:name="_Toc150014226"/>
+      <w:bookmarkStart w:id="5" w:name="_Toc150014611"/>
       <w:r>
         <w:t>2.2 Store the analyzed data into an Excel file.</w:t>
       </w:r>
@@ -4512,7 +4577,7 @@
       <w:pPr>
         <w:pStyle w:val="Heading2"/>
       </w:pPr>
-      <w:bookmarkStart w:id="6" w:name="_Toc150014227"/>
+      <w:bookmarkStart w:id="6" w:name="_Toc150014612"/>
       <w:r>
         <w:lastRenderedPageBreak/>
         <w:t xml:space="preserve">2.3 </w:t>
@@ -4536,6 +4601,7 @@
         <w:t>.</w:t>
       </w:r>
     </w:p>
+    <w:p/>
     <w:tbl>
       <w:tblPr>
         <w:tblStyle w:val="TableGrid"/>
@@ -6211,6 +6277,14 @@
                 <w:szCs w:val="16"/>
               </w:rPr>
               <w:br/>
+            </w:r>
+            <w:r>
+              <w:rPr>
+                <w:color w:val="7A7E85"/>
+                <w:sz w:val="16"/>
+                <w:szCs w:val="16"/>
+              </w:rPr>
+              <w:lastRenderedPageBreak/>
               <w:t xml:space="preserve">            </w:t>
             </w:r>
             <w:r>
@@ -6276,14 +6350,6 @@
                 <w:szCs w:val="16"/>
               </w:rPr>
               <w:br/>
-            </w:r>
-            <w:r>
-              <w:rPr>
-                <w:color w:val="2AACB8"/>
-                <w:sz w:val="16"/>
-                <w:szCs w:val="16"/>
-              </w:rPr>
-              <w:lastRenderedPageBreak/>
               <w:t xml:space="preserve">            </w:t>
             </w:r>
             <w:r>
@@ -7647,7 +7713,7 @@
       <w:pPr>
         <w:pStyle w:val="Heading1"/>
       </w:pPr>
-      <w:bookmarkStart w:id="7" w:name="_Toc150014228"/>
+      <w:bookmarkStart w:id="7" w:name="_Toc150014613"/>
       <w:r>
         <w:t xml:space="preserve">3. </w:t>
       </w:r>
@@ -8932,7 +8998,7 @@
       <w:pPr>
         <w:pStyle w:val="Heading2"/>
       </w:pPr>
-      <w:bookmarkStart w:id="8" w:name="_Toc150014229"/>
+      <w:bookmarkStart w:id="8" w:name="_Toc150014614"/>
       <w:r>
         <w:t xml:space="preserve">3.1 </w:t>
       </w:r>
@@ -8958,7 +9024,7 @@
       <w:pPr>
         <w:pStyle w:val="Heading3"/>
       </w:pPr>
-      <w:bookmarkStart w:id="9" w:name="_Toc150014230"/>
+      <w:bookmarkStart w:id="9" w:name="_Toc150014615"/>
       <w:r>
         <w:t>3.1.</w:t>
       </w:r>
@@ -9453,7 +9519,7 @@
       <w:pPr>
         <w:pStyle w:val="Heading3"/>
       </w:pPr>
-      <w:bookmarkStart w:id="10" w:name="_Toc150014231"/>
+      <w:bookmarkStart w:id="10" w:name="_Toc150014616"/>
       <w:r>
         <w:t>3.1</w:t>
       </w:r>
@@ -10393,7 +10459,7 @@
       <w:pPr>
         <w:pStyle w:val="Heading3"/>
       </w:pPr>
-      <w:bookmarkStart w:id="11" w:name="_Toc150014232"/>
+      <w:bookmarkStart w:id="11" w:name="_Toc150014617"/>
       <w:r>
         <w:t xml:space="preserve">3.1.2 Define </w:t>
       </w:r>
@@ -11808,7 +11874,7 @@
       <w:pPr>
         <w:pStyle w:val="Heading2"/>
       </w:pPr>
-      <w:bookmarkStart w:id="12" w:name="_Toc150014233"/>
+      <w:bookmarkStart w:id="12" w:name="_Toc150014618"/>
       <w:r>
         <w:t>3</w:t>
       </w:r>
@@ -13369,7 +13435,7 @@
                 <w:sz w:val="18"/>
                 <w:szCs w:val="18"/>
               </w:rPr>
-              <w:t># Target positive</w:t>
+              <w:t xml:space="preserve"># Target </w:t>
             </w:r>
             <w:r>
               <w:rPr>
@@ -13377,7 +13443,8 @@
                 <w:sz w:val="18"/>
                 <w:szCs w:val="18"/>
               </w:rPr>
-              <w:br/>
+              <w:lastRenderedPageBreak/>
+              <w:t>positive</w:t>
             </w:r>
             <w:r>
               <w:rPr>
@@ -13393,7 +13460,7 @@
                 <w:sz w:val="18"/>
                 <w:szCs w:val="18"/>
               </w:rPr>
-              <w:lastRenderedPageBreak/>
+              <w:br/>
               <w:t># Entropy of each condition</w:t>
             </w:r>
             <w:r>
@@ -14579,6 +14646,14 @@
                 <w:szCs w:val="18"/>
               </w:rPr>
               <w:br/>
+            </w:r>
+            <w:r>
+              <w:rPr>
+                <w:color w:val="7A7E85"/>
+                <w:sz w:val="18"/>
+                <w:szCs w:val="18"/>
+              </w:rPr>
+              <w:lastRenderedPageBreak/>
               <w:t xml:space="preserve">    </w:t>
             </w:r>
             <w:r>
@@ -14612,14 +14687,6 @@
                 <w:szCs w:val="18"/>
               </w:rPr>
               <w:br/>
-            </w:r>
-            <w:r>
-              <w:rPr>
-                <w:color w:val="7A7E85"/>
-                <w:sz w:val="18"/>
-                <w:szCs w:val="18"/>
-              </w:rPr>
-              <w:lastRenderedPageBreak/>
               <w:t xml:space="preserve">    # Information gain</w:t>
             </w:r>
             <w:r>
@@ -15173,7 +15240,7 @@
       <w:pPr>
         <w:pStyle w:val="Heading2"/>
       </w:pPr>
-      <w:bookmarkStart w:id="13" w:name="_Toc150014234"/>
+      <w:bookmarkStart w:id="13" w:name="_Toc150014619"/>
       <w:r>
         <w:t>3.</w:t>
       </w:r>
@@ -15574,6 +15641,7 @@
     <w:p/>
     <w:p>
       <w:r>
+        <w:lastRenderedPageBreak/>
         <w:tab/>
       </w:r>
       <w:r>
@@ -15598,11 +15666,7 @@
         <w:t>.</w:t>
       </w:r>
       <w:r>
-        <w:t xml:space="preserve"> According to our experiment, when the </w:t>
-      </w:r>
-      <w:r>
-        <w:lastRenderedPageBreak/>
-        <w:t>degree of normal distribution based dividing is 0.4</w:t>
+        <w:t xml:space="preserve"> According to our experiment, when the degree of normal distribution based dividing is 0.4</w:t>
       </w:r>
       <w:r>
         <w:t xml:space="preserve"> and 0.5 for </w:t>
@@ -15801,7 +15865,16 @@
         <w:t>The only</w:t>
       </w:r>
       <w:r>
-        <w:t xml:space="preserve"> difference is, since there are three conditional values</w:t>
+        <w:t xml:space="preserve"> difference is</w:t>
+      </w:r>
+      <w:r>
+        <w:t xml:space="preserve"> that </w:t>
+      </w:r>
+      <w:r>
+        <w:t>there are three conditional values</w:t>
+      </w:r>
+      <w:r>
+        <w:t xml:space="preserve"> rather than two</w:t>
       </w:r>
       <w:r>
         <w:t>.</w:t>
@@ -16191,6 +16264,12 @@
     </w:tbl>
     <w:p/>
     <w:p>
+      <w:pPr>
+        <w:rPr>
+          <w:i/>
+          <w:iCs/>
+        </w:rPr>
+      </w:pPr>
       <w:r>
         <w:tab/>
         <w:t>Finally, the entropy part is</w:t>
@@ -16216,6 +16295,2055 @@
           <w:iCs/>
         </w:rPr>
         <w:t>numeric_analysis():</w:t>
+      </w:r>
+    </w:p>
+    <w:p/>
+    <w:tbl>
+      <w:tblPr>
+        <w:tblStyle w:val="TableGrid"/>
+        <w:tblW w:w="0" w:type="auto"/>
+        <w:tblLook w:val="04A0" w:firstRow="1" w:lastRow="0" w:firstColumn="1" w:lastColumn="0" w:noHBand="0" w:noVBand="1"/>
+      </w:tblPr>
+      <w:tblGrid>
+        <w:gridCol w:w="9350"/>
+      </w:tblGrid>
+      <w:tr>
+        <w:trPr>
+          <w:trHeight w:val="441"/>
+        </w:trPr>
+        <w:tc>
+          <w:tcPr>
+            <w:tcW w:w="9350" w:type="dxa"/>
+            <w:vAlign w:val="center"/>
+          </w:tcPr>
+          <w:p>
+            <w:pPr>
+              <w:rPr>
+                <w:b/>
+                <w:bCs/>
+                <w:i/>
+                <w:iCs/>
+              </w:rPr>
+            </w:pPr>
+            <w:r>
+              <w:rPr>
+                <w:b/>
+                <w:bCs/>
+                <w:i/>
+                <w:iCs/>
+              </w:rPr>
+              <w:t>__</w:t>
+            </w:r>
+            <w:r>
+              <w:rPr>
+                <w:b/>
+                <w:bCs/>
+                <w:i/>
+                <w:iCs/>
+              </w:rPr>
+              <w:t>classify</w:t>
+            </w:r>
+            <w:r>
+              <w:rPr>
+                <w:b/>
+                <w:bCs/>
+                <w:i/>
+                <w:iCs/>
+              </w:rPr>
+              <w:t>_movies__.py</w:t>
+            </w:r>
+          </w:p>
+        </w:tc>
+      </w:tr>
+      <w:tr>
+        <w:trPr>
+          <w:trHeight w:val="274"/>
+        </w:trPr>
+        <w:tc>
+          <w:tcPr>
+            <w:tcW w:w="9350" w:type="dxa"/>
+          </w:tcPr>
+          <w:p>
+            <w:pPr>
+              <w:pStyle w:val="HTMLPreformatted"/>
+              <w:shd w:val="clear" w:color="auto" w:fill="1E1F22"/>
+              <w:rPr>
+                <w:color w:val="BCBEC4"/>
+                <w:sz w:val="18"/>
+                <w:szCs w:val="18"/>
+              </w:rPr>
+            </w:pPr>
+            <w:r>
+              <w:rPr>
+                <w:color w:val="7A7E85"/>
+                <w:sz w:val="18"/>
+                <w:szCs w:val="18"/>
+              </w:rPr>
+              <w:t># Input numeric condition and binary target, output information gain</w:t>
+            </w:r>
+            <w:r>
+              <w:rPr>
+                <w:color w:val="7A7E85"/>
+                <w:sz w:val="18"/>
+                <w:szCs w:val="18"/>
+              </w:rPr>
+              <w:br/>
+            </w:r>
+            <w:r>
+              <w:rPr>
+                <w:color w:val="CF8E6D"/>
+                <w:sz w:val="18"/>
+                <w:szCs w:val="18"/>
+              </w:rPr>
+              <w:t xml:space="preserve">def </w:t>
+            </w:r>
+            <w:r>
+              <w:rPr>
+                <w:color w:val="56A8F5"/>
+                <w:sz w:val="18"/>
+                <w:szCs w:val="18"/>
+              </w:rPr>
+              <w:t>numeric_analysis</w:t>
+            </w:r>
+            <w:r>
+              <w:rPr>
+                <w:color w:val="BCBEC4"/>
+                <w:sz w:val="18"/>
+                <w:szCs w:val="18"/>
+              </w:rPr>
+              <w:t>(condition, target, cond_name=</w:t>
+            </w:r>
+            <w:r>
+              <w:rPr>
+                <w:color w:val="6AAB73"/>
+                <w:sz w:val="18"/>
+                <w:szCs w:val="18"/>
+              </w:rPr>
+              <w:t>"Numeric Analysis"</w:t>
+            </w:r>
+            <w:r>
+              <w:rPr>
+                <w:color w:val="BCBEC4"/>
+                <w:sz w:val="18"/>
+                <w:szCs w:val="18"/>
+              </w:rPr>
+              <w:t>, method=</w:t>
+            </w:r>
+            <w:r>
+              <w:rPr>
+                <w:color w:val="6AAB73"/>
+                <w:sz w:val="18"/>
+                <w:szCs w:val="18"/>
+              </w:rPr>
+              <w:t>"normal_dist"</w:t>
+            </w:r>
+            <w:r>
+              <w:rPr>
+                <w:color w:val="BCBEC4"/>
+                <w:sz w:val="18"/>
+                <w:szCs w:val="18"/>
+              </w:rPr>
+              <w:t>, degree=</w:t>
+            </w:r>
+            <w:r>
+              <w:rPr>
+                <w:color w:val="2AACB8"/>
+                <w:sz w:val="18"/>
+                <w:szCs w:val="18"/>
+              </w:rPr>
+              <w:t>0.4</w:t>
+            </w:r>
+            <w:r>
+              <w:rPr>
+                <w:color w:val="BCBEC4"/>
+                <w:sz w:val="18"/>
+                <w:szCs w:val="18"/>
+              </w:rPr>
+              <w:t>):</w:t>
+            </w:r>
+            <w:r>
+              <w:rPr>
+                <w:color w:val="BCBEC4"/>
+                <w:sz w:val="18"/>
+                <w:szCs w:val="18"/>
+              </w:rPr>
+              <w:br/>
+              <w:t xml:space="preserve">    </w:t>
+            </w:r>
+            <w:r>
+              <w:rPr>
+                <w:color w:val="7A7E85"/>
+                <w:sz w:val="18"/>
+                <w:szCs w:val="18"/>
+              </w:rPr>
+              <w:t># Defines left mean and right mean</w:t>
+            </w:r>
+            <w:r>
+              <w:rPr>
+                <w:color w:val="7A7E85"/>
+                <w:sz w:val="18"/>
+                <w:szCs w:val="18"/>
+              </w:rPr>
+              <w:br/>
+              <w:t xml:space="preserve">    </w:t>
+            </w:r>
+            <w:r>
+              <w:rPr>
+                <w:color w:val="BCBEC4"/>
+                <w:sz w:val="18"/>
+                <w:szCs w:val="18"/>
+              </w:rPr>
+              <w:t>mean_val = condition.mean()</w:t>
+            </w:r>
+            <w:r>
+              <w:rPr>
+                <w:color w:val="BCBEC4"/>
+                <w:sz w:val="18"/>
+                <w:szCs w:val="18"/>
+              </w:rPr>
+              <w:br/>
+              <w:t xml:space="preserve">    </w:t>
+            </w:r>
+            <w:r>
+              <w:rPr>
+                <w:color w:val="CF8E6D"/>
+                <w:sz w:val="18"/>
+                <w:szCs w:val="18"/>
+              </w:rPr>
+              <w:t xml:space="preserve">if </w:t>
+            </w:r>
+            <w:r>
+              <w:rPr>
+                <w:color w:val="BCBEC4"/>
+                <w:sz w:val="18"/>
+                <w:szCs w:val="18"/>
+              </w:rPr>
+              <w:t xml:space="preserve">method == </w:t>
+            </w:r>
+            <w:r>
+              <w:rPr>
+                <w:color w:val="6AAB73"/>
+                <w:sz w:val="18"/>
+                <w:szCs w:val="18"/>
+              </w:rPr>
+              <w:t>"normal_dist"</w:t>
+            </w:r>
+            <w:r>
+              <w:rPr>
+                <w:color w:val="BCBEC4"/>
+                <w:sz w:val="18"/>
+                <w:szCs w:val="18"/>
+              </w:rPr>
+              <w:t>:</w:t>
+            </w:r>
+            <w:r>
+              <w:rPr>
+                <w:color w:val="BCBEC4"/>
+                <w:sz w:val="18"/>
+                <w:szCs w:val="18"/>
+              </w:rPr>
+              <w:br/>
+            </w:r>
+            <w:r>
+              <w:rPr>
+                <w:color w:val="BCBEC4"/>
+                <w:sz w:val="18"/>
+                <w:szCs w:val="18"/>
+              </w:rPr>
+              <w:lastRenderedPageBreak/>
+              <w:t xml:space="preserve">        </w:t>
+            </w:r>
+            <w:r>
+              <w:rPr>
+                <w:color w:val="7A7E85"/>
+                <w:sz w:val="18"/>
+                <w:szCs w:val="18"/>
+              </w:rPr>
+              <w:t># Normal distribution</w:t>
+            </w:r>
+            <w:r>
+              <w:rPr>
+                <w:color w:val="7A7E85"/>
+                <w:sz w:val="18"/>
+                <w:szCs w:val="18"/>
+              </w:rPr>
+              <w:br/>
+              <w:t xml:space="preserve">        </w:t>
+            </w:r>
+            <w:r>
+              <w:rPr>
+                <w:color w:val="BCBEC4"/>
+                <w:sz w:val="18"/>
+                <w:szCs w:val="18"/>
+              </w:rPr>
+              <w:t>left_thresh = mean_val - degree * condition.std()</w:t>
+            </w:r>
+            <w:r>
+              <w:rPr>
+                <w:color w:val="BCBEC4"/>
+                <w:sz w:val="18"/>
+                <w:szCs w:val="18"/>
+              </w:rPr>
+              <w:br/>
+              <w:t xml:space="preserve">        right_thresh = mean_val + degree * condition.std()</w:t>
+            </w:r>
+            <w:r>
+              <w:rPr>
+                <w:color w:val="BCBEC4"/>
+                <w:sz w:val="18"/>
+                <w:szCs w:val="18"/>
+              </w:rPr>
+              <w:br/>
+              <w:t xml:space="preserve">    </w:t>
+            </w:r>
+            <w:r>
+              <w:rPr>
+                <w:color w:val="CF8E6D"/>
+                <w:sz w:val="18"/>
+                <w:szCs w:val="18"/>
+              </w:rPr>
+              <w:t>else</w:t>
+            </w:r>
+            <w:r>
+              <w:rPr>
+                <w:color w:val="BCBEC4"/>
+                <w:sz w:val="18"/>
+                <w:szCs w:val="18"/>
+              </w:rPr>
+              <w:t>:</w:t>
+            </w:r>
+            <w:r>
+              <w:rPr>
+                <w:color w:val="BCBEC4"/>
+                <w:sz w:val="18"/>
+                <w:szCs w:val="18"/>
+              </w:rPr>
+              <w:br/>
+              <w:t xml:space="preserve">        left_thresh = (condition.min() + mean_val) / </w:t>
+            </w:r>
+            <w:r>
+              <w:rPr>
+                <w:color w:val="2AACB8"/>
+                <w:sz w:val="18"/>
+                <w:szCs w:val="18"/>
+              </w:rPr>
+              <w:t>2</w:t>
+            </w:r>
+            <w:r>
+              <w:rPr>
+                <w:color w:val="2AACB8"/>
+                <w:sz w:val="18"/>
+                <w:szCs w:val="18"/>
+              </w:rPr>
+              <w:br/>
+              <w:t xml:space="preserve">        </w:t>
+            </w:r>
+            <w:r>
+              <w:rPr>
+                <w:color w:val="BCBEC4"/>
+                <w:sz w:val="18"/>
+                <w:szCs w:val="18"/>
+              </w:rPr>
+              <w:t xml:space="preserve">right_thresh = (condition.max() + mean_val) / </w:t>
+            </w:r>
+            <w:r>
+              <w:rPr>
+                <w:color w:val="2AACB8"/>
+                <w:sz w:val="18"/>
+                <w:szCs w:val="18"/>
+              </w:rPr>
+              <w:t>2</w:t>
+            </w:r>
+            <w:r>
+              <w:rPr>
+                <w:color w:val="2AACB8"/>
+                <w:sz w:val="18"/>
+                <w:szCs w:val="18"/>
+              </w:rPr>
+              <w:br/>
+            </w:r>
+            <w:r>
+              <w:rPr>
+                <w:color w:val="2AACB8"/>
+                <w:sz w:val="18"/>
+                <w:szCs w:val="18"/>
+              </w:rPr>
+              <w:br/>
+              <w:t xml:space="preserve">    </w:t>
+            </w:r>
+            <w:r>
+              <w:rPr>
+                <w:color w:val="7A7E85"/>
+                <w:sz w:val="18"/>
+                <w:szCs w:val="18"/>
+              </w:rPr>
+              <w:t># Categorize into 3 conditions: small, medium, and large</w:t>
+            </w:r>
+            <w:r>
+              <w:rPr>
+                <w:color w:val="7A7E85"/>
+                <w:sz w:val="18"/>
+                <w:szCs w:val="18"/>
+              </w:rPr>
+              <w:br/>
+              <w:t xml:space="preserve">    </w:t>
+            </w:r>
+            <w:r>
+              <w:rPr>
+                <w:color w:val="BCBEC4"/>
+                <w:sz w:val="18"/>
+                <w:szCs w:val="18"/>
+              </w:rPr>
+              <w:t xml:space="preserve">id_cond_small = []          </w:t>
+            </w:r>
+            <w:r>
+              <w:rPr>
+                <w:color w:val="7A7E85"/>
+                <w:sz w:val="18"/>
+                <w:szCs w:val="18"/>
+              </w:rPr>
+              <w:t># condition small</w:t>
+            </w:r>
+            <w:r>
+              <w:rPr>
+                <w:color w:val="7A7E85"/>
+                <w:sz w:val="18"/>
+                <w:szCs w:val="18"/>
+              </w:rPr>
+              <w:br/>
+              <w:t xml:space="preserve">    </w:t>
+            </w:r>
+            <w:r>
+              <w:rPr>
+                <w:color w:val="BCBEC4"/>
+                <w:sz w:val="18"/>
+                <w:szCs w:val="18"/>
+              </w:rPr>
+              <w:t xml:space="preserve">id_cond_medium = []         </w:t>
+            </w:r>
+            <w:r>
+              <w:rPr>
+                <w:color w:val="7A7E85"/>
+                <w:sz w:val="18"/>
+                <w:szCs w:val="18"/>
+              </w:rPr>
+              <w:t># condition medium</w:t>
+            </w:r>
+            <w:r>
+              <w:rPr>
+                <w:color w:val="7A7E85"/>
+                <w:sz w:val="18"/>
+                <w:szCs w:val="18"/>
+              </w:rPr>
+              <w:br/>
+              <w:t xml:space="preserve">    </w:t>
+            </w:r>
+            <w:r>
+              <w:rPr>
+                <w:color w:val="BCBEC4"/>
+                <w:sz w:val="18"/>
+                <w:szCs w:val="18"/>
+              </w:rPr>
+              <w:t xml:space="preserve">id_cond_large = []          </w:t>
+            </w:r>
+            <w:r>
+              <w:rPr>
+                <w:color w:val="7A7E85"/>
+                <w:sz w:val="18"/>
+                <w:szCs w:val="18"/>
+              </w:rPr>
+              <w:t># condition large</w:t>
+            </w:r>
+            <w:r>
+              <w:rPr>
+                <w:color w:val="7A7E85"/>
+                <w:sz w:val="18"/>
+                <w:szCs w:val="18"/>
+              </w:rPr>
+              <w:br/>
+            </w:r>
+            <w:r>
+              <w:rPr>
+                <w:color w:val="7A7E85"/>
+                <w:sz w:val="18"/>
+                <w:szCs w:val="18"/>
+              </w:rPr>
+              <w:br/>
+              <w:t xml:space="preserve">    </w:t>
+            </w:r>
+            <w:r>
+              <w:rPr>
+                <w:color w:val="CF8E6D"/>
+                <w:sz w:val="18"/>
+                <w:szCs w:val="18"/>
+              </w:rPr>
+              <w:t xml:space="preserve">for </w:t>
+            </w:r>
+            <w:r>
+              <w:rPr>
+                <w:color w:val="BCBEC4"/>
+                <w:sz w:val="18"/>
+                <w:szCs w:val="18"/>
+              </w:rPr>
+              <w:t xml:space="preserve">index, row </w:t>
+            </w:r>
+            <w:r>
+              <w:rPr>
+                <w:color w:val="CF8E6D"/>
+                <w:sz w:val="18"/>
+                <w:szCs w:val="18"/>
+              </w:rPr>
+              <w:t xml:space="preserve">in </w:t>
+            </w:r>
+            <w:r>
+              <w:rPr>
+                <w:color w:val="8888C6"/>
+                <w:sz w:val="18"/>
+                <w:szCs w:val="18"/>
+              </w:rPr>
+              <w:t>enumerate</w:t>
+            </w:r>
+            <w:r>
+              <w:rPr>
+                <w:color w:val="BCBEC4"/>
+                <w:sz w:val="18"/>
+                <w:szCs w:val="18"/>
+              </w:rPr>
+              <w:t>(condition):</w:t>
+            </w:r>
+            <w:r>
+              <w:rPr>
+                <w:color w:val="BCBEC4"/>
+                <w:sz w:val="18"/>
+                <w:szCs w:val="18"/>
+              </w:rPr>
+              <w:br/>
+              <w:t xml:space="preserve">        </w:t>
+            </w:r>
+            <w:r>
+              <w:rPr>
+                <w:color w:val="CF8E6D"/>
+                <w:sz w:val="18"/>
+                <w:szCs w:val="18"/>
+              </w:rPr>
+              <w:t xml:space="preserve">if </w:t>
+            </w:r>
+            <w:r>
+              <w:rPr>
+                <w:color w:val="BCBEC4"/>
+                <w:sz w:val="18"/>
+                <w:szCs w:val="18"/>
+              </w:rPr>
+              <w:t>row &lt; left_thresh:</w:t>
+            </w:r>
+            <w:r>
+              <w:rPr>
+                <w:color w:val="BCBEC4"/>
+                <w:sz w:val="18"/>
+                <w:szCs w:val="18"/>
+              </w:rPr>
+              <w:br/>
+              <w:t xml:space="preserve">            id_cond_small.append(index)</w:t>
+            </w:r>
+            <w:r>
+              <w:rPr>
+                <w:color w:val="BCBEC4"/>
+                <w:sz w:val="18"/>
+                <w:szCs w:val="18"/>
+              </w:rPr>
+              <w:br/>
+              <w:t xml:space="preserve">        </w:t>
+            </w:r>
+            <w:r>
+              <w:rPr>
+                <w:color w:val="CF8E6D"/>
+                <w:sz w:val="18"/>
+                <w:szCs w:val="18"/>
+              </w:rPr>
+              <w:t xml:space="preserve">elif </w:t>
+            </w:r>
+            <w:r>
+              <w:rPr>
+                <w:color w:val="BCBEC4"/>
+                <w:sz w:val="18"/>
+                <w:szCs w:val="18"/>
+              </w:rPr>
+              <w:t>row &gt; right_thresh:</w:t>
+            </w:r>
+            <w:r>
+              <w:rPr>
+                <w:color w:val="BCBEC4"/>
+                <w:sz w:val="18"/>
+                <w:szCs w:val="18"/>
+              </w:rPr>
+              <w:br/>
+              <w:t xml:space="preserve">            id_cond_large.append(index)</w:t>
+            </w:r>
+            <w:r>
+              <w:rPr>
+                <w:color w:val="BCBEC4"/>
+                <w:sz w:val="18"/>
+                <w:szCs w:val="18"/>
+              </w:rPr>
+              <w:br/>
+              <w:t xml:space="preserve">        </w:t>
+            </w:r>
+            <w:r>
+              <w:rPr>
+                <w:color w:val="CF8E6D"/>
+                <w:sz w:val="18"/>
+                <w:szCs w:val="18"/>
+              </w:rPr>
+              <w:t>else</w:t>
+            </w:r>
+            <w:r>
+              <w:rPr>
+                <w:color w:val="BCBEC4"/>
+                <w:sz w:val="18"/>
+                <w:szCs w:val="18"/>
+              </w:rPr>
+              <w:t>:</w:t>
+            </w:r>
+            <w:r>
+              <w:rPr>
+                <w:color w:val="BCBEC4"/>
+                <w:sz w:val="18"/>
+                <w:szCs w:val="18"/>
+              </w:rPr>
+              <w:br/>
+              <w:t xml:space="preserve">            id_cond_medium.append(index)</w:t>
+            </w:r>
+            <w:r>
+              <w:rPr>
+                <w:color w:val="BCBEC4"/>
+                <w:sz w:val="18"/>
+                <w:szCs w:val="18"/>
+              </w:rPr>
+              <w:br/>
+            </w:r>
+            <w:r>
+              <w:rPr>
+                <w:color w:val="BCBEC4"/>
+                <w:sz w:val="18"/>
+                <w:szCs w:val="18"/>
+              </w:rPr>
+              <w:br/>
+              <w:t xml:space="preserve">    </w:t>
+            </w:r>
+            <w:r>
+              <w:rPr>
+                <w:color w:val="7A7E85"/>
+                <w:sz w:val="18"/>
+                <w:szCs w:val="18"/>
+              </w:rPr>
+              <w:t># Negative and positive part of each conditions</w:t>
+            </w:r>
+            <w:r>
+              <w:rPr>
+                <w:color w:val="7A7E85"/>
+                <w:sz w:val="18"/>
+                <w:szCs w:val="18"/>
+              </w:rPr>
+              <w:br/>
+              <w:t xml:space="preserve">    </w:t>
+            </w:r>
+            <w:r>
+              <w:rPr>
+                <w:color w:val="BCBEC4"/>
+                <w:sz w:val="18"/>
+                <w:szCs w:val="18"/>
+              </w:rPr>
+              <w:t>[s_neg, s_pos] = count_within_condition(id_cond_small, target)</w:t>
+            </w:r>
+            <w:r>
+              <w:rPr>
+                <w:color w:val="BCBEC4"/>
+                <w:sz w:val="18"/>
+                <w:szCs w:val="18"/>
+              </w:rPr>
+              <w:br/>
+              <w:t xml:space="preserve">    [m_neg, m_pos] = count_within_condition(id_cond_medium, target)</w:t>
+            </w:r>
+            <w:r>
+              <w:rPr>
+                <w:color w:val="BCBEC4"/>
+                <w:sz w:val="18"/>
+                <w:szCs w:val="18"/>
+              </w:rPr>
+              <w:br/>
+              <w:t xml:space="preserve">    [l_neg, l_pos] = count_within_condition(id_cond_large, target)</w:t>
+            </w:r>
+            <w:r>
+              <w:rPr>
+                <w:color w:val="BCBEC4"/>
+                <w:sz w:val="18"/>
+                <w:szCs w:val="18"/>
+              </w:rPr>
+              <w:br/>
+            </w:r>
+            <w:r>
+              <w:rPr>
+                <w:color w:val="BCBEC4"/>
+                <w:sz w:val="18"/>
+                <w:szCs w:val="18"/>
+              </w:rPr>
+              <w:br/>
+              <w:t xml:space="preserve">    </w:t>
+            </w:r>
+            <w:r>
+              <w:rPr>
+                <w:color w:val="7A7E85"/>
+                <w:sz w:val="18"/>
+                <w:szCs w:val="18"/>
+              </w:rPr>
+              <w:t># Compute Entropy</w:t>
+            </w:r>
+            <w:r>
+              <w:rPr>
+                <w:color w:val="7A7E85"/>
+                <w:sz w:val="18"/>
+                <w:szCs w:val="18"/>
+              </w:rPr>
+              <w:br/>
+              <w:t xml:space="preserve">    # Compute number of target neg &amp; pos</w:t>
+            </w:r>
+            <w:r>
+              <w:rPr>
+                <w:color w:val="7A7E85"/>
+                <w:sz w:val="18"/>
+                <w:szCs w:val="18"/>
+              </w:rPr>
+              <w:br/>
+              <w:t xml:space="preserve">    </w:t>
+            </w:r>
+            <w:r>
+              <w:rPr>
+                <w:color w:val="BCBEC4"/>
+                <w:sz w:val="18"/>
+                <w:szCs w:val="18"/>
+              </w:rPr>
+              <w:t xml:space="preserve">num_targ_neg = </w:t>
+            </w:r>
+            <w:r>
+              <w:rPr>
+                <w:color w:val="2AACB8"/>
+                <w:sz w:val="18"/>
+                <w:szCs w:val="18"/>
+              </w:rPr>
+              <w:t>0</w:t>
+            </w:r>
+            <w:r>
+              <w:rPr>
+                <w:color w:val="2AACB8"/>
+                <w:sz w:val="18"/>
+                <w:szCs w:val="18"/>
+              </w:rPr>
+              <w:br/>
+              <w:t xml:space="preserve">    </w:t>
+            </w:r>
+            <w:r>
+              <w:rPr>
+                <w:color w:val="BCBEC4"/>
+                <w:sz w:val="18"/>
+                <w:szCs w:val="18"/>
+              </w:rPr>
+              <w:t xml:space="preserve">num_targ_pos = </w:t>
+            </w:r>
+            <w:r>
+              <w:rPr>
+                <w:color w:val="2AACB8"/>
+                <w:sz w:val="18"/>
+                <w:szCs w:val="18"/>
+              </w:rPr>
+              <w:t>0</w:t>
+            </w:r>
+            <w:r>
+              <w:rPr>
+                <w:color w:val="2AACB8"/>
+                <w:sz w:val="18"/>
+                <w:szCs w:val="18"/>
+              </w:rPr>
+              <w:br/>
+              <w:t xml:space="preserve">    </w:t>
+            </w:r>
+            <w:r>
+              <w:rPr>
+                <w:color w:val="CF8E6D"/>
+                <w:sz w:val="18"/>
+                <w:szCs w:val="18"/>
+              </w:rPr>
+              <w:t xml:space="preserve">for </w:t>
+            </w:r>
+            <w:r>
+              <w:rPr>
+                <w:color w:val="BCBEC4"/>
+                <w:sz w:val="18"/>
+                <w:szCs w:val="18"/>
+              </w:rPr>
+              <w:t xml:space="preserve">target_value </w:t>
+            </w:r>
+            <w:r>
+              <w:rPr>
+                <w:color w:val="CF8E6D"/>
+                <w:sz w:val="18"/>
+                <w:szCs w:val="18"/>
+              </w:rPr>
+              <w:t xml:space="preserve">in </w:t>
+            </w:r>
+            <w:r>
+              <w:rPr>
+                <w:color w:val="BCBEC4"/>
+                <w:sz w:val="18"/>
+                <w:szCs w:val="18"/>
+              </w:rPr>
+              <w:t>target:</w:t>
+            </w:r>
+            <w:r>
+              <w:rPr>
+                <w:color w:val="BCBEC4"/>
+                <w:sz w:val="18"/>
+                <w:szCs w:val="18"/>
+              </w:rPr>
+              <w:br/>
+              <w:t xml:space="preserve">        </w:t>
+            </w:r>
+            <w:r>
+              <w:rPr>
+                <w:color w:val="CF8E6D"/>
+                <w:sz w:val="18"/>
+                <w:szCs w:val="18"/>
+              </w:rPr>
+              <w:t xml:space="preserve">if </w:t>
+            </w:r>
+            <w:r>
+              <w:rPr>
+                <w:color w:val="BCBEC4"/>
+                <w:sz w:val="18"/>
+                <w:szCs w:val="18"/>
+              </w:rPr>
+              <w:t xml:space="preserve">target_value == </w:t>
+            </w:r>
+            <w:r>
+              <w:rPr>
+                <w:color w:val="2AACB8"/>
+                <w:sz w:val="18"/>
+                <w:szCs w:val="18"/>
+              </w:rPr>
+              <w:t>0</w:t>
+            </w:r>
+            <w:r>
+              <w:rPr>
+                <w:color w:val="BCBEC4"/>
+                <w:sz w:val="18"/>
+                <w:szCs w:val="18"/>
+              </w:rPr>
+              <w:t>:</w:t>
+            </w:r>
+            <w:r>
+              <w:rPr>
+                <w:color w:val="BCBEC4"/>
+                <w:sz w:val="18"/>
+                <w:szCs w:val="18"/>
+              </w:rPr>
+              <w:br/>
+              <w:t xml:space="preserve">            num_targ_neg += </w:t>
+            </w:r>
+            <w:r>
+              <w:rPr>
+                <w:color w:val="2AACB8"/>
+                <w:sz w:val="18"/>
+                <w:szCs w:val="18"/>
+              </w:rPr>
+              <w:t>1</w:t>
+            </w:r>
+            <w:r>
+              <w:rPr>
+                <w:color w:val="2AACB8"/>
+                <w:sz w:val="18"/>
+                <w:szCs w:val="18"/>
+              </w:rPr>
+              <w:br/>
+              <w:t xml:space="preserve">        </w:t>
+            </w:r>
+            <w:r>
+              <w:rPr>
+                <w:color w:val="CF8E6D"/>
+                <w:sz w:val="18"/>
+                <w:szCs w:val="18"/>
+              </w:rPr>
+              <w:t>else</w:t>
+            </w:r>
+            <w:r>
+              <w:rPr>
+                <w:color w:val="BCBEC4"/>
+                <w:sz w:val="18"/>
+                <w:szCs w:val="18"/>
+              </w:rPr>
+              <w:t>:</w:t>
+            </w:r>
+            <w:r>
+              <w:rPr>
+                <w:color w:val="BCBEC4"/>
+                <w:sz w:val="18"/>
+                <w:szCs w:val="18"/>
+              </w:rPr>
+              <w:br/>
+              <w:t xml:space="preserve">            num_targ_pos += </w:t>
+            </w:r>
+            <w:r>
+              <w:rPr>
+                <w:color w:val="2AACB8"/>
+                <w:sz w:val="18"/>
+                <w:szCs w:val="18"/>
+              </w:rPr>
+              <w:t>1</w:t>
+            </w:r>
+            <w:r>
+              <w:rPr>
+                <w:color w:val="2AACB8"/>
+                <w:sz w:val="18"/>
+                <w:szCs w:val="18"/>
+              </w:rPr>
+              <w:br/>
+            </w:r>
+            <w:r>
+              <w:rPr>
+                <w:color w:val="2AACB8"/>
+                <w:sz w:val="18"/>
+                <w:szCs w:val="18"/>
+              </w:rPr>
+              <w:br/>
+              <w:t xml:space="preserve">    </w:t>
+            </w:r>
+            <w:r>
+              <w:rPr>
+                <w:color w:val="7A7E85"/>
+                <w:sz w:val="18"/>
+                <w:szCs w:val="18"/>
+              </w:rPr>
+              <w:t># Parent entropy</w:t>
+            </w:r>
+            <w:r>
+              <w:rPr>
+                <w:color w:val="7A7E85"/>
+                <w:sz w:val="18"/>
+                <w:szCs w:val="18"/>
+              </w:rPr>
+              <w:br/>
+              <w:t xml:space="preserve">    </w:t>
+            </w:r>
+            <w:r>
+              <w:rPr>
+                <w:color w:val="BCBEC4"/>
+                <w:sz w:val="18"/>
+                <w:szCs w:val="18"/>
+              </w:rPr>
+              <w:t>num_total = num_targ_neg + num_targ_pos</w:t>
+            </w:r>
+            <w:r>
+              <w:rPr>
+                <w:color w:val="BCBEC4"/>
+                <w:sz w:val="18"/>
+                <w:szCs w:val="18"/>
+              </w:rPr>
+              <w:br/>
+              <w:t xml:space="preserve">    e_parent = get_entropy(num_targ_neg, num_targ_pos)</w:t>
+            </w:r>
+            <w:r>
+              <w:rPr>
+                <w:color w:val="BCBEC4"/>
+                <w:sz w:val="18"/>
+                <w:szCs w:val="18"/>
+              </w:rPr>
+              <w:br/>
+            </w:r>
+            <w:r>
+              <w:rPr>
+                <w:color w:val="BCBEC4"/>
+                <w:sz w:val="18"/>
+                <w:szCs w:val="18"/>
+              </w:rPr>
+              <w:br/>
+              <w:t xml:space="preserve">    </w:t>
+            </w:r>
+            <w:r>
+              <w:rPr>
+                <w:color w:val="7A7E85"/>
+                <w:sz w:val="18"/>
+                <w:szCs w:val="18"/>
+              </w:rPr>
+              <w:t># Child entropy</w:t>
+            </w:r>
+            <w:r>
+              <w:rPr>
+                <w:color w:val="7A7E85"/>
+                <w:sz w:val="18"/>
+                <w:szCs w:val="18"/>
+              </w:rPr>
+              <w:br/>
+              <w:t xml:space="preserve">    # Number of instances in each condition</w:t>
+            </w:r>
+            <w:r>
+              <w:rPr>
+                <w:color w:val="7A7E85"/>
+                <w:sz w:val="18"/>
+                <w:szCs w:val="18"/>
+              </w:rPr>
+              <w:br/>
+              <w:t xml:space="preserve">    </w:t>
+            </w:r>
+            <w:r>
+              <w:rPr>
+                <w:color w:val="BCBEC4"/>
+                <w:sz w:val="18"/>
+                <w:szCs w:val="18"/>
+              </w:rPr>
+              <w:t xml:space="preserve">num_cond_small = </w:t>
+            </w:r>
+            <w:r>
+              <w:rPr>
+                <w:color w:val="8888C6"/>
+                <w:sz w:val="18"/>
+                <w:szCs w:val="18"/>
+              </w:rPr>
+              <w:t>len</w:t>
+            </w:r>
+            <w:r>
+              <w:rPr>
+                <w:color w:val="BCBEC4"/>
+                <w:sz w:val="18"/>
+                <w:szCs w:val="18"/>
+              </w:rPr>
+              <w:t>(id_cond_small)</w:t>
+            </w:r>
+            <w:r>
+              <w:rPr>
+                <w:color w:val="BCBEC4"/>
+                <w:sz w:val="18"/>
+                <w:szCs w:val="18"/>
+              </w:rPr>
+              <w:br/>
+              <w:t xml:space="preserve">    num_cond_medium = </w:t>
+            </w:r>
+            <w:r>
+              <w:rPr>
+                <w:color w:val="8888C6"/>
+                <w:sz w:val="18"/>
+                <w:szCs w:val="18"/>
+              </w:rPr>
+              <w:t>len</w:t>
+            </w:r>
+            <w:r>
+              <w:rPr>
+                <w:color w:val="BCBEC4"/>
+                <w:sz w:val="18"/>
+                <w:szCs w:val="18"/>
+              </w:rPr>
+              <w:t>(id_cond_medium)</w:t>
+            </w:r>
+            <w:r>
+              <w:rPr>
+                <w:color w:val="BCBEC4"/>
+                <w:sz w:val="18"/>
+                <w:szCs w:val="18"/>
+              </w:rPr>
+              <w:br/>
+              <w:t xml:space="preserve">    num_cond_large = </w:t>
+            </w:r>
+            <w:r>
+              <w:rPr>
+                <w:color w:val="8888C6"/>
+                <w:sz w:val="18"/>
+                <w:szCs w:val="18"/>
+              </w:rPr>
+              <w:t>len</w:t>
+            </w:r>
+            <w:r>
+              <w:rPr>
+                <w:color w:val="BCBEC4"/>
+                <w:sz w:val="18"/>
+                <w:szCs w:val="18"/>
+              </w:rPr>
+              <w:t>(id_cond_large)</w:t>
+            </w:r>
+            <w:r>
+              <w:rPr>
+                <w:color w:val="BCBEC4"/>
+                <w:sz w:val="18"/>
+                <w:szCs w:val="18"/>
+              </w:rPr>
+              <w:br/>
+            </w:r>
+            <w:r>
+              <w:rPr>
+                <w:color w:val="BCBEC4"/>
+                <w:sz w:val="18"/>
+                <w:szCs w:val="18"/>
+              </w:rPr>
+              <w:br/>
+              <w:t xml:space="preserve">    </w:t>
+            </w:r>
+            <w:r>
+              <w:rPr>
+                <w:color w:val="7A7E85"/>
+                <w:sz w:val="18"/>
+                <w:szCs w:val="18"/>
+              </w:rPr>
+              <w:t># Weights of each condition</w:t>
+            </w:r>
+            <w:r>
+              <w:rPr>
+                <w:color w:val="7A7E85"/>
+                <w:sz w:val="18"/>
+                <w:szCs w:val="18"/>
+              </w:rPr>
+              <w:br/>
+              <w:t xml:space="preserve">    </w:t>
+            </w:r>
+            <w:r>
+              <w:rPr>
+                <w:color w:val="BCBEC4"/>
+                <w:sz w:val="18"/>
+                <w:szCs w:val="18"/>
+              </w:rPr>
+              <w:t xml:space="preserve">cond_small_ratio = num_cond_small / num_total </w:t>
+            </w:r>
+            <w:r>
+              <w:rPr>
+                <w:color w:val="CF8E6D"/>
+                <w:sz w:val="18"/>
+                <w:szCs w:val="18"/>
+              </w:rPr>
+              <w:t xml:space="preserve">if </w:t>
+            </w:r>
+            <w:r>
+              <w:rPr>
+                <w:color w:val="BCBEC4"/>
+                <w:sz w:val="18"/>
+                <w:szCs w:val="18"/>
+              </w:rPr>
+              <w:t xml:space="preserve">num_total != </w:t>
+            </w:r>
+            <w:r>
+              <w:rPr>
+                <w:color w:val="2AACB8"/>
+                <w:sz w:val="18"/>
+                <w:szCs w:val="18"/>
+              </w:rPr>
+              <w:t xml:space="preserve">0 </w:t>
+            </w:r>
+            <w:r>
+              <w:rPr>
+                <w:color w:val="CF8E6D"/>
+                <w:sz w:val="18"/>
+                <w:szCs w:val="18"/>
+              </w:rPr>
+              <w:t xml:space="preserve">else </w:t>
+            </w:r>
+            <w:r>
+              <w:rPr>
+                <w:color w:val="2AACB8"/>
+                <w:sz w:val="18"/>
+                <w:szCs w:val="18"/>
+              </w:rPr>
+              <w:t>0</w:t>
+            </w:r>
+            <w:r>
+              <w:rPr>
+                <w:color w:val="2AACB8"/>
+                <w:sz w:val="18"/>
+                <w:szCs w:val="18"/>
+              </w:rPr>
+              <w:br/>
+              <w:t xml:space="preserve">    </w:t>
+            </w:r>
+            <w:r>
+              <w:rPr>
+                <w:color w:val="BCBEC4"/>
+                <w:sz w:val="18"/>
+                <w:szCs w:val="18"/>
+              </w:rPr>
+              <w:t xml:space="preserve">cond_medium_ratio = num_cond_medium / num_total </w:t>
+            </w:r>
+            <w:r>
+              <w:rPr>
+                <w:color w:val="CF8E6D"/>
+                <w:sz w:val="18"/>
+                <w:szCs w:val="18"/>
+              </w:rPr>
+              <w:t xml:space="preserve">if </w:t>
+            </w:r>
+            <w:r>
+              <w:rPr>
+                <w:color w:val="BCBEC4"/>
+                <w:sz w:val="18"/>
+                <w:szCs w:val="18"/>
+              </w:rPr>
+              <w:t xml:space="preserve">num_total != </w:t>
+            </w:r>
+            <w:r>
+              <w:rPr>
+                <w:color w:val="2AACB8"/>
+                <w:sz w:val="18"/>
+                <w:szCs w:val="18"/>
+              </w:rPr>
+              <w:t xml:space="preserve">0 </w:t>
+            </w:r>
+            <w:r>
+              <w:rPr>
+                <w:color w:val="CF8E6D"/>
+                <w:sz w:val="18"/>
+                <w:szCs w:val="18"/>
+              </w:rPr>
+              <w:t xml:space="preserve">else </w:t>
+            </w:r>
+            <w:r>
+              <w:rPr>
+                <w:color w:val="2AACB8"/>
+                <w:sz w:val="18"/>
+                <w:szCs w:val="18"/>
+              </w:rPr>
+              <w:t>0</w:t>
+            </w:r>
+            <w:r>
+              <w:rPr>
+                <w:color w:val="2AACB8"/>
+                <w:sz w:val="18"/>
+                <w:szCs w:val="18"/>
+              </w:rPr>
+              <w:br/>
+              <w:t xml:space="preserve">    </w:t>
+            </w:r>
+            <w:r>
+              <w:rPr>
+                <w:color w:val="BCBEC4"/>
+                <w:sz w:val="18"/>
+                <w:szCs w:val="18"/>
+              </w:rPr>
+              <w:t xml:space="preserve">cond_large_ratio = num_cond_large / num_total </w:t>
+            </w:r>
+            <w:r>
+              <w:rPr>
+                <w:color w:val="CF8E6D"/>
+                <w:sz w:val="18"/>
+                <w:szCs w:val="18"/>
+              </w:rPr>
+              <w:t xml:space="preserve">if </w:t>
+            </w:r>
+            <w:r>
+              <w:rPr>
+                <w:color w:val="BCBEC4"/>
+                <w:sz w:val="18"/>
+                <w:szCs w:val="18"/>
+              </w:rPr>
+              <w:t xml:space="preserve">num_total != </w:t>
+            </w:r>
+            <w:r>
+              <w:rPr>
+                <w:color w:val="2AACB8"/>
+                <w:sz w:val="18"/>
+                <w:szCs w:val="18"/>
+              </w:rPr>
+              <w:t xml:space="preserve">0 </w:t>
+            </w:r>
+            <w:r>
+              <w:rPr>
+                <w:color w:val="CF8E6D"/>
+                <w:sz w:val="18"/>
+                <w:szCs w:val="18"/>
+              </w:rPr>
+              <w:t xml:space="preserve">else </w:t>
+            </w:r>
+            <w:r>
+              <w:rPr>
+                <w:color w:val="2AACB8"/>
+                <w:sz w:val="18"/>
+                <w:szCs w:val="18"/>
+              </w:rPr>
+              <w:t>0</w:t>
+            </w:r>
+            <w:r>
+              <w:rPr>
+                <w:color w:val="2AACB8"/>
+                <w:sz w:val="18"/>
+                <w:szCs w:val="18"/>
+              </w:rPr>
+              <w:br/>
+            </w:r>
+            <w:r>
+              <w:rPr>
+                <w:color w:val="2AACB8"/>
+                <w:sz w:val="18"/>
+                <w:szCs w:val="18"/>
+              </w:rPr>
+              <w:br/>
+              <w:t xml:space="preserve">    </w:t>
+            </w:r>
+            <w:r>
+              <w:rPr>
+                <w:color w:val="7A7E85"/>
+                <w:sz w:val="18"/>
+                <w:szCs w:val="18"/>
+              </w:rPr>
+              <w:t># Entropy of each condition</w:t>
+            </w:r>
+            <w:r>
+              <w:rPr>
+                <w:color w:val="7A7E85"/>
+                <w:sz w:val="18"/>
+                <w:szCs w:val="18"/>
+              </w:rPr>
+              <w:br/>
+              <w:t xml:space="preserve">    </w:t>
+            </w:r>
+            <w:r>
+              <w:rPr>
+                <w:color w:val="BCBEC4"/>
+                <w:sz w:val="18"/>
+                <w:szCs w:val="18"/>
+              </w:rPr>
+              <w:t>e_small = get_entropy(s_neg, s_pos)</w:t>
+            </w:r>
+            <w:r>
+              <w:rPr>
+                <w:color w:val="BCBEC4"/>
+                <w:sz w:val="18"/>
+                <w:szCs w:val="18"/>
+              </w:rPr>
+              <w:br/>
+              <w:t xml:space="preserve">    e_medium = get_entropy(m_neg, m_pos)</w:t>
+            </w:r>
+            <w:r>
+              <w:rPr>
+                <w:color w:val="BCBEC4"/>
+                <w:sz w:val="18"/>
+                <w:szCs w:val="18"/>
+              </w:rPr>
+              <w:br/>
+              <w:t xml:space="preserve">    e_large = get_entropy(l_neg, l_pos)</w:t>
+            </w:r>
+            <w:r>
+              <w:rPr>
+                <w:color w:val="BCBEC4"/>
+                <w:sz w:val="18"/>
+                <w:szCs w:val="18"/>
+              </w:rPr>
+              <w:br/>
+            </w:r>
+            <w:r>
+              <w:rPr>
+                <w:color w:val="BCBEC4"/>
+                <w:sz w:val="18"/>
+                <w:szCs w:val="18"/>
+              </w:rPr>
+              <w:br/>
+              <w:t xml:space="preserve">    </w:t>
+            </w:r>
+            <w:r>
+              <w:rPr>
+                <w:color w:val="7A7E85"/>
+                <w:sz w:val="18"/>
+                <w:szCs w:val="18"/>
+              </w:rPr>
+              <w:t># Information gain</w:t>
+            </w:r>
+            <w:r>
+              <w:rPr>
+                <w:color w:val="7A7E85"/>
+                <w:sz w:val="18"/>
+                <w:szCs w:val="18"/>
+              </w:rPr>
+              <w:br/>
+              <w:t xml:space="preserve">    </w:t>
+            </w:r>
+            <w:r>
+              <w:rPr>
+                <w:color w:val="BCBEC4"/>
+                <w:sz w:val="18"/>
+                <w:szCs w:val="18"/>
+              </w:rPr>
+              <w:t>info_gain = e_parent - (</w:t>
+            </w:r>
+            <w:r>
+              <w:rPr>
+                <w:color w:val="BCBEC4"/>
+                <w:sz w:val="18"/>
+                <w:szCs w:val="18"/>
+              </w:rPr>
+              <w:br/>
+              <w:t xml:space="preserve">            cond_small_ratio * e_small +</w:t>
+            </w:r>
+            <w:r>
+              <w:rPr>
+                <w:color w:val="BCBEC4"/>
+                <w:sz w:val="18"/>
+                <w:szCs w:val="18"/>
+              </w:rPr>
+              <w:br/>
+              <w:t xml:space="preserve">            cond_medium_ratio * e_medium +</w:t>
+            </w:r>
+            <w:r>
+              <w:rPr>
+                <w:color w:val="BCBEC4"/>
+                <w:sz w:val="18"/>
+                <w:szCs w:val="18"/>
+              </w:rPr>
+              <w:br/>
+              <w:t xml:space="preserve">            cond_large_ratio * e_large</w:t>
+            </w:r>
+            <w:r>
+              <w:rPr>
+                <w:color w:val="BCBEC4"/>
+                <w:sz w:val="18"/>
+                <w:szCs w:val="18"/>
+              </w:rPr>
+              <w:br/>
+              <w:t xml:space="preserve">    )</w:t>
+            </w:r>
+            <w:r>
+              <w:rPr>
+                <w:color w:val="BCBEC4"/>
+                <w:sz w:val="18"/>
+                <w:szCs w:val="18"/>
+              </w:rPr>
+              <w:br/>
+            </w:r>
+            <w:r>
+              <w:rPr>
+                <w:color w:val="BCBEC4"/>
+                <w:sz w:val="18"/>
+                <w:szCs w:val="18"/>
+              </w:rPr>
+              <w:br/>
+              <w:t xml:space="preserve">    </w:t>
+            </w:r>
+            <w:r>
+              <w:rPr>
+                <w:color w:val="7A7E85"/>
+                <w:sz w:val="18"/>
+                <w:szCs w:val="18"/>
+              </w:rPr>
+              <w:t># Print result</w:t>
+            </w:r>
+            <w:r>
+              <w:rPr>
+                <w:color w:val="7A7E85"/>
+                <w:sz w:val="18"/>
+                <w:szCs w:val="18"/>
+              </w:rPr>
+              <w:br/>
+            </w:r>
+            <w:r>
+              <w:rPr>
+                <w:color w:val="7A7E85"/>
+                <w:sz w:val="18"/>
+                <w:szCs w:val="18"/>
+              </w:rPr>
+              <w:lastRenderedPageBreak/>
+              <w:t xml:space="preserve">    </w:t>
+            </w:r>
+            <w:r>
+              <w:rPr>
+                <w:color w:val="BCBEC4"/>
+                <w:sz w:val="18"/>
+                <w:szCs w:val="18"/>
+              </w:rPr>
+              <w:t>data = {</w:t>
+            </w:r>
+            <w:r>
+              <w:rPr>
+                <w:color w:val="BCBEC4"/>
+                <w:sz w:val="18"/>
+                <w:szCs w:val="18"/>
+              </w:rPr>
+              <w:br/>
+              <w:t xml:space="preserve">        </w:t>
+            </w:r>
+            <w:r>
+              <w:rPr>
+                <w:color w:val="6AAB73"/>
+                <w:sz w:val="18"/>
+                <w:szCs w:val="18"/>
+              </w:rPr>
+              <w:t>"Name"</w:t>
+            </w:r>
+            <w:r>
+              <w:rPr>
+                <w:color w:val="BCBEC4"/>
+                <w:sz w:val="18"/>
+                <w:szCs w:val="18"/>
+              </w:rPr>
+              <w:t>: cond_name,</w:t>
+            </w:r>
+            <w:r>
+              <w:rPr>
+                <w:color w:val="BCBEC4"/>
+                <w:sz w:val="18"/>
+                <w:szCs w:val="18"/>
+              </w:rPr>
+              <w:br/>
+              <w:t xml:space="preserve">        </w:t>
+            </w:r>
+            <w:r>
+              <w:rPr>
+                <w:color w:val="6AAB73"/>
+                <w:sz w:val="18"/>
+                <w:szCs w:val="18"/>
+              </w:rPr>
+              <w:t>"Records"</w:t>
+            </w:r>
+            <w:r>
+              <w:rPr>
+                <w:color w:val="BCBEC4"/>
+                <w:sz w:val="18"/>
+                <w:szCs w:val="18"/>
+              </w:rPr>
+              <w:t>: {</w:t>
+            </w:r>
+            <w:r>
+              <w:rPr>
+                <w:color w:val="BCBEC4"/>
+                <w:sz w:val="18"/>
+                <w:szCs w:val="18"/>
+              </w:rPr>
+              <w:br/>
+              <w:t xml:space="preserve">            </w:t>
+            </w:r>
+            <w:r>
+              <w:rPr>
+                <w:color w:val="6AAB73"/>
+                <w:sz w:val="18"/>
+                <w:szCs w:val="18"/>
+              </w:rPr>
+              <w:t>"Num of condition small"</w:t>
+            </w:r>
+            <w:r>
+              <w:rPr>
+                <w:color w:val="BCBEC4"/>
+                <w:sz w:val="18"/>
+                <w:szCs w:val="18"/>
+              </w:rPr>
+              <w:t>: num_cond_small,</w:t>
+            </w:r>
+            <w:r>
+              <w:rPr>
+                <w:color w:val="BCBEC4"/>
+                <w:sz w:val="18"/>
+                <w:szCs w:val="18"/>
+              </w:rPr>
+              <w:br/>
+              <w:t xml:space="preserve">            </w:t>
+            </w:r>
+            <w:r>
+              <w:rPr>
+                <w:color w:val="6AAB73"/>
+                <w:sz w:val="18"/>
+                <w:szCs w:val="18"/>
+              </w:rPr>
+              <w:t>"Num of condition medium"</w:t>
+            </w:r>
+            <w:r>
+              <w:rPr>
+                <w:color w:val="BCBEC4"/>
+                <w:sz w:val="18"/>
+                <w:szCs w:val="18"/>
+              </w:rPr>
+              <w:t>: num_cond_medium,</w:t>
+            </w:r>
+            <w:r>
+              <w:rPr>
+                <w:color w:val="BCBEC4"/>
+                <w:sz w:val="18"/>
+                <w:szCs w:val="18"/>
+              </w:rPr>
+              <w:br/>
+              <w:t xml:space="preserve">            </w:t>
+            </w:r>
+            <w:r>
+              <w:rPr>
+                <w:color w:val="6AAB73"/>
+                <w:sz w:val="18"/>
+                <w:szCs w:val="18"/>
+              </w:rPr>
+              <w:t>"Num of condition large"</w:t>
+            </w:r>
+            <w:r>
+              <w:rPr>
+                <w:color w:val="BCBEC4"/>
+                <w:sz w:val="18"/>
+                <w:szCs w:val="18"/>
+              </w:rPr>
+              <w:t>: num_cond_large,</w:t>
+            </w:r>
+            <w:r>
+              <w:rPr>
+                <w:color w:val="BCBEC4"/>
+                <w:sz w:val="18"/>
+                <w:szCs w:val="18"/>
+              </w:rPr>
+              <w:br/>
+              <w:t xml:space="preserve">            </w:t>
+            </w:r>
+            <w:r>
+              <w:rPr>
+                <w:color w:val="6AAB73"/>
+                <w:sz w:val="18"/>
+                <w:szCs w:val="18"/>
+              </w:rPr>
+              <w:t>"Num of negative target"</w:t>
+            </w:r>
+            <w:r>
+              <w:rPr>
+                <w:color w:val="BCBEC4"/>
+                <w:sz w:val="18"/>
+                <w:szCs w:val="18"/>
+              </w:rPr>
+              <w:t>: num_targ_neg,</w:t>
+            </w:r>
+            <w:r>
+              <w:rPr>
+                <w:color w:val="BCBEC4"/>
+                <w:sz w:val="18"/>
+                <w:szCs w:val="18"/>
+              </w:rPr>
+              <w:br/>
+              <w:t xml:space="preserve">            </w:t>
+            </w:r>
+            <w:r>
+              <w:rPr>
+                <w:color w:val="6AAB73"/>
+                <w:sz w:val="18"/>
+                <w:szCs w:val="18"/>
+              </w:rPr>
+              <w:t>"Num of positive target"</w:t>
+            </w:r>
+            <w:r>
+              <w:rPr>
+                <w:color w:val="BCBEC4"/>
+                <w:sz w:val="18"/>
+                <w:szCs w:val="18"/>
+              </w:rPr>
+              <w:t>: num_targ_pos,</w:t>
+            </w:r>
+            <w:r>
+              <w:rPr>
+                <w:color w:val="BCBEC4"/>
+                <w:sz w:val="18"/>
+                <w:szCs w:val="18"/>
+              </w:rPr>
+              <w:br/>
+              <w:t xml:space="preserve">            </w:t>
+            </w:r>
+            <w:r>
+              <w:rPr>
+                <w:color w:val="6AAB73"/>
+                <w:sz w:val="18"/>
+                <w:szCs w:val="18"/>
+              </w:rPr>
+              <w:t>"Num of small ratio"</w:t>
+            </w:r>
+            <w:r>
+              <w:rPr>
+                <w:color w:val="BCBEC4"/>
+                <w:sz w:val="18"/>
+                <w:szCs w:val="18"/>
+              </w:rPr>
+              <w:t>: cond_small_ratio,</w:t>
+            </w:r>
+            <w:r>
+              <w:rPr>
+                <w:color w:val="BCBEC4"/>
+                <w:sz w:val="18"/>
+                <w:szCs w:val="18"/>
+              </w:rPr>
+              <w:br/>
+              <w:t xml:space="preserve">            </w:t>
+            </w:r>
+            <w:r>
+              <w:rPr>
+                <w:color w:val="6AAB73"/>
+                <w:sz w:val="18"/>
+                <w:szCs w:val="18"/>
+              </w:rPr>
+              <w:t>"Num of medium ratio"</w:t>
+            </w:r>
+            <w:r>
+              <w:rPr>
+                <w:color w:val="BCBEC4"/>
+                <w:sz w:val="18"/>
+                <w:szCs w:val="18"/>
+              </w:rPr>
+              <w:t>: cond_medium_ratio,</w:t>
+            </w:r>
+            <w:r>
+              <w:rPr>
+                <w:color w:val="BCBEC4"/>
+                <w:sz w:val="18"/>
+                <w:szCs w:val="18"/>
+              </w:rPr>
+              <w:br/>
+              <w:t xml:space="preserve">            </w:t>
+            </w:r>
+            <w:r>
+              <w:rPr>
+                <w:color w:val="6AAB73"/>
+                <w:sz w:val="18"/>
+                <w:szCs w:val="18"/>
+              </w:rPr>
+              <w:t>"Num of large ratio"</w:t>
+            </w:r>
+            <w:r>
+              <w:rPr>
+                <w:color w:val="BCBEC4"/>
+                <w:sz w:val="18"/>
+                <w:szCs w:val="18"/>
+              </w:rPr>
+              <w:t>: cond_large_ratio,</w:t>
+            </w:r>
+            <w:r>
+              <w:rPr>
+                <w:color w:val="BCBEC4"/>
+                <w:sz w:val="18"/>
+                <w:szCs w:val="18"/>
+              </w:rPr>
+              <w:br/>
+              <w:t xml:space="preserve">            </w:t>
+            </w:r>
+            <w:r>
+              <w:rPr>
+                <w:color w:val="6AAB73"/>
+                <w:sz w:val="18"/>
+                <w:szCs w:val="18"/>
+              </w:rPr>
+              <w:t>"Total record num"</w:t>
+            </w:r>
+            <w:r>
+              <w:rPr>
+                <w:color w:val="BCBEC4"/>
+                <w:sz w:val="18"/>
+                <w:szCs w:val="18"/>
+              </w:rPr>
+              <w:t>: num_total,</w:t>
+            </w:r>
+            <w:r>
+              <w:rPr>
+                <w:color w:val="BCBEC4"/>
+                <w:sz w:val="18"/>
+                <w:szCs w:val="18"/>
+              </w:rPr>
+              <w:br/>
+              <w:t xml:space="preserve">        },</w:t>
+            </w:r>
+            <w:r>
+              <w:rPr>
+                <w:color w:val="BCBEC4"/>
+                <w:sz w:val="18"/>
+                <w:szCs w:val="18"/>
+              </w:rPr>
+              <w:br/>
+              <w:t xml:space="preserve">        </w:t>
+            </w:r>
+            <w:r>
+              <w:rPr>
+                <w:color w:val="6AAB73"/>
+                <w:sz w:val="18"/>
+                <w:szCs w:val="18"/>
+              </w:rPr>
+              <w:t>"Entropy"</w:t>
+            </w:r>
+            <w:r>
+              <w:rPr>
+                <w:color w:val="BCBEC4"/>
+                <w:sz w:val="18"/>
+                <w:szCs w:val="18"/>
+              </w:rPr>
+              <w:t>: {</w:t>
+            </w:r>
+            <w:r>
+              <w:rPr>
+                <w:color w:val="BCBEC4"/>
+                <w:sz w:val="18"/>
+                <w:szCs w:val="18"/>
+              </w:rPr>
+              <w:br/>
+              <w:t xml:space="preserve">            </w:t>
+            </w:r>
+            <w:r>
+              <w:rPr>
+                <w:color w:val="6AAB73"/>
+                <w:sz w:val="18"/>
+                <w:szCs w:val="18"/>
+              </w:rPr>
+              <w:t>"Parent entropy"</w:t>
+            </w:r>
+            <w:r>
+              <w:rPr>
+                <w:color w:val="BCBEC4"/>
+                <w:sz w:val="18"/>
+                <w:szCs w:val="18"/>
+              </w:rPr>
+              <w:t>: e_parent,</w:t>
+            </w:r>
+            <w:r>
+              <w:rPr>
+                <w:color w:val="BCBEC4"/>
+                <w:sz w:val="18"/>
+                <w:szCs w:val="18"/>
+              </w:rPr>
+              <w:br/>
+              <w:t xml:space="preserve">            </w:t>
+            </w:r>
+            <w:r>
+              <w:rPr>
+                <w:color w:val="6AAB73"/>
+                <w:sz w:val="18"/>
+                <w:szCs w:val="18"/>
+              </w:rPr>
+              <w:t>"Entropy small"</w:t>
+            </w:r>
+            <w:r>
+              <w:rPr>
+                <w:color w:val="BCBEC4"/>
+                <w:sz w:val="18"/>
+                <w:szCs w:val="18"/>
+              </w:rPr>
+              <w:t>: e_small,</w:t>
+            </w:r>
+            <w:r>
+              <w:rPr>
+                <w:color w:val="BCBEC4"/>
+                <w:sz w:val="18"/>
+                <w:szCs w:val="18"/>
+              </w:rPr>
+              <w:br/>
+              <w:t xml:space="preserve">            </w:t>
+            </w:r>
+            <w:r>
+              <w:rPr>
+                <w:color w:val="6AAB73"/>
+                <w:sz w:val="18"/>
+                <w:szCs w:val="18"/>
+              </w:rPr>
+              <w:t>"Entropy medium"</w:t>
+            </w:r>
+            <w:r>
+              <w:rPr>
+                <w:color w:val="BCBEC4"/>
+                <w:sz w:val="18"/>
+                <w:szCs w:val="18"/>
+              </w:rPr>
+              <w:t>: e_medium,</w:t>
+            </w:r>
+            <w:r>
+              <w:rPr>
+                <w:color w:val="BCBEC4"/>
+                <w:sz w:val="18"/>
+                <w:szCs w:val="18"/>
+              </w:rPr>
+              <w:br/>
+              <w:t xml:space="preserve">            </w:t>
+            </w:r>
+            <w:r>
+              <w:rPr>
+                <w:color w:val="6AAB73"/>
+                <w:sz w:val="18"/>
+                <w:szCs w:val="18"/>
+              </w:rPr>
+              <w:t>"Entropy large"</w:t>
+            </w:r>
+            <w:r>
+              <w:rPr>
+                <w:color w:val="BCBEC4"/>
+                <w:sz w:val="18"/>
+                <w:szCs w:val="18"/>
+              </w:rPr>
+              <w:t>: e_large</w:t>
+            </w:r>
+            <w:r>
+              <w:rPr>
+                <w:color w:val="BCBEC4"/>
+                <w:sz w:val="18"/>
+                <w:szCs w:val="18"/>
+              </w:rPr>
+              <w:br/>
+              <w:t xml:space="preserve">        },</w:t>
+            </w:r>
+            <w:r>
+              <w:rPr>
+                <w:color w:val="BCBEC4"/>
+                <w:sz w:val="18"/>
+                <w:szCs w:val="18"/>
+              </w:rPr>
+              <w:br/>
+              <w:t xml:space="preserve">        </w:t>
+            </w:r>
+            <w:r>
+              <w:rPr>
+                <w:color w:val="6AAB73"/>
+                <w:sz w:val="18"/>
+                <w:szCs w:val="18"/>
+              </w:rPr>
+              <w:t>"Information Gain"</w:t>
+            </w:r>
+            <w:r>
+              <w:rPr>
+                <w:color w:val="BCBEC4"/>
+                <w:sz w:val="18"/>
+                <w:szCs w:val="18"/>
+              </w:rPr>
+              <w:t>: {</w:t>
+            </w:r>
+            <w:r>
+              <w:rPr>
+                <w:color w:val="BCBEC4"/>
+                <w:sz w:val="18"/>
+                <w:szCs w:val="18"/>
+              </w:rPr>
+              <w:br/>
+              <w:t xml:space="preserve">            </w:t>
+            </w:r>
+            <w:r>
+              <w:rPr>
+                <w:color w:val="6AAB73"/>
+                <w:sz w:val="18"/>
+                <w:szCs w:val="18"/>
+              </w:rPr>
+              <w:t>"Info gain"</w:t>
+            </w:r>
+            <w:r>
+              <w:rPr>
+                <w:color w:val="BCBEC4"/>
+                <w:sz w:val="18"/>
+                <w:szCs w:val="18"/>
+              </w:rPr>
+              <w:t>: info_gain,</w:t>
+            </w:r>
+            <w:r>
+              <w:rPr>
+                <w:color w:val="BCBEC4"/>
+                <w:sz w:val="18"/>
+                <w:szCs w:val="18"/>
+              </w:rPr>
+              <w:br/>
+              <w:t xml:space="preserve">        }</w:t>
+            </w:r>
+            <w:r>
+              <w:rPr>
+                <w:color w:val="BCBEC4"/>
+                <w:sz w:val="18"/>
+                <w:szCs w:val="18"/>
+              </w:rPr>
+              <w:br/>
+              <w:t xml:space="preserve">    }</w:t>
+            </w:r>
+            <w:r>
+              <w:rPr>
+                <w:color w:val="BCBEC4"/>
+                <w:sz w:val="18"/>
+                <w:szCs w:val="18"/>
+              </w:rPr>
+              <w:br/>
+              <w:t xml:space="preserve">    console_log(data)</w:t>
+            </w:r>
+            <w:r>
+              <w:rPr>
+                <w:color w:val="BCBEC4"/>
+                <w:sz w:val="18"/>
+                <w:szCs w:val="18"/>
+              </w:rPr>
+              <w:br/>
+            </w:r>
+            <w:r>
+              <w:rPr>
+                <w:color w:val="BCBEC4"/>
+                <w:sz w:val="18"/>
+                <w:szCs w:val="18"/>
+              </w:rPr>
+              <w:br/>
+              <w:t xml:space="preserve">    </w:t>
+            </w:r>
+            <w:r>
+              <w:rPr>
+                <w:color w:val="CF8E6D"/>
+                <w:sz w:val="18"/>
+                <w:szCs w:val="18"/>
+              </w:rPr>
+              <w:t xml:space="preserve">return </w:t>
+            </w:r>
+            <w:r>
+              <w:rPr>
+                <w:color w:val="BCBEC4"/>
+                <w:sz w:val="18"/>
+                <w:szCs w:val="18"/>
+              </w:rPr>
+              <w:t>info_gain</w:t>
+            </w:r>
+          </w:p>
+        </w:tc>
+      </w:tr>
+    </w:tbl>
+    <w:p/>
+    <w:p>
+      <w:pPr>
+        <w:pStyle w:val="Heading2"/>
+      </w:pPr>
+      <w:bookmarkStart w:id="14" w:name="_Toc150014620"/>
+      <w:r>
+        <w:t>3.</w:t>
+      </w:r>
+      <w:r>
+        <w:t>4 Rank Info</w:t>
+      </w:r>
+      <w:r>
+        <w:t>rmation</w:t>
+      </w:r>
+      <w:r>
+        <w:t xml:space="preserve"> Gain</w:t>
+      </w:r>
+      <w:bookmarkEnd w:id="14"/>
+    </w:p>
+    <w:p>
+      <w:r>
+        <w:tab/>
+        <w:t xml:space="preserve">By ranking the information gain of all conditions, we could obtain the </w:t>
+      </w:r>
+      <w:r>
+        <w:t xml:space="preserve">optimized </w:t>
+      </w:r>
+      <w:r>
+        <w:t xml:space="preserve"> classifying sequence.</w:t>
+      </w:r>
+      <w:r>
+        <w:t xml:space="preserve"> </w:t>
+      </w:r>
+    </w:p>
+    <w:p>
+      <w:pPr>
+        <w:pStyle w:val="Heading3"/>
+      </w:pPr>
+      <w:bookmarkStart w:id="15" w:name="_Toc150014621"/>
+      <w:r>
+        <w:t>3.4.1 Hybrid Analysis</w:t>
+      </w:r>
+      <w:bookmarkEnd w:id="15"/>
+    </w:p>
+    <w:p>
+      <w:r>
+        <w:tab/>
+        <w:t>We combine</w:t>
+      </w:r>
+      <w:r>
+        <w:t xml:space="preserve"> two methods into one using a binary value </w:t>
+      </w:r>
+      <w:r>
+        <w:rPr>
+          <w:i/>
+          <w:iCs/>
+        </w:rPr>
+        <w:t>is_binary:</w:t>
+      </w:r>
+      <w:r>
+        <w:t xml:space="preserve"> </w:t>
       </w:r>
     </w:p>
     <w:tbl>
@@ -16276,2054 +18404,6 @@
         </w:tc>
       </w:tr>
       <w:tr>
-        <w:trPr>
-          <w:trHeight w:val="274"/>
-        </w:trPr>
-        <w:tc>
-          <w:tcPr>
-            <w:tcW w:w="9350" w:type="dxa"/>
-          </w:tcPr>
-          <w:p>
-            <w:pPr>
-              <w:pStyle w:val="HTMLPreformatted"/>
-              <w:shd w:val="clear" w:color="auto" w:fill="1E1F22"/>
-              <w:rPr>
-                <w:color w:val="BCBEC4"/>
-                <w:sz w:val="18"/>
-                <w:szCs w:val="18"/>
-              </w:rPr>
-            </w:pPr>
-            <w:r>
-              <w:rPr>
-                <w:color w:val="7A7E85"/>
-                <w:sz w:val="18"/>
-                <w:szCs w:val="18"/>
-              </w:rPr>
-              <w:t># Input numeric condition and binary target, output information gain</w:t>
-            </w:r>
-            <w:r>
-              <w:rPr>
-                <w:color w:val="7A7E85"/>
-                <w:sz w:val="18"/>
-                <w:szCs w:val="18"/>
-              </w:rPr>
-              <w:br/>
-            </w:r>
-            <w:r>
-              <w:rPr>
-                <w:color w:val="CF8E6D"/>
-                <w:sz w:val="18"/>
-                <w:szCs w:val="18"/>
-              </w:rPr>
-              <w:t xml:space="preserve">def </w:t>
-            </w:r>
-            <w:r>
-              <w:rPr>
-                <w:color w:val="56A8F5"/>
-                <w:sz w:val="18"/>
-                <w:szCs w:val="18"/>
-              </w:rPr>
-              <w:t>numeric_analysis</w:t>
-            </w:r>
-            <w:r>
-              <w:rPr>
-                <w:color w:val="BCBEC4"/>
-                <w:sz w:val="18"/>
-                <w:szCs w:val="18"/>
-              </w:rPr>
-              <w:t>(condition, target, cond_name=</w:t>
-            </w:r>
-            <w:r>
-              <w:rPr>
-                <w:color w:val="6AAB73"/>
-                <w:sz w:val="18"/>
-                <w:szCs w:val="18"/>
-              </w:rPr>
-              <w:t>"Numeric Analysis"</w:t>
-            </w:r>
-            <w:r>
-              <w:rPr>
-                <w:color w:val="BCBEC4"/>
-                <w:sz w:val="18"/>
-                <w:szCs w:val="18"/>
-              </w:rPr>
-              <w:t>, method=</w:t>
-            </w:r>
-            <w:r>
-              <w:rPr>
-                <w:color w:val="6AAB73"/>
-                <w:sz w:val="18"/>
-                <w:szCs w:val="18"/>
-              </w:rPr>
-              <w:t>"normal_dist"</w:t>
-            </w:r>
-            <w:r>
-              <w:rPr>
-                <w:color w:val="BCBEC4"/>
-                <w:sz w:val="18"/>
-                <w:szCs w:val="18"/>
-              </w:rPr>
-              <w:t>, degree=</w:t>
-            </w:r>
-            <w:r>
-              <w:rPr>
-                <w:color w:val="2AACB8"/>
-                <w:sz w:val="18"/>
-                <w:szCs w:val="18"/>
-              </w:rPr>
-              <w:t>0.4</w:t>
-            </w:r>
-            <w:r>
-              <w:rPr>
-                <w:color w:val="BCBEC4"/>
-                <w:sz w:val="18"/>
-                <w:szCs w:val="18"/>
-              </w:rPr>
-              <w:t>):</w:t>
-            </w:r>
-            <w:r>
-              <w:rPr>
-                <w:color w:val="BCBEC4"/>
-                <w:sz w:val="18"/>
-                <w:szCs w:val="18"/>
-              </w:rPr>
-              <w:br/>
-              <w:t xml:space="preserve">    </w:t>
-            </w:r>
-            <w:r>
-              <w:rPr>
-                <w:color w:val="7A7E85"/>
-                <w:sz w:val="18"/>
-                <w:szCs w:val="18"/>
-              </w:rPr>
-              <w:t># Defines left mean and right mean</w:t>
-            </w:r>
-            <w:r>
-              <w:rPr>
-                <w:color w:val="7A7E85"/>
-                <w:sz w:val="18"/>
-                <w:szCs w:val="18"/>
-              </w:rPr>
-              <w:br/>
-              <w:t xml:space="preserve">    </w:t>
-            </w:r>
-            <w:r>
-              <w:rPr>
-                <w:color w:val="BCBEC4"/>
-                <w:sz w:val="18"/>
-                <w:szCs w:val="18"/>
-              </w:rPr>
-              <w:t>mean_val = condition.mean()</w:t>
-            </w:r>
-            <w:r>
-              <w:rPr>
-                <w:color w:val="BCBEC4"/>
-                <w:sz w:val="18"/>
-                <w:szCs w:val="18"/>
-              </w:rPr>
-              <w:br/>
-              <w:t xml:space="preserve">    </w:t>
-            </w:r>
-            <w:r>
-              <w:rPr>
-                <w:color w:val="CF8E6D"/>
-                <w:sz w:val="18"/>
-                <w:szCs w:val="18"/>
-              </w:rPr>
-              <w:t xml:space="preserve">if </w:t>
-            </w:r>
-            <w:r>
-              <w:rPr>
-                <w:color w:val="BCBEC4"/>
-                <w:sz w:val="18"/>
-                <w:szCs w:val="18"/>
-              </w:rPr>
-              <w:t xml:space="preserve">method == </w:t>
-            </w:r>
-            <w:r>
-              <w:rPr>
-                <w:color w:val="6AAB73"/>
-                <w:sz w:val="18"/>
-                <w:szCs w:val="18"/>
-              </w:rPr>
-              <w:t>"normal_dist"</w:t>
-            </w:r>
-            <w:r>
-              <w:rPr>
-                <w:color w:val="BCBEC4"/>
-                <w:sz w:val="18"/>
-                <w:szCs w:val="18"/>
-              </w:rPr>
-              <w:t>:</w:t>
-            </w:r>
-            <w:r>
-              <w:rPr>
-                <w:color w:val="BCBEC4"/>
-                <w:sz w:val="18"/>
-                <w:szCs w:val="18"/>
-              </w:rPr>
-              <w:br/>
-              <w:t xml:space="preserve">        </w:t>
-            </w:r>
-            <w:r>
-              <w:rPr>
-                <w:color w:val="7A7E85"/>
-                <w:sz w:val="18"/>
-                <w:szCs w:val="18"/>
-              </w:rPr>
-              <w:t># Normal distribution</w:t>
-            </w:r>
-            <w:r>
-              <w:rPr>
-                <w:color w:val="7A7E85"/>
-                <w:sz w:val="18"/>
-                <w:szCs w:val="18"/>
-              </w:rPr>
-              <w:br/>
-              <w:t xml:space="preserve">        </w:t>
-            </w:r>
-            <w:r>
-              <w:rPr>
-                <w:color w:val="BCBEC4"/>
-                <w:sz w:val="18"/>
-                <w:szCs w:val="18"/>
-              </w:rPr>
-              <w:t>left_thresh = mean_val - degree * condition.std()</w:t>
-            </w:r>
-            <w:r>
-              <w:rPr>
-                <w:color w:val="BCBEC4"/>
-                <w:sz w:val="18"/>
-                <w:szCs w:val="18"/>
-              </w:rPr>
-              <w:br/>
-              <w:t xml:space="preserve">        right_thresh = mean_val + degree * condition.std()</w:t>
-            </w:r>
-            <w:r>
-              <w:rPr>
-                <w:color w:val="BCBEC4"/>
-                <w:sz w:val="18"/>
-                <w:szCs w:val="18"/>
-              </w:rPr>
-              <w:br/>
-              <w:t xml:space="preserve">    </w:t>
-            </w:r>
-            <w:r>
-              <w:rPr>
-                <w:color w:val="CF8E6D"/>
-                <w:sz w:val="18"/>
-                <w:szCs w:val="18"/>
-              </w:rPr>
-              <w:t>else</w:t>
-            </w:r>
-            <w:r>
-              <w:rPr>
-                <w:color w:val="BCBEC4"/>
-                <w:sz w:val="18"/>
-                <w:szCs w:val="18"/>
-              </w:rPr>
-              <w:t>:</w:t>
-            </w:r>
-            <w:r>
-              <w:rPr>
-                <w:color w:val="BCBEC4"/>
-                <w:sz w:val="18"/>
-                <w:szCs w:val="18"/>
-              </w:rPr>
-              <w:br/>
-            </w:r>
-            <w:r>
-              <w:rPr>
-                <w:color w:val="BCBEC4"/>
-                <w:sz w:val="18"/>
-                <w:szCs w:val="18"/>
-              </w:rPr>
-              <w:lastRenderedPageBreak/>
-              <w:t xml:space="preserve">        left_thresh = (condition.min() + mean_val) / </w:t>
-            </w:r>
-            <w:r>
-              <w:rPr>
-                <w:color w:val="2AACB8"/>
-                <w:sz w:val="18"/>
-                <w:szCs w:val="18"/>
-              </w:rPr>
-              <w:t>2</w:t>
-            </w:r>
-            <w:r>
-              <w:rPr>
-                <w:color w:val="2AACB8"/>
-                <w:sz w:val="18"/>
-                <w:szCs w:val="18"/>
-              </w:rPr>
-              <w:br/>
-              <w:t xml:space="preserve">        </w:t>
-            </w:r>
-            <w:r>
-              <w:rPr>
-                <w:color w:val="BCBEC4"/>
-                <w:sz w:val="18"/>
-                <w:szCs w:val="18"/>
-              </w:rPr>
-              <w:t xml:space="preserve">right_thresh = (condition.max() + mean_val) / </w:t>
-            </w:r>
-            <w:r>
-              <w:rPr>
-                <w:color w:val="2AACB8"/>
-                <w:sz w:val="18"/>
-                <w:szCs w:val="18"/>
-              </w:rPr>
-              <w:t>2</w:t>
-            </w:r>
-            <w:r>
-              <w:rPr>
-                <w:color w:val="2AACB8"/>
-                <w:sz w:val="18"/>
-                <w:szCs w:val="18"/>
-              </w:rPr>
-              <w:br/>
-            </w:r>
-            <w:r>
-              <w:rPr>
-                <w:color w:val="2AACB8"/>
-                <w:sz w:val="18"/>
-                <w:szCs w:val="18"/>
-              </w:rPr>
-              <w:br/>
-              <w:t xml:space="preserve">    </w:t>
-            </w:r>
-            <w:r>
-              <w:rPr>
-                <w:color w:val="7A7E85"/>
-                <w:sz w:val="18"/>
-                <w:szCs w:val="18"/>
-              </w:rPr>
-              <w:t># Categorize into 3 conditions: small, medium, and large</w:t>
-            </w:r>
-            <w:r>
-              <w:rPr>
-                <w:color w:val="7A7E85"/>
-                <w:sz w:val="18"/>
-                <w:szCs w:val="18"/>
-              </w:rPr>
-              <w:br/>
-              <w:t xml:space="preserve">    </w:t>
-            </w:r>
-            <w:r>
-              <w:rPr>
-                <w:color w:val="BCBEC4"/>
-                <w:sz w:val="18"/>
-                <w:szCs w:val="18"/>
-              </w:rPr>
-              <w:t xml:space="preserve">id_cond_small = []          </w:t>
-            </w:r>
-            <w:r>
-              <w:rPr>
-                <w:color w:val="7A7E85"/>
-                <w:sz w:val="18"/>
-                <w:szCs w:val="18"/>
-              </w:rPr>
-              <w:t># condition small</w:t>
-            </w:r>
-            <w:r>
-              <w:rPr>
-                <w:color w:val="7A7E85"/>
-                <w:sz w:val="18"/>
-                <w:szCs w:val="18"/>
-              </w:rPr>
-              <w:br/>
-              <w:t xml:space="preserve">    </w:t>
-            </w:r>
-            <w:r>
-              <w:rPr>
-                <w:color w:val="BCBEC4"/>
-                <w:sz w:val="18"/>
-                <w:szCs w:val="18"/>
-              </w:rPr>
-              <w:t xml:space="preserve">id_cond_medium = []         </w:t>
-            </w:r>
-            <w:r>
-              <w:rPr>
-                <w:color w:val="7A7E85"/>
-                <w:sz w:val="18"/>
-                <w:szCs w:val="18"/>
-              </w:rPr>
-              <w:t># condition medium</w:t>
-            </w:r>
-            <w:r>
-              <w:rPr>
-                <w:color w:val="7A7E85"/>
-                <w:sz w:val="18"/>
-                <w:szCs w:val="18"/>
-              </w:rPr>
-              <w:br/>
-              <w:t xml:space="preserve">    </w:t>
-            </w:r>
-            <w:r>
-              <w:rPr>
-                <w:color w:val="BCBEC4"/>
-                <w:sz w:val="18"/>
-                <w:szCs w:val="18"/>
-              </w:rPr>
-              <w:t xml:space="preserve">id_cond_large = []          </w:t>
-            </w:r>
-            <w:r>
-              <w:rPr>
-                <w:color w:val="7A7E85"/>
-                <w:sz w:val="18"/>
-                <w:szCs w:val="18"/>
-              </w:rPr>
-              <w:t># condition large</w:t>
-            </w:r>
-            <w:r>
-              <w:rPr>
-                <w:color w:val="7A7E85"/>
-                <w:sz w:val="18"/>
-                <w:szCs w:val="18"/>
-              </w:rPr>
-              <w:br/>
-            </w:r>
-            <w:r>
-              <w:rPr>
-                <w:color w:val="7A7E85"/>
-                <w:sz w:val="18"/>
-                <w:szCs w:val="18"/>
-              </w:rPr>
-              <w:br/>
-              <w:t xml:space="preserve">    </w:t>
-            </w:r>
-            <w:r>
-              <w:rPr>
-                <w:color w:val="CF8E6D"/>
-                <w:sz w:val="18"/>
-                <w:szCs w:val="18"/>
-              </w:rPr>
-              <w:t xml:space="preserve">for </w:t>
-            </w:r>
-            <w:r>
-              <w:rPr>
-                <w:color w:val="BCBEC4"/>
-                <w:sz w:val="18"/>
-                <w:szCs w:val="18"/>
-              </w:rPr>
-              <w:t xml:space="preserve">index, row </w:t>
-            </w:r>
-            <w:r>
-              <w:rPr>
-                <w:color w:val="CF8E6D"/>
-                <w:sz w:val="18"/>
-                <w:szCs w:val="18"/>
-              </w:rPr>
-              <w:t xml:space="preserve">in </w:t>
-            </w:r>
-            <w:r>
-              <w:rPr>
-                <w:color w:val="8888C6"/>
-                <w:sz w:val="18"/>
-                <w:szCs w:val="18"/>
-              </w:rPr>
-              <w:t>enumerate</w:t>
-            </w:r>
-            <w:r>
-              <w:rPr>
-                <w:color w:val="BCBEC4"/>
-                <w:sz w:val="18"/>
-                <w:szCs w:val="18"/>
-              </w:rPr>
-              <w:t>(condition):</w:t>
-            </w:r>
-            <w:r>
-              <w:rPr>
-                <w:color w:val="BCBEC4"/>
-                <w:sz w:val="18"/>
-                <w:szCs w:val="18"/>
-              </w:rPr>
-              <w:br/>
-              <w:t xml:space="preserve">        </w:t>
-            </w:r>
-            <w:r>
-              <w:rPr>
-                <w:color w:val="CF8E6D"/>
-                <w:sz w:val="18"/>
-                <w:szCs w:val="18"/>
-              </w:rPr>
-              <w:t xml:space="preserve">if </w:t>
-            </w:r>
-            <w:r>
-              <w:rPr>
-                <w:color w:val="BCBEC4"/>
-                <w:sz w:val="18"/>
-                <w:szCs w:val="18"/>
-              </w:rPr>
-              <w:t>row &lt; left_thresh:</w:t>
-            </w:r>
-            <w:r>
-              <w:rPr>
-                <w:color w:val="BCBEC4"/>
-                <w:sz w:val="18"/>
-                <w:szCs w:val="18"/>
-              </w:rPr>
-              <w:br/>
-              <w:t xml:space="preserve">            id_cond_small.append(index)</w:t>
-            </w:r>
-            <w:r>
-              <w:rPr>
-                <w:color w:val="BCBEC4"/>
-                <w:sz w:val="18"/>
-                <w:szCs w:val="18"/>
-              </w:rPr>
-              <w:br/>
-              <w:t xml:space="preserve">        </w:t>
-            </w:r>
-            <w:r>
-              <w:rPr>
-                <w:color w:val="CF8E6D"/>
-                <w:sz w:val="18"/>
-                <w:szCs w:val="18"/>
-              </w:rPr>
-              <w:t xml:space="preserve">elif </w:t>
-            </w:r>
-            <w:r>
-              <w:rPr>
-                <w:color w:val="BCBEC4"/>
-                <w:sz w:val="18"/>
-                <w:szCs w:val="18"/>
-              </w:rPr>
-              <w:t>row &gt; right_thresh:</w:t>
-            </w:r>
-            <w:r>
-              <w:rPr>
-                <w:color w:val="BCBEC4"/>
-                <w:sz w:val="18"/>
-                <w:szCs w:val="18"/>
-              </w:rPr>
-              <w:br/>
-              <w:t xml:space="preserve">            id_cond_large.append(index)</w:t>
-            </w:r>
-            <w:r>
-              <w:rPr>
-                <w:color w:val="BCBEC4"/>
-                <w:sz w:val="18"/>
-                <w:szCs w:val="18"/>
-              </w:rPr>
-              <w:br/>
-              <w:t xml:space="preserve">        </w:t>
-            </w:r>
-            <w:r>
-              <w:rPr>
-                <w:color w:val="CF8E6D"/>
-                <w:sz w:val="18"/>
-                <w:szCs w:val="18"/>
-              </w:rPr>
-              <w:t>else</w:t>
-            </w:r>
-            <w:r>
-              <w:rPr>
-                <w:color w:val="BCBEC4"/>
-                <w:sz w:val="18"/>
-                <w:szCs w:val="18"/>
-              </w:rPr>
-              <w:t>:</w:t>
-            </w:r>
-            <w:r>
-              <w:rPr>
-                <w:color w:val="BCBEC4"/>
-                <w:sz w:val="18"/>
-                <w:szCs w:val="18"/>
-              </w:rPr>
-              <w:br/>
-              <w:t xml:space="preserve">            id_cond_medium.append(index)</w:t>
-            </w:r>
-            <w:r>
-              <w:rPr>
-                <w:color w:val="BCBEC4"/>
-                <w:sz w:val="18"/>
-                <w:szCs w:val="18"/>
-              </w:rPr>
-              <w:br/>
-            </w:r>
-            <w:r>
-              <w:rPr>
-                <w:color w:val="BCBEC4"/>
-                <w:sz w:val="18"/>
-                <w:szCs w:val="18"/>
-              </w:rPr>
-              <w:br/>
-              <w:t xml:space="preserve">    </w:t>
-            </w:r>
-            <w:r>
-              <w:rPr>
-                <w:color w:val="7A7E85"/>
-                <w:sz w:val="18"/>
-                <w:szCs w:val="18"/>
-              </w:rPr>
-              <w:t># Negative and positive part of each conditions</w:t>
-            </w:r>
-            <w:r>
-              <w:rPr>
-                <w:color w:val="7A7E85"/>
-                <w:sz w:val="18"/>
-                <w:szCs w:val="18"/>
-              </w:rPr>
-              <w:br/>
-              <w:t xml:space="preserve">    </w:t>
-            </w:r>
-            <w:r>
-              <w:rPr>
-                <w:color w:val="BCBEC4"/>
-                <w:sz w:val="18"/>
-                <w:szCs w:val="18"/>
-              </w:rPr>
-              <w:t>[s_neg, s_pos] = count_within_condition(id_cond_small, target)</w:t>
-            </w:r>
-            <w:r>
-              <w:rPr>
-                <w:color w:val="BCBEC4"/>
-                <w:sz w:val="18"/>
-                <w:szCs w:val="18"/>
-              </w:rPr>
-              <w:br/>
-              <w:t xml:space="preserve">    [m_neg, m_pos] = count_within_condition(id_cond_medium, target)</w:t>
-            </w:r>
-            <w:r>
-              <w:rPr>
-                <w:color w:val="BCBEC4"/>
-                <w:sz w:val="18"/>
-                <w:szCs w:val="18"/>
-              </w:rPr>
-              <w:br/>
-              <w:t xml:space="preserve">    [l_neg, l_pos] = count_within_condition(id_cond_large, target)</w:t>
-            </w:r>
-            <w:r>
-              <w:rPr>
-                <w:color w:val="BCBEC4"/>
-                <w:sz w:val="18"/>
-                <w:szCs w:val="18"/>
-              </w:rPr>
-              <w:br/>
-            </w:r>
-            <w:r>
-              <w:rPr>
-                <w:color w:val="BCBEC4"/>
-                <w:sz w:val="18"/>
-                <w:szCs w:val="18"/>
-              </w:rPr>
-              <w:br/>
-              <w:t xml:space="preserve">    </w:t>
-            </w:r>
-            <w:r>
-              <w:rPr>
-                <w:color w:val="7A7E85"/>
-                <w:sz w:val="18"/>
-                <w:szCs w:val="18"/>
-              </w:rPr>
-              <w:t># Compute Entropy</w:t>
-            </w:r>
-            <w:r>
-              <w:rPr>
-                <w:color w:val="7A7E85"/>
-                <w:sz w:val="18"/>
-                <w:szCs w:val="18"/>
-              </w:rPr>
-              <w:br/>
-              <w:t xml:space="preserve">    # Compute number of target neg &amp; pos</w:t>
-            </w:r>
-            <w:r>
-              <w:rPr>
-                <w:color w:val="7A7E85"/>
-                <w:sz w:val="18"/>
-                <w:szCs w:val="18"/>
-              </w:rPr>
-              <w:br/>
-              <w:t xml:space="preserve">    </w:t>
-            </w:r>
-            <w:r>
-              <w:rPr>
-                <w:color w:val="BCBEC4"/>
-                <w:sz w:val="18"/>
-                <w:szCs w:val="18"/>
-              </w:rPr>
-              <w:t xml:space="preserve">num_targ_neg = </w:t>
-            </w:r>
-            <w:r>
-              <w:rPr>
-                <w:color w:val="2AACB8"/>
-                <w:sz w:val="18"/>
-                <w:szCs w:val="18"/>
-              </w:rPr>
-              <w:t>0</w:t>
-            </w:r>
-            <w:r>
-              <w:rPr>
-                <w:color w:val="2AACB8"/>
-                <w:sz w:val="18"/>
-                <w:szCs w:val="18"/>
-              </w:rPr>
-              <w:br/>
-              <w:t xml:space="preserve">    </w:t>
-            </w:r>
-            <w:r>
-              <w:rPr>
-                <w:color w:val="BCBEC4"/>
-                <w:sz w:val="18"/>
-                <w:szCs w:val="18"/>
-              </w:rPr>
-              <w:t xml:space="preserve">num_targ_pos = </w:t>
-            </w:r>
-            <w:r>
-              <w:rPr>
-                <w:color w:val="2AACB8"/>
-                <w:sz w:val="18"/>
-                <w:szCs w:val="18"/>
-              </w:rPr>
-              <w:t>0</w:t>
-            </w:r>
-            <w:r>
-              <w:rPr>
-                <w:color w:val="2AACB8"/>
-                <w:sz w:val="18"/>
-                <w:szCs w:val="18"/>
-              </w:rPr>
-              <w:br/>
-              <w:t xml:space="preserve">    </w:t>
-            </w:r>
-            <w:r>
-              <w:rPr>
-                <w:color w:val="CF8E6D"/>
-                <w:sz w:val="18"/>
-                <w:szCs w:val="18"/>
-              </w:rPr>
-              <w:t xml:space="preserve">for </w:t>
-            </w:r>
-            <w:r>
-              <w:rPr>
-                <w:color w:val="BCBEC4"/>
-                <w:sz w:val="18"/>
-                <w:szCs w:val="18"/>
-              </w:rPr>
-              <w:t xml:space="preserve">target_value </w:t>
-            </w:r>
-            <w:r>
-              <w:rPr>
-                <w:color w:val="CF8E6D"/>
-                <w:sz w:val="18"/>
-                <w:szCs w:val="18"/>
-              </w:rPr>
-              <w:t xml:space="preserve">in </w:t>
-            </w:r>
-            <w:r>
-              <w:rPr>
-                <w:color w:val="BCBEC4"/>
-                <w:sz w:val="18"/>
-                <w:szCs w:val="18"/>
-              </w:rPr>
-              <w:t>target:</w:t>
-            </w:r>
-            <w:r>
-              <w:rPr>
-                <w:color w:val="BCBEC4"/>
-                <w:sz w:val="18"/>
-                <w:szCs w:val="18"/>
-              </w:rPr>
-              <w:br/>
-              <w:t xml:space="preserve">        </w:t>
-            </w:r>
-            <w:r>
-              <w:rPr>
-                <w:color w:val="CF8E6D"/>
-                <w:sz w:val="18"/>
-                <w:szCs w:val="18"/>
-              </w:rPr>
-              <w:t xml:space="preserve">if </w:t>
-            </w:r>
-            <w:r>
-              <w:rPr>
-                <w:color w:val="BCBEC4"/>
-                <w:sz w:val="18"/>
-                <w:szCs w:val="18"/>
-              </w:rPr>
-              <w:t xml:space="preserve">target_value == </w:t>
-            </w:r>
-            <w:r>
-              <w:rPr>
-                <w:color w:val="2AACB8"/>
-                <w:sz w:val="18"/>
-                <w:szCs w:val="18"/>
-              </w:rPr>
-              <w:t>0</w:t>
-            </w:r>
-            <w:r>
-              <w:rPr>
-                <w:color w:val="BCBEC4"/>
-                <w:sz w:val="18"/>
-                <w:szCs w:val="18"/>
-              </w:rPr>
-              <w:t>:</w:t>
-            </w:r>
-            <w:r>
-              <w:rPr>
-                <w:color w:val="BCBEC4"/>
-                <w:sz w:val="18"/>
-                <w:szCs w:val="18"/>
-              </w:rPr>
-              <w:br/>
-              <w:t xml:space="preserve">            num_targ_neg += </w:t>
-            </w:r>
-            <w:r>
-              <w:rPr>
-                <w:color w:val="2AACB8"/>
-                <w:sz w:val="18"/>
-                <w:szCs w:val="18"/>
-              </w:rPr>
-              <w:t>1</w:t>
-            </w:r>
-            <w:r>
-              <w:rPr>
-                <w:color w:val="2AACB8"/>
-                <w:sz w:val="18"/>
-                <w:szCs w:val="18"/>
-              </w:rPr>
-              <w:br/>
-              <w:t xml:space="preserve">        </w:t>
-            </w:r>
-            <w:r>
-              <w:rPr>
-                <w:color w:val="CF8E6D"/>
-                <w:sz w:val="18"/>
-                <w:szCs w:val="18"/>
-              </w:rPr>
-              <w:t>else</w:t>
-            </w:r>
-            <w:r>
-              <w:rPr>
-                <w:color w:val="BCBEC4"/>
-                <w:sz w:val="18"/>
-                <w:szCs w:val="18"/>
-              </w:rPr>
-              <w:t>:</w:t>
-            </w:r>
-            <w:r>
-              <w:rPr>
-                <w:color w:val="BCBEC4"/>
-                <w:sz w:val="18"/>
-                <w:szCs w:val="18"/>
-              </w:rPr>
-              <w:br/>
-              <w:t xml:space="preserve">            num_targ_pos += </w:t>
-            </w:r>
-            <w:r>
-              <w:rPr>
-                <w:color w:val="2AACB8"/>
-                <w:sz w:val="18"/>
-                <w:szCs w:val="18"/>
-              </w:rPr>
-              <w:t>1</w:t>
-            </w:r>
-            <w:r>
-              <w:rPr>
-                <w:color w:val="2AACB8"/>
-                <w:sz w:val="18"/>
-                <w:szCs w:val="18"/>
-              </w:rPr>
-              <w:br/>
-            </w:r>
-            <w:r>
-              <w:rPr>
-                <w:color w:val="2AACB8"/>
-                <w:sz w:val="18"/>
-                <w:szCs w:val="18"/>
-              </w:rPr>
-              <w:br/>
-              <w:t xml:space="preserve">    </w:t>
-            </w:r>
-            <w:r>
-              <w:rPr>
-                <w:color w:val="7A7E85"/>
-                <w:sz w:val="18"/>
-                <w:szCs w:val="18"/>
-              </w:rPr>
-              <w:t># Parent entropy</w:t>
-            </w:r>
-            <w:r>
-              <w:rPr>
-                <w:color w:val="7A7E85"/>
-                <w:sz w:val="18"/>
-                <w:szCs w:val="18"/>
-              </w:rPr>
-              <w:br/>
-              <w:t xml:space="preserve">    </w:t>
-            </w:r>
-            <w:r>
-              <w:rPr>
-                <w:color w:val="BCBEC4"/>
-                <w:sz w:val="18"/>
-                <w:szCs w:val="18"/>
-              </w:rPr>
-              <w:t>num_total = num_targ_neg + num_targ_pos</w:t>
-            </w:r>
-            <w:r>
-              <w:rPr>
-                <w:color w:val="BCBEC4"/>
-                <w:sz w:val="18"/>
-                <w:szCs w:val="18"/>
-              </w:rPr>
-              <w:br/>
-              <w:t xml:space="preserve">    e_parent = get_entropy(num_targ_neg, num_targ_pos)</w:t>
-            </w:r>
-            <w:r>
-              <w:rPr>
-                <w:color w:val="BCBEC4"/>
-                <w:sz w:val="18"/>
-                <w:szCs w:val="18"/>
-              </w:rPr>
-              <w:br/>
-            </w:r>
-            <w:r>
-              <w:rPr>
-                <w:color w:val="BCBEC4"/>
-                <w:sz w:val="18"/>
-                <w:szCs w:val="18"/>
-              </w:rPr>
-              <w:br/>
-              <w:t xml:space="preserve">    </w:t>
-            </w:r>
-            <w:r>
-              <w:rPr>
-                <w:color w:val="7A7E85"/>
-                <w:sz w:val="18"/>
-                <w:szCs w:val="18"/>
-              </w:rPr>
-              <w:t># Child entropy</w:t>
-            </w:r>
-            <w:r>
-              <w:rPr>
-                <w:color w:val="7A7E85"/>
-                <w:sz w:val="18"/>
-                <w:szCs w:val="18"/>
-              </w:rPr>
-              <w:br/>
-              <w:t xml:space="preserve">    # Number of instances in each condition</w:t>
-            </w:r>
-            <w:r>
-              <w:rPr>
-                <w:color w:val="7A7E85"/>
-                <w:sz w:val="18"/>
-                <w:szCs w:val="18"/>
-              </w:rPr>
-              <w:br/>
-              <w:t xml:space="preserve">    </w:t>
-            </w:r>
-            <w:r>
-              <w:rPr>
-                <w:color w:val="BCBEC4"/>
-                <w:sz w:val="18"/>
-                <w:szCs w:val="18"/>
-              </w:rPr>
-              <w:t xml:space="preserve">num_cond_small = </w:t>
-            </w:r>
-            <w:r>
-              <w:rPr>
-                <w:color w:val="8888C6"/>
-                <w:sz w:val="18"/>
-                <w:szCs w:val="18"/>
-              </w:rPr>
-              <w:t>len</w:t>
-            </w:r>
-            <w:r>
-              <w:rPr>
-                <w:color w:val="BCBEC4"/>
-                <w:sz w:val="18"/>
-                <w:szCs w:val="18"/>
-              </w:rPr>
-              <w:t>(id_cond_small)</w:t>
-            </w:r>
-            <w:r>
-              <w:rPr>
-                <w:color w:val="BCBEC4"/>
-                <w:sz w:val="18"/>
-                <w:szCs w:val="18"/>
-              </w:rPr>
-              <w:br/>
-              <w:t xml:space="preserve">    num_cond_medium = </w:t>
-            </w:r>
-            <w:r>
-              <w:rPr>
-                <w:color w:val="8888C6"/>
-                <w:sz w:val="18"/>
-                <w:szCs w:val="18"/>
-              </w:rPr>
-              <w:t>len</w:t>
-            </w:r>
-            <w:r>
-              <w:rPr>
-                <w:color w:val="BCBEC4"/>
-                <w:sz w:val="18"/>
-                <w:szCs w:val="18"/>
-              </w:rPr>
-              <w:t>(id_cond_medium)</w:t>
-            </w:r>
-            <w:r>
-              <w:rPr>
-                <w:color w:val="BCBEC4"/>
-                <w:sz w:val="18"/>
-                <w:szCs w:val="18"/>
-              </w:rPr>
-              <w:br/>
-              <w:t xml:space="preserve">    num_cond_large = </w:t>
-            </w:r>
-            <w:r>
-              <w:rPr>
-                <w:color w:val="8888C6"/>
-                <w:sz w:val="18"/>
-                <w:szCs w:val="18"/>
-              </w:rPr>
-              <w:t>len</w:t>
-            </w:r>
-            <w:r>
-              <w:rPr>
-                <w:color w:val="BCBEC4"/>
-                <w:sz w:val="18"/>
-                <w:szCs w:val="18"/>
-              </w:rPr>
-              <w:t>(id_cond_large)</w:t>
-            </w:r>
-            <w:r>
-              <w:rPr>
-                <w:color w:val="BCBEC4"/>
-                <w:sz w:val="18"/>
-                <w:szCs w:val="18"/>
-              </w:rPr>
-              <w:br/>
-            </w:r>
-            <w:r>
-              <w:rPr>
-                <w:color w:val="BCBEC4"/>
-                <w:sz w:val="18"/>
-                <w:szCs w:val="18"/>
-              </w:rPr>
-              <w:br/>
-              <w:t xml:space="preserve">    </w:t>
-            </w:r>
-            <w:r>
-              <w:rPr>
-                <w:color w:val="7A7E85"/>
-                <w:sz w:val="18"/>
-                <w:szCs w:val="18"/>
-              </w:rPr>
-              <w:t># Weights of each condition</w:t>
-            </w:r>
-            <w:r>
-              <w:rPr>
-                <w:color w:val="7A7E85"/>
-                <w:sz w:val="18"/>
-                <w:szCs w:val="18"/>
-              </w:rPr>
-              <w:br/>
-              <w:t xml:space="preserve">    </w:t>
-            </w:r>
-            <w:r>
-              <w:rPr>
-                <w:color w:val="BCBEC4"/>
-                <w:sz w:val="18"/>
-                <w:szCs w:val="18"/>
-              </w:rPr>
-              <w:t xml:space="preserve">cond_small_ratio = num_cond_small / num_total </w:t>
-            </w:r>
-            <w:r>
-              <w:rPr>
-                <w:color w:val="CF8E6D"/>
-                <w:sz w:val="18"/>
-                <w:szCs w:val="18"/>
-              </w:rPr>
-              <w:t xml:space="preserve">if </w:t>
-            </w:r>
-            <w:r>
-              <w:rPr>
-                <w:color w:val="BCBEC4"/>
-                <w:sz w:val="18"/>
-                <w:szCs w:val="18"/>
-              </w:rPr>
-              <w:t xml:space="preserve">num_total != </w:t>
-            </w:r>
-            <w:r>
-              <w:rPr>
-                <w:color w:val="2AACB8"/>
-                <w:sz w:val="18"/>
-                <w:szCs w:val="18"/>
-              </w:rPr>
-              <w:t xml:space="preserve">0 </w:t>
-            </w:r>
-            <w:r>
-              <w:rPr>
-                <w:color w:val="CF8E6D"/>
-                <w:sz w:val="18"/>
-                <w:szCs w:val="18"/>
-              </w:rPr>
-              <w:t xml:space="preserve">else </w:t>
-            </w:r>
-            <w:r>
-              <w:rPr>
-                <w:color w:val="2AACB8"/>
-                <w:sz w:val="18"/>
-                <w:szCs w:val="18"/>
-              </w:rPr>
-              <w:t>0</w:t>
-            </w:r>
-            <w:r>
-              <w:rPr>
-                <w:color w:val="2AACB8"/>
-                <w:sz w:val="18"/>
-                <w:szCs w:val="18"/>
-              </w:rPr>
-              <w:br/>
-              <w:t xml:space="preserve">    </w:t>
-            </w:r>
-            <w:r>
-              <w:rPr>
-                <w:color w:val="BCBEC4"/>
-                <w:sz w:val="18"/>
-                <w:szCs w:val="18"/>
-              </w:rPr>
-              <w:t xml:space="preserve">cond_medium_ratio = num_cond_medium / num_total </w:t>
-            </w:r>
-            <w:r>
-              <w:rPr>
-                <w:color w:val="CF8E6D"/>
-                <w:sz w:val="18"/>
-                <w:szCs w:val="18"/>
-              </w:rPr>
-              <w:t xml:space="preserve">if </w:t>
-            </w:r>
-            <w:r>
-              <w:rPr>
-                <w:color w:val="BCBEC4"/>
-                <w:sz w:val="18"/>
-                <w:szCs w:val="18"/>
-              </w:rPr>
-              <w:t xml:space="preserve">num_total != </w:t>
-            </w:r>
-            <w:r>
-              <w:rPr>
-                <w:color w:val="2AACB8"/>
-                <w:sz w:val="18"/>
-                <w:szCs w:val="18"/>
-              </w:rPr>
-              <w:t xml:space="preserve">0 </w:t>
-            </w:r>
-            <w:r>
-              <w:rPr>
-                <w:color w:val="CF8E6D"/>
-                <w:sz w:val="18"/>
-                <w:szCs w:val="18"/>
-              </w:rPr>
-              <w:t xml:space="preserve">else </w:t>
-            </w:r>
-            <w:r>
-              <w:rPr>
-                <w:color w:val="2AACB8"/>
-                <w:sz w:val="18"/>
-                <w:szCs w:val="18"/>
-              </w:rPr>
-              <w:t>0</w:t>
-            </w:r>
-            <w:r>
-              <w:rPr>
-                <w:color w:val="2AACB8"/>
-                <w:sz w:val="18"/>
-                <w:szCs w:val="18"/>
-              </w:rPr>
-              <w:br/>
-              <w:t xml:space="preserve">    </w:t>
-            </w:r>
-            <w:r>
-              <w:rPr>
-                <w:color w:val="BCBEC4"/>
-                <w:sz w:val="18"/>
-                <w:szCs w:val="18"/>
-              </w:rPr>
-              <w:t xml:space="preserve">cond_large_ratio = num_cond_large / num_total </w:t>
-            </w:r>
-            <w:r>
-              <w:rPr>
-                <w:color w:val="CF8E6D"/>
-                <w:sz w:val="18"/>
-                <w:szCs w:val="18"/>
-              </w:rPr>
-              <w:t xml:space="preserve">if </w:t>
-            </w:r>
-            <w:r>
-              <w:rPr>
-                <w:color w:val="BCBEC4"/>
-                <w:sz w:val="18"/>
-                <w:szCs w:val="18"/>
-              </w:rPr>
-              <w:t xml:space="preserve">num_total != </w:t>
-            </w:r>
-            <w:r>
-              <w:rPr>
-                <w:color w:val="2AACB8"/>
-                <w:sz w:val="18"/>
-                <w:szCs w:val="18"/>
-              </w:rPr>
-              <w:t xml:space="preserve">0 </w:t>
-            </w:r>
-            <w:r>
-              <w:rPr>
-                <w:color w:val="CF8E6D"/>
-                <w:sz w:val="18"/>
-                <w:szCs w:val="18"/>
-              </w:rPr>
-              <w:t xml:space="preserve">else </w:t>
-            </w:r>
-            <w:r>
-              <w:rPr>
-                <w:color w:val="2AACB8"/>
-                <w:sz w:val="18"/>
-                <w:szCs w:val="18"/>
-              </w:rPr>
-              <w:t>0</w:t>
-            </w:r>
-            <w:r>
-              <w:rPr>
-                <w:color w:val="2AACB8"/>
-                <w:sz w:val="18"/>
-                <w:szCs w:val="18"/>
-              </w:rPr>
-              <w:br/>
-            </w:r>
-            <w:r>
-              <w:rPr>
-                <w:color w:val="2AACB8"/>
-                <w:sz w:val="18"/>
-                <w:szCs w:val="18"/>
-              </w:rPr>
-              <w:br/>
-              <w:t xml:space="preserve">    </w:t>
-            </w:r>
-            <w:r>
-              <w:rPr>
-                <w:color w:val="7A7E85"/>
-                <w:sz w:val="18"/>
-                <w:szCs w:val="18"/>
-              </w:rPr>
-              <w:t># Entropy of each condition</w:t>
-            </w:r>
-            <w:r>
-              <w:rPr>
-                <w:color w:val="7A7E85"/>
-                <w:sz w:val="18"/>
-                <w:szCs w:val="18"/>
-              </w:rPr>
-              <w:br/>
-              <w:t xml:space="preserve">    </w:t>
-            </w:r>
-            <w:r>
-              <w:rPr>
-                <w:color w:val="BCBEC4"/>
-                <w:sz w:val="18"/>
-                <w:szCs w:val="18"/>
-              </w:rPr>
-              <w:t>e_small = get_entropy(s_neg, s_pos)</w:t>
-            </w:r>
-            <w:r>
-              <w:rPr>
-                <w:color w:val="BCBEC4"/>
-                <w:sz w:val="18"/>
-                <w:szCs w:val="18"/>
-              </w:rPr>
-              <w:br/>
-              <w:t xml:space="preserve">    e_medium = get_entropy(m_neg, m_pos)</w:t>
-            </w:r>
-            <w:r>
-              <w:rPr>
-                <w:color w:val="BCBEC4"/>
-                <w:sz w:val="18"/>
-                <w:szCs w:val="18"/>
-              </w:rPr>
-              <w:br/>
-              <w:t xml:space="preserve">    e_large = get_entropy(l_neg, l_pos)</w:t>
-            </w:r>
-            <w:r>
-              <w:rPr>
-                <w:color w:val="BCBEC4"/>
-                <w:sz w:val="18"/>
-                <w:szCs w:val="18"/>
-              </w:rPr>
-              <w:br/>
-            </w:r>
-            <w:r>
-              <w:rPr>
-                <w:color w:val="BCBEC4"/>
-                <w:sz w:val="18"/>
-                <w:szCs w:val="18"/>
-              </w:rPr>
-              <w:br/>
-              <w:t xml:space="preserve">    </w:t>
-            </w:r>
-            <w:r>
-              <w:rPr>
-                <w:color w:val="7A7E85"/>
-                <w:sz w:val="18"/>
-                <w:szCs w:val="18"/>
-              </w:rPr>
-              <w:t># Information gain</w:t>
-            </w:r>
-            <w:r>
-              <w:rPr>
-                <w:color w:val="7A7E85"/>
-                <w:sz w:val="18"/>
-                <w:szCs w:val="18"/>
-              </w:rPr>
-              <w:br/>
-              <w:t xml:space="preserve">    </w:t>
-            </w:r>
-            <w:r>
-              <w:rPr>
-                <w:color w:val="BCBEC4"/>
-                <w:sz w:val="18"/>
-                <w:szCs w:val="18"/>
-              </w:rPr>
-              <w:t>info_gain = e_parent - (</w:t>
-            </w:r>
-            <w:r>
-              <w:rPr>
-                <w:color w:val="BCBEC4"/>
-                <w:sz w:val="18"/>
-                <w:szCs w:val="18"/>
-              </w:rPr>
-              <w:br/>
-              <w:t xml:space="preserve">            cond_small_ratio * e_small +</w:t>
-            </w:r>
-            <w:r>
-              <w:rPr>
-                <w:color w:val="BCBEC4"/>
-                <w:sz w:val="18"/>
-                <w:szCs w:val="18"/>
-              </w:rPr>
-              <w:br/>
-              <w:t xml:space="preserve">            cond_medium_ratio * e_medium +</w:t>
-            </w:r>
-            <w:r>
-              <w:rPr>
-                <w:color w:val="BCBEC4"/>
-                <w:sz w:val="18"/>
-                <w:szCs w:val="18"/>
-              </w:rPr>
-              <w:br/>
-              <w:t xml:space="preserve">            cond_large_ratio * e_large</w:t>
-            </w:r>
-            <w:r>
-              <w:rPr>
-                <w:color w:val="BCBEC4"/>
-                <w:sz w:val="18"/>
-                <w:szCs w:val="18"/>
-              </w:rPr>
-              <w:br/>
-              <w:t xml:space="preserve">    )</w:t>
-            </w:r>
-            <w:r>
-              <w:rPr>
-                <w:color w:val="BCBEC4"/>
-                <w:sz w:val="18"/>
-                <w:szCs w:val="18"/>
-              </w:rPr>
-              <w:br/>
-            </w:r>
-            <w:r>
-              <w:rPr>
-                <w:color w:val="BCBEC4"/>
-                <w:sz w:val="18"/>
-                <w:szCs w:val="18"/>
-              </w:rPr>
-              <w:br/>
-              <w:t xml:space="preserve">    </w:t>
-            </w:r>
-            <w:r>
-              <w:rPr>
-                <w:color w:val="7A7E85"/>
-                <w:sz w:val="18"/>
-                <w:szCs w:val="18"/>
-              </w:rPr>
-              <w:t># Print result</w:t>
-            </w:r>
-            <w:r>
-              <w:rPr>
-                <w:color w:val="7A7E85"/>
-                <w:sz w:val="18"/>
-                <w:szCs w:val="18"/>
-              </w:rPr>
-              <w:br/>
-              <w:t xml:space="preserve">    </w:t>
-            </w:r>
-            <w:r>
-              <w:rPr>
-                <w:color w:val="BCBEC4"/>
-                <w:sz w:val="18"/>
-                <w:szCs w:val="18"/>
-              </w:rPr>
-              <w:t>data = {</w:t>
-            </w:r>
-            <w:r>
-              <w:rPr>
-                <w:color w:val="BCBEC4"/>
-                <w:sz w:val="18"/>
-                <w:szCs w:val="18"/>
-              </w:rPr>
-              <w:br/>
-            </w:r>
-            <w:r>
-              <w:rPr>
-                <w:color w:val="BCBEC4"/>
-                <w:sz w:val="18"/>
-                <w:szCs w:val="18"/>
-              </w:rPr>
-              <w:lastRenderedPageBreak/>
-              <w:t xml:space="preserve">        </w:t>
-            </w:r>
-            <w:r>
-              <w:rPr>
-                <w:color w:val="6AAB73"/>
-                <w:sz w:val="18"/>
-                <w:szCs w:val="18"/>
-              </w:rPr>
-              <w:t>"Name"</w:t>
-            </w:r>
-            <w:r>
-              <w:rPr>
-                <w:color w:val="BCBEC4"/>
-                <w:sz w:val="18"/>
-                <w:szCs w:val="18"/>
-              </w:rPr>
-              <w:t>: cond_name,</w:t>
-            </w:r>
-            <w:r>
-              <w:rPr>
-                <w:color w:val="BCBEC4"/>
-                <w:sz w:val="18"/>
-                <w:szCs w:val="18"/>
-              </w:rPr>
-              <w:br/>
-              <w:t xml:space="preserve">        </w:t>
-            </w:r>
-            <w:r>
-              <w:rPr>
-                <w:color w:val="6AAB73"/>
-                <w:sz w:val="18"/>
-                <w:szCs w:val="18"/>
-              </w:rPr>
-              <w:t>"Records"</w:t>
-            </w:r>
-            <w:r>
-              <w:rPr>
-                <w:color w:val="BCBEC4"/>
-                <w:sz w:val="18"/>
-                <w:szCs w:val="18"/>
-              </w:rPr>
-              <w:t>: {</w:t>
-            </w:r>
-            <w:r>
-              <w:rPr>
-                <w:color w:val="BCBEC4"/>
-                <w:sz w:val="18"/>
-                <w:szCs w:val="18"/>
-              </w:rPr>
-              <w:br/>
-              <w:t xml:space="preserve">            </w:t>
-            </w:r>
-            <w:r>
-              <w:rPr>
-                <w:color w:val="6AAB73"/>
-                <w:sz w:val="18"/>
-                <w:szCs w:val="18"/>
-              </w:rPr>
-              <w:t>"Num of condition small"</w:t>
-            </w:r>
-            <w:r>
-              <w:rPr>
-                <w:color w:val="BCBEC4"/>
-                <w:sz w:val="18"/>
-                <w:szCs w:val="18"/>
-              </w:rPr>
-              <w:t>: num_cond_small,</w:t>
-            </w:r>
-            <w:r>
-              <w:rPr>
-                <w:color w:val="BCBEC4"/>
-                <w:sz w:val="18"/>
-                <w:szCs w:val="18"/>
-              </w:rPr>
-              <w:br/>
-              <w:t xml:space="preserve">            </w:t>
-            </w:r>
-            <w:r>
-              <w:rPr>
-                <w:color w:val="6AAB73"/>
-                <w:sz w:val="18"/>
-                <w:szCs w:val="18"/>
-              </w:rPr>
-              <w:t>"Num of condition medium"</w:t>
-            </w:r>
-            <w:r>
-              <w:rPr>
-                <w:color w:val="BCBEC4"/>
-                <w:sz w:val="18"/>
-                <w:szCs w:val="18"/>
-              </w:rPr>
-              <w:t>: num_cond_medium,</w:t>
-            </w:r>
-            <w:r>
-              <w:rPr>
-                <w:color w:val="BCBEC4"/>
-                <w:sz w:val="18"/>
-                <w:szCs w:val="18"/>
-              </w:rPr>
-              <w:br/>
-              <w:t xml:space="preserve">            </w:t>
-            </w:r>
-            <w:r>
-              <w:rPr>
-                <w:color w:val="6AAB73"/>
-                <w:sz w:val="18"/>
-                <w:szCs w:val="18"/>
-              </w:rPr>
-              <w:t>"Num of condition large"</w:t>
-            </w:r>
-            <w:r>
-              <w:rPr>
-                <w:color w:val="BCBEC4"/>
-                <w:sz w:val="18"/>
-                <w:szCs w:val="18"/>
-              </w:rPr>
-              <w:t>: num_cond_large,</w:t>
-            </w:r>
-            <w:r>
-              <w:rPr>
-                <w:color w:val="BCBEC4"/>
-                <w:sz w:val="18"/>
-                <w:szCs w:val="18"/>
-              </w:rPr>
-              <w:br/>
-              <w:t xml:space="preserve">            </w:t>
-            </w:r>
-            <w:r>
-              <w:rPr>
-                <w:color w:val="6AAB73"/>
-                <w:sz w:val="18"/>
-                <w:szCs w:val="18"/>
-              </w:rPr>
-              <w:t>"Num of negative target"</w:t>
-            </w:r>
-            <w:r>
-              <w:rPr>
-                <w:color w:val="BCBEC4"/>
-                <w:sz w:val="18"/>
-                <w:szCs w:val="18"/>
-              </w:rPr>
-              <w:t>: num_targ_neg,</w:t>
-            </w:r>
-            <w:r>
-              <w:rPr>
-                <w:color w:val="BCBEC4"/>
-                <w:sz w:val="18"/>
-                <w:szCs w:val="18"/>
-              </w:rPr>
-              <w:br/>
-              <w:t xml:space="preserve">            </w:t>
-            </w:r>
-            <w:r>
-              <w:rPr>
-                <w:color w:val="6AAB73"/>
-                <w:sz w:val="18"/>
-                <w:szCs w:val="18"/>
-              </w:rPr>
-              <w:t>"Num of positive target"</w:t>
-            </w:r>
-            <w:r>
-              <w:rPr>
-                <w:color w:val="BCBEC4"/>
-                <w:sz w:val="18"/>
-                <w:szCs w:val="18"/>
-              </w:rPr>
-              <w:t>: num_targ_pos,</w:t>
-            </w:r>
-            <w:r>
-              <w:rPr>
-                <w:color w:val="BCBEC4"/>
-                <w:sz w:val="18"/>
-                <w:szCs w:val="18"/>
-              </w:rPr>
-              <w:br/>
-              <w:t xml:space="preserve">            </w:t>
-            </w:r>
-            <w:r>
-              <w:rPr>
-                <w:color w:val="6AAB73"/>
-                <w:sz w:val="18"/>
-                <w:szCs w:val="18"/>
-              </w:rPr>
-              <w:t>"Num of small ratio"</w:t>
-            </w:r>
-            <w:r>
-              <w:rPr>
-                <w:color w:val="BCBEC4"/>
-                <w:sz w:val="18"/>
-                <w:szCs w:val="18"/>
-              </w:rPr>
-              <w:t>: cond_small_ratio,</w:t>
-            </w:r>
-            <w:r>
-              <w:rPr>
-                <w:color w:val="BCBEC4"/>
-                <w:sz w:val="18"/>
-                <w:szCs w:val="18"/>
-              </w:rPr>
-              <w:br/>
-              <w:t xml:space="preserve">            </w:t>
-            </w:r>
-            <w:r>
-              <w:rPr>
-                <w:color w:val="6AAB73"/>
-                <w:sz w:val="18"/>
-                <w:szCs w:val="18"/>
-              </w:rPr>
-              <w:t>"Num of medium ratio"</w:t>
-            </w:r>
-            <w:r>
-              <w:rPr>
-                <w:color w:val="BCBEC4"/>
-                <w:sz w:val="18"/>
-                <w:szCs w:val="18"/>
-              </w:rPr>
-              <w:t>: cond_medium_ratio,</w:t>
-            </w:r>
-            <w:r>
-              <w:rPr>
-                <w:color w:val="BCBEC4"/>
-                <w:sz w:val="18"/>
-                <w:szCs w:val="18"/>
-              </w:rPr>
-              <w:br/>
-              <w:t xml:space="preserve">            </w:t>
-            </w:r>
-            <w:r>
-              <w:rPr>
-                <w:color w:val="6AAB73"/>
-                <w:sz w:val="18"/>
-                <w:szCs w:val="18"/>
-              </w:rPr>
-              <w:t>"Num of large ratio"</w:t>
-            </w:r>
-            <w:r>
-              <w:rPr>
-                <w:color w:val="BCBEC4"/>
-                <w:sz w:val="18"/>
-                <w:szCs w:val="18"/>
-              </w:rPr>
-              <w:t>: cond_large_ratio,</w:t>
-            </w:r>
-            <w:r>
-              <w:rPr>
-                <w:color w:val="BCBEC4"/>
-                <w:sz w:val="18"/>
-                <w:szCs w:val="18"/>
-              </w:rPr>
-              <w:br/>
-              <w:t xml:space="preserve">            </w:t>
-            </w:r>
-            <w:r>
-              <w:rPr>
-                <w:color w:val="6AAB73"/>
-                <w:sz w:val="18"/>
-                <w:szCs w:val="18"/>
-              </w:rPr>
-              <w:t>"Total record num"</w:t>
-            </w:r>
-            <w:r>
-              <w:rPr>
-                <w:color w:val="BCBEC4"/>
-                <w:sz w:val="18"/>
-                <w:szCs w:val="18"/>
-              </w:rPr>
-              <w:t>: num_total,</w:t>
-            </w:r>
-            <w:r>
-              <w:rPr>
-                <w:color w:val="BCBEC4"/>
-                <w:sz w:val="18"/>
-                <w:szCs w:val="18"/>
-              </w:rPr>
-              <w:br/>
-              <w:t xml:space="preserve">        },</w:t>
-            </w:r>
-            <w:r>
-              <w:rPr>
-                <w:color w:val="BCBEC4"/>
-                <w:sz w:val="18"/>
-                <w:szCs w:val="18"/>
-              </w:rPr>
-              <w:br/>
-              <w:t xml:space="preserve">        </w:t>
-            </w:r>
-            <w:r>
-              <w:rPr>
-                <w:color w:val="6AAB73"/>
-                <w:sz w:val="18"/>
-                <w:szCs w:val="18"/>
-              </w:rPr>
-              <w:t>"Entropy"</w:t>
-            </w:r>
-            <w:r>
-              <w:rPr>
-                <w:color w:val="BCBEC4"/>
-                <w:sz w:val="18"/>
-                <w:szCs w:val="18"/>
-              </w:rPr>
-              <w:t>: {</w:t>
-            </w:r>
-            <w:r>
-              <w:rPr>
-                <w:color w:val="BCBEC4"/>
-                <w:sz w:val="18"/>
-                <w:szCs w:val="18"/>
-              </w:rPr>
-              <w:br/>
-              <w:t xml:space="preserve">            </w:t>
-            </w:r>
-            <w:r>
-              <w:rPr>
-                <w:color w:val="6AAB73"/>
-                <w:sz w:val="18"/>
-                <w:szCs w:val="18"/>
-              </w:rPr>
-              <w:t>"Parent entropy"</w:t>
-            </w:r>
-            <w:r>
-              <w:rPr>
-                <w:color w:val="BCBEC4"/>
-                <w:sz w:val="18"/>
-                <w:szCs w:val="18"/>
-              </w:rPr>
-              <w:t>: e_parent,</w:t>
-            </w:r>
-            <w:r>
-              <w:rPr>
-                <w:color w:val="BCBEC4"/>
-                <w:sz w:val="18"/>
-                <w:szCs w:val="18"/>
-              </w:rPr>
-              <w:br/>
-              <w:t xml:space="preserve">            </w:t>
-            </w:r>
-            <w:r>
-              <w:rPr>
-                <w:color w:val="6AAB73"/>
-                <w:sz w:val="18"/>
-                <w:szCs w:val="18"/>
-              </w:rPr>
-              <w:t>"Entropy small"</w:t>
-            </w:r>
-            <w:r>
-              <w:rPr>
-                <w:color w:val="BCBEC4"/>
-                <w:sz w:val="18"/>
-                <w:szCs w:val="18"/>
-              </w:rPr>
-              <w:t>: e_small,</w:t>
-            </w:r>
-            <w:r>
-              <w:rPr>
-                <w:color w:val="BCBEC4"/>
-                <w:sz w:val="18"/>
-                <w:szCs w:val="18"/>
-              </w:rPr>
-              <w:br/>
-              <w:t xml:space="preserve">            </w:t>
-            </w:r>
-            <w:r>
-              <w:rPr>
-                <w:color w:val="6AAB73"/>
-                <w:sz w:val="18"/>
-                <w:szCs w:val="18"/>
-              </w:rPr>
-              <w:t>"Entropy medium"</w:t>
-            </w:r>
-            <w:r>
-              <w:rPr>
-                <w:color w:val="BCBEC4"/>
-                <w:sz w:val="18"/>
-                <w:szCs w:val="18"/>
-              </w:rPr>
-              <w:t>: e_medium,</w:t>
-            </w:r>
-            <w:r>
-              <w:rPr>
-                <w:color w:val="BCBEC4"/>
-                <w:sz w:val="18"/>
-                <w:szCs w:val="18"/>
-              </w:rPr>
-              <w:br/>
-              <w:t xml:space="preserve">            </w:t>
-            </w:r>
-            <w:r>
-              <w:rPr>
-                <w:color w:val="6AAB73"/>
-                <w:sz w:val="18"/>
-                <w:szCs w:val="18"/>
-              </w:rPr>
-              <w:t>"Entropy large"</w:t>
-            </w:r>
-            <w:r>
-              <w:rPr>
-                <w:color w:val="BCBEC4"/>
-                <w:sz w:val="18"/>
-                <w:szCs w:val="18"/>
-              </w:rPr>
-              <w:t>: e_large</w:t>
-            </w:r>
-            <w:r>
-              <w:rPr>
-                <w:color w:val="BCBEC4"/>
-                <w:sz w:val="18"/>
-                <w:szCs w:val="18"/>
-              </w:rPr>
-              <w:br/>
-              <w:t xml:space="preserve">        },</w:t>
-            </w:r>
-            <w:r>
-              <w:rPr>
-                <w:color w:val="BCBEC4"/>
-                <w:sz w:val="18"/>
-                <w:szCs w:val="18"/>
-              </w:rPr>
-              <w:br/>
-              <w:t xml:space="preserve">        </w:t>
-            </w:r>
-            <w:r>
-              <w:rPr>
-                <w:color w:val="6AAB73"/>
-                <w:sz w:val="18"/>
-                <w:szCs w:val="18"/>
-              </w:rPr>
-              <w:t>"Information Gain"</w:t>
-            </w:r>
-            <w:r>
-              <w:rPr>
-                <w:color w:val="BCBEC4"/>
-                <w:sz w:val="18"/>
-                <w:szCs w:val="18"/>
-              </w:rPr>
-              <w:t>: {</w:t>
-            </w:r>
-            <w:r>
-              <w:rPr>
-                <w:color w:val="BCBEC4"/>
-                <w:sz w:val="18"/>
-                <w:szCs w:val="18"/>
-              </w:rPr>
-              <w:br/>
-              <w:t xml:space="preserve">            </w:t>
-            </w:r>
-            <w:r>
-              <w:rPr>
-                <w:color w:val="6AAB73"/>
-                <w:sz w:val="18"/>
-                <w:szCs w:val="18"/>
-              </w:rPr>
-              <w:t>"Info gain"</w:t>
-            </w:r>
-            <w:r>
-              <w:rPr>
-                <w:color w:val="BCBEC4"/>
-                <w:sz w:val="18"/>
-                <w:szCs w:val="18"/>
-              </w:rPr>
-              <w:t>: info_gain,</w:t>
-            </w:r>
-            <w:r>
-              <w:rPr>
-                <w:color w:val="BCBEC4"/>
-                <w:sz w:val="18"/>
-                <w:szCs w:val="18"/>
-              </w:rPr>
-              <w:br/>
-              <w:t xml:space="preserve">        }</w:t>
-            </w:r>
-            <w:r>
-              <w:rPr>
-                <w:color w:val="BCBEC4"/>
-                <w:sz w:val="18"/>
-                <w:szCs w:val="18"/>
-              </w:rPr>
-              <w:br/>
-              <w:t xml:space="preserve">    }</w:t>
-            </w:r>
-            <w:r>
-              <w:rPr>
-                <w:color w:val="BCBEC4"/>
-                <w:sz w:val="18"/>
-                <w:szCs w:val="18"/>
-              </w:rPr>
-              <w:br/>
-              <w:t xml:space="preserve">    console_log(data)</w:t>
-            </w:r>
-            <w:r>
-              <w:rPr>
-                <w:color w:val="BCBEC4"/>
-                <w:sz w:val="18"/>
-                <w:szCs w:val="18"/>
-              </w:rPr>
-              <w:br/>
-            </w:r>
-            <w:r>
-              <w:rPr>
-                <w:color w:val="BCBEC4"/>
-                <w:sz w:val="18"/>
-                <w:szCs w:val="18"/>
-              </w:rPr>
-              <w:br/>
-              <w:t xml:space="preserve">    </w:t>
-            </w:r>
-            <w:r>
-              <w:rPr>
-                <w:color w:val="CF8E6D"/>
-                <w:sz w:val="18"/>
-                <w:szCs w:val="18"/>
-              </w:rPr>
-              <w:t xml:space="preserve">return </w:t>
-            </w:r>
-            <w:r>
-              <w:rPr>
-                <w:color w:val="BCBEC4"/>
-                <w:sz w:val="18"/>
-                <w:szCs w:val="18"/>
-              </w:rPr>
-              <w:t>info_gain</w:t>
-            </w:r>
-          </w:p>
-        </w:tc>
-      </w:tr>
-    </w:tbl>
-    <w:p/>
-    <w:p>
-      <w:pPr>
-        <w:pStyle w:val="Heading2"/>
-      </w:pPr>
-      <w:bookmarkStart w:id="14" w:name="_Toc150014235"/>
-      <w:r>
-        <w:t>3.</w:t>
-      </w:r>
-      <w:r>
-        <w:t>4 Rank Info</w:t>
-      </w:r>
-      <w:r>
-        <w:t>rmation</w:t>
-      </w:r>
-      <w:r>
-        <w:t xml:space="preserve"> Gain</w:t>
-      </w:r>
-      <w:bookmarkEnd w:id="14"/>
-    </w:p>
-    <w:p>
-      <w:r>
-        <w:tab/>
-        <w:t xml:space="preserve">By ranking the information gain of all conditions, we could obtain the </w:t>
-      </w:r>
-      <w:r>
-        <w:t xml:space="preserve">optimized </w:t>
-      </w:r>
-      <w:r>
-        <w:t xml:space="preserve"> classifying sequence.</w:t>
-      </w:r>
-      <w:r>
-        <w:t xml:space="preserve"> </w:t>
-      </w:r>
-    </w:p>
-    <w:p>
-      <w:pPr>
-        <w:pStyle w:val="Heading3"/>
-      </w:pPr>
-      <w:bookmarkStart w:id="15" w:name="_Toc150014236"/>
-      <w:r>
-        <w:t>3.4.1 Hybrid Analysis</w:t>
-      </w:r>
-      <w:bookmarkEnd w:id="15"/>
-    </w:p>
-    <w:p>
-      <w:r>
-        <w:tab/>
-        <w:t>We combine</w:t>
-      </w:r>
-      <w:r>
-        <w:t xml:space="preserve"> two methods into one using a binary value </w:t>
-      </w:r>
-      <w:r>
-        <w:rPr>
-          <w:i/>
-          <w:iCs/>
-        </w:rPr>
-        <w:t>is_binary:</w:t>
-      </w:r>
-      <w:r>
-        <w:t xml:space="preserve"> </w:t>
-      </w:r>
-    </w:p>
-    <w:tbl>
-      <w:tblPr>
-        <w:tblStyle w:val="TableGrid"/>
-        <w:tblW w:w="0" w:type="auto"/>
-        <w:tblLook w:val="04A0" w:firstRow="1" w:lastRow="0" w:firstColumn="1" w:lastColumn="0" w:noHBand="0" w:noVBand="1"/>
-      </w:tblPr>
-      <w:tblGrid>
-        <w:gridCol w:w="9350"/>
-      </w:tblGrid>
-      <w:tr>
-        <w:trPr>
-          <w:trHeight w:val="441"/>
-        </w:trPr>
-        <w:tc>
-          <w:tcPr>
-            <w:tcW w:w="9350" w:type="dxa"/>
-            <w:vAlign w:val="center"/>
-          </w:tcPr>
-          <w:p>
-            <w:pPr>
-              <w:rPr>
-                <w:b/>
-                <w:bCs/>
-                <w:i/>
-                <w:iCs/>
-              </w:rPr>
-            </w:pPr>
-            <w:r>
-              <w:rPr>
-                <w:b/>
-                <w:bCs/>
-                <w:i/>
-                <w:iCs/>
-              </w:rPr>
-              <w:t>__</w:t>
-            </w:r>
-            <w:r>
-              <w:rPr>
-                <w:b/>
-                <w:bCs/>
-                <w:i/>
-                <w:iCs/>
-              </w:rPr>
-              <w:t>classify</w:t>
-            </w:r>
-            <w:r>
-              <w:rPr>
-                <w:b/>
-                <w:bCs/>
-                <w:i/>
-                <w:iCs/>
-              </w:rPr>
-              <w:t>_movies__.py</w:t>
-            </w:r>
-          </w:p>
-        </w:tc>
-      </w:tr>
-      <w:tr>
         <w:tc>
           <w:tcPr>
             <w:tcW w:w="9350" w:type="dxa"/>
@@ -18546,7 +18626,7 @@
       <w:pPr>
         <w:pStyle w:val="Heading3"/>
       </w:pPr>
-      <w:bookmarkStart w:id="16" w:name="_Toc150014237"/>
+      <w:bookmarkStart w:id="16" w:name="_Toc150014622"/>
       <w:r>
         <w:t>3.4.2</w:t>
       </w:r>
@@ -20100,7 +20180,7 @@
       <w:pPr>
         <w:pStyle w:val="Heading1"/>
       </w:pPr>
-      <w:bookmarkStart w:id="17" w:name="_Toc150014238"/>
+      <w:bookmarkStart w:id="17" w:name="_Toc150014623"/>
       <w:r>
         <w:t>4</w:t>
       </w:r>
@@ -20443,7 +20523,7 @@
       <w:pPr>
         <w:pStyle w:val="Heading3"/>
       </w:pPr>
-      <w:bookmarkStart w:id="18" w:name="_Toc150014239"/>
+      <w:bookmarkStart w:id="18" w:name="_Toc150014624"/>
       <w:r>
         <w:t>4.</w:t>
       </w:r>
@@ -20500,7 +20580,7 @@
       <w:pPr>
         <w:pStyle w:val="Heading3"/>
       </w:pPr>
-      <w:bookmarkStart w:id="19" w:name="_Toc150014240"/>
+      <w:bookmarkStart w:id="19" w:name="_Toc150014625"/>
       <w:r>
         <w:t>4</w:t>
       </w:r>
@@ -20587,7 +20667,7 @@
       <w:pPr>
         <w:pStyle w:val="Heading3"/>
       </w:pPr>
-      <w:bookmarkStart w:id="20" w:name="_Toc150014241"/>
+      <w:bookmarkStart w:id="20" w:name="_Toc150014626"/>
       <w:r>
         <w:t>4</w:t>
       </w:r>
@@ -21925,7 +22005,7 @@
 </file>
 
 <file path=customXml/itemProps1.xml><?xml version="1.0" encoding="utf-8"?>
-<ds:datastoreItem xmlns:ds="http://schemas.openxmlformats.org/officeDocument/2006/customXml" ds:itemID="{0CE7D69A-E57B-354B-9AF4-BD9C7E28B7BA}">
+<ds:datastoreItem xmlns:ds="http://schemas.openxmlformats.org/officeDocument/2006/customXml" ds:itemID="{BECA674A-21C3-8D45-A970-D8070CBD88D3}">
   <ds:schemaRefs>
     <ds:schemaRef ds:uri="http://schemas.openxmlformats.org/officeDocument/2006/bibliography"/>
   </ds:schemaRefs>

</xml_diff>